<commit_message>
update manuscript with links to code
</commit_message>
<xml_diff>
--- a/manuscript/seccyd_manuscript.docx
+++ b/manuscript/seccyd_manuscript.docx
@@ -377,7 +377,7 @@
         <w:t xml:space="preserve"> </w:t>
       </w:r>
       <w:r>
-        <w:t xml:space="preserve">(Bleil, Appelhans, et al., 2021; Bleil, Spieker, et al., 2021)</w:t>
+        <w:t xml:space="preserve">(Bleil, Spieker, et al., 2021; Bleil, Appelhans, et al., 2021)</w:t>
       </w:r>
       <w:r>
         <w:t xml:space="preserve">.</w:t>
@@ -422,6 +422,7 @@
         <w:tblStyle w:val="Table"/>
         <w:tblW w:type="pct" w:w="5000"/>
         <w:tblLook w:firstRow="0" w:lastRow="0" w:firstColumn="0" w:lastColumn="0" w:noHBand="0" w:noVBand="0" w:val="0000"/>
+        <w:jc w:val="start"/>
       </w:tblPr>
       <w:tblGrid>
         <w:gridCol w:w="7920"/>
@@ -431,7 +432,6 @@
           <w:tcPr/>
           <w:p>
             <w:pPr>
-              <w:pStyle w:val="Figure"/>
               <w:jc w:val="center"/>
             </w:pPr>
             <w:r>
@@ -494,7 +494,7 @@
       </w:tr>
     </w:tbl>
     <w:bookmarkEnd w:id="27"/>
-    <w:bookmarkStart w:id="37" w:name="method"/>
+    <w:bookmarkStart w:id="42" w:name="method"/>
     <w:p>
       <w:pPr>
         <w:pStyle w:val="Heading1"/>
@@ -527,7 +527,7 @@
       </w:r>
     </w:p>
     <w:bookmarkEnd w:id="28"/>
-    <w:bookmarkStart w:id="36" w:name="measures"/>
+    <w:bookmarkStart w:id="41" w:name="measures"/>
     <w:p>
       <w:pPr>
         <w:pStyle w:val="Heading2"/>
@@ -536,7 +536,7 @@
         <w:t xml:space="preserve">Measures</w:t>
       </w:r>
     </w:p>
-    <w:bookmarkStart w:id="32" w:name="cognitive-ability-test-battery"/>
+    <w:bookmarkStart w:id="33" w:name="cognitive-ability-test-battery"/>
     <w:p>
       <w:pPr>
         <w:pStyle w:val="Heading3"/>
@@ -560,7 +560,7 @@
         <w:t xml:space="preserve"> </w:t>
       </w:r>
       <w:r>
-        <w:t xml:space="preserve">(Woodcock, 1990; Woodcock et al., 1990)</w:t>
+        <w:t xml:space="preserve">(Woodcock et al., 1990; Woodcock, 1990)</w:t>
       </w:r>
       <w:r>
         <w:t xml:space="preserve">. The SECCYD administered the WJ five times over the 54 month, 1</w:t>
@@ -615,7 +615,24 @@
         <w:pStyle w:val="BodyText"/>
       </w:pPr>
       <w:r>
-        <w:t xml:space="preserve">For all tests, we analyzed standard scores, which are equivalent to IQ scores (e.g., M = 100, SD = 15). Using standard scores for subtests puts all tests on the same scale to facilitate comparison (see Figure 2). For each subtest, we averaged standard scores over time to create one score per subtest per participant. However, the specific set of subtests administered at each assessment varied (see Figure 2). For example, the Verbal Analogies test was measured at grade three and age 15 whereas Passage completion was measured at grades 3, 5, and age 15 (see Table 1). Thus, to create overall scores for each subtest, we averaged over all timepoints available for each subtest.</w:t>
+        <w:t xml:space="preserve">For all tests, we analyzed standard scores, which are equivalent to IQ scores (e.g., M = 100, SD = 15). Using standard scores for subtests puts all tests on the same scale to facilitate comparison (see Figure 2). For each subtest, we averaged standard scores over time to create one score per subtest per participant. However, the specific set of subtests administered at each assessment varied (see Figure 2). For example, the Verbal Analogies test was measured at grade three and age 15 whereas Passage completion was measured at grades 3, 5, and age 15 (see Table 1). Thus, to create overall scores for each subtest, we averaged over all timepoints available for each subtest (see</w:t>
+      </w:r>
+      <w:r>
+        <w:t xml:space="preserve"> </w:t>
+      </w:r>
+      <w:hyperlink r:id="rId29">
+        <w:r>
+          <w:rPr>
+            <w:rStyle w:val="Hyperlink"/>
+          </w:rPr>
+          <w:t xml:space="preserve">https://tinyurl.com/seccyd-wj-agg-dvs</w:t>
+        </w:r>
+      </w:hyperlink>
+      <w:r>
+        <w:t xml:space="preserve"> </w:t>
+      </w:r>
+      <w:r>
+        <w:t xml:space="preserve">for code).</w:t>
       </w:r>
     </w:p>
     <w:tbl>
@@ -623,6 +640,7 @@
         <w:tblStyle w:val="Table"/>
         <w:tblW w:type="pct" w:w="5000"/>
         <w:tblLook w:firstRow="0" w:lastRow="0" w:firstColumn="0" w:lastColumn="0" w:noHBand="0" w:noVBand="0" w:val="0000"/>
+        <w:jc w:val="start"/>
       </w:tblPr>
       <w:tblGrid>
         <w:gridCol w:w="7920"/>
@@ -632,7 +650,6 @@
           <w:tcPr/>
           <w:p>
             <w:pPr>
-              <w:pStyle w:val="Figure"/>
               <w:jc w:val="center"/>
             </w:pPr>
             <w:r>
@@ -640,18 +657,18 @@
                 <wp:inline>
                   <wp:extent cx="3581400" cy="6667500"/>
                   <wp:effectExtent b="0" l="0" r="0" t="0"/>
-                  <wp:docPr descr="" title="" id="30" name="Picture"/>
+                  <wp:docPr descr="" title="" id="31" name="Picture"/>
                   <a:graphic>
                     <a:graphicData uri="http://schemas.openxmlformats.org/drawingml/2006/picture">
                       <pic:pic>
                         <pic:nvPicPr>
-                          <pic:cNvPr descr="seccyd_manuscript_files/figure-docx/Figure2-1.pdf" id="31" name="Picture"/>
+                          <pic:cNvPr descr="seccyd_manuscript_files/figure-docx/Figure2-1.pdf" id="32" name="Picture"/>
                           <pic:cNvPicPr>
                             <a:picLocks noChangeArrowheads="1" noChangeAspect="1"/>
                           </pic:cNvPicPr>
                         </pic:nvPicPr>
                         <pic:blipFill>
-                          <a:blip r:embed="rId29"/>
+                          <a:blip r:embed="rId30"/>
                           <a:stretch>
                             <a:fillRect/>
                           </a:stretch>
@@ -1076,7 +1093,7 @@
         </w:rPr>
         <w:t xml:space="preserve">Table </w:t>
       </w:r>
-      <w:bookmarkStart w:id="0e9b9392-1363-4abb-a7b9-6b14df728d42" w:name="Table1"/>
+      <w:bookmarkStart w:id="57930ed9-b0be-40a6-8890-05223a562af7" w:name="Table1"/>
       <w:r xmlns:w="http://schemas.openxmlformats.org/wordprocessingml/2006/main" xmlns:wp="http://schemas.openxmlformats.org/drawingml/2006/wordprocessingDrawing" xmlns:r="http://schemas.openxmlformats.org/officeDocument/2006/relationships" xmlns:w14="http://schemas.microsoft.com/office/word/2010/wordml">
         <w:rPr>
           <w:rFonts/>
@@ -1098,7 +1115,7 @@
         </w:rPr>
         <w:fldChar w:fldCharType="end" w:dirty="true"/>
       </w:r>
-      <w:bookmarkEnd w:id="0e9b9392-1363-4abb-a7b9-6b14df728d42"/>
+      <w:bookmarkEnd w:id="57930ed9-b0be-40a6-8890-05223a562af7"/>
       <w:r>
         <w:rPr>
           <w:rFonts/>
@@ -9461,8 +9478,8 @@
         </w:tc>
       </w:tr>
     </w:tbl>
-    <w:bookmarkEnd w:id="32"/>
-    <w:bookmarkStart w:id="33" w:name="indicators-of-harshness"/>
+    <w:bookmarkEnd w:id="33"/>
+    <w:bookmarkStart w:id="37" w:name="indicators-of-harshness"/>
     <w:p>
       <w:pPr>
         <w:pStyle w:val="Heading3"/>
@@ -9485,7 +9502,24 @@
         <w:t xml:space="preserve">(Belsky et al., 2012; Hartman et al., 2018; Li et al., 2018; Sung et al., 2016; Zhang et al., 2022)</w:t>
       </w:r>
       <w:r>
-        <w:t xml:space="preserve">. We calculated a simple average of all income-to-needs scores across assessments (M, SD).</w:t>
+        <w:t xml:space="preserve">. We calculated a simple average of all income-to-needs scores across assessments (see</w:t>
+      </w:r>
+      <w:r>
+        <w:t xml:space="preserve"> </w:t>
+      </w:r>
+      <w:hyperlink r:id="rId34">
+        <w:r>
+          <w:rPr>
+            <w:rStyle w:val="Hyperlink"/>
+          </w:rPr>
+          <w:t xml:space="preserve">https://tinyurl.com/seccyd-wj-agg-income</w:t>
+        </w:r>
+      </w:hyperlink>
+      <w:r>
+        <w:t xml:space="preserve"> </w:t>
+      </w:r>
+      <w:r>
+        <w:t xml:space="preserve">for code).</w:t>
       </w:r>
     </w:p>
     <w:p>
@@ -9499,14 +9533,48 @@
         <w:t xml:space="preserve"> </w:t>
       </w:r>
       <w:r>
-        <w:t xml:space="preserve">(Bleil, Appelhans, et al., 2021; Bleil, Spieker, et al., 2021)</w:t>
-      </w:r>
-      <w:r>
-        <w:t xml:space="preserve">. Specifically, addresses were tracked for each participant over time. Each family address start and stop dates were recorded, geocoded, and linked to the 1990 decennial Census blocks. These blocks are the smallest Census-tracked geographical unit. For each Census block, sociodemographic data were extracted to measure neighborhood-level economic conditions for each participant. We extracted 5 variables: 1) percent of people living under the poverty line, 2) median household income, 3) Gini coefficients of income inequality based on income bracket frequency data, 4) percent of unemployed individuals over 16 in the workforce, and the percent of occupied houses that were being rented. These neighborhood variables first were standardized and averaged within each unique Census block a participant lived in and then averaged over time (up until the 54-month assessment). Thus, if a participant lived in two homes between birth and the 54-month assessment, neighborhood-level variables would be standardized and averaged within the first and second Census block and then averaged between them. These scores served as neighborhood-level socioeconomic harshness where higher scores indicate higher rates of poverty, income-inequality, unemployment, and lower education.</w:t>
+        <w:t xml:space="preserve">(Bleil, Spieker, et al., 2021; Bleil, Appelhans, et al., 2021)</w:t>
+      </w:r>
+      <w:r>
+        <w:t xml:space="preserve">. Specifically, addresses were tracked for each participant over time. Each family address start and stop dates were recorded, geocoded, and linked to the 1990 decennial Census blocks. These blocks are the smallest Census-tracked geographical unit. For each Census block, sociodemographic data were extracted to measure neighborhood-level economic conditions for each participant. We extracted 5 variables: 1) percent of people living under the poverty line, 2) median household income, 3) Gini coefficients of income inequality based on income bracket frequency data, 4) percent of unemployed individuals over 16 in the workforce, and the percent of occupied houses that were being rented. These neighborhood variables first were standardized and averaged within each unique Census block a participant lived in and then averaged over time (up until the 54-month assessment). Thus, if a participant lived in two homes between birth and the 54-month assessment, neighborhood-level variables would be standardized and averaged within the first and second Census block and then averaged between them. These scores served as neighborhood-level socioeconomic harshness where higher scores indicate higher rates of poverty, income-inequality, unemployment, and lower education (see</w:t>
+      </w:r>
+      <w:r>
+        <w:t xml:space="preserve"> </w:t>
+      </w:r>
+      <w:hyperlink r:id="rId35">
+        <w:r>
+          <w:rPr>
+            <w:rStyle w:val="Hyperlink"/>
+          </w:rPr>
+          <w:t xml:space="preserve">https://tinyurl.com/seccyd-wj-processing-census</w:t>
+        </w:r>
+      </w:hyperlink>
+      <w:r>
+        <w:t xml:space="preserve"> </w:t>
+      </w:r>
+      <w:r>
+        <w:t xml:space="preserve">for processing and</w:t>
+      </w:r>
+      <w:r>
+        <w:t xml:space="preserve"> </w:t>
+      </w:r>
+      <w:hyperlink r:id="rId36">
+        <w:r>
+          <w:rPr>
+            <w:rStyle w:val="Hyperlink"/>
+          </w:rPr>
+          <w:t xml:space="preserve">https://tinyurl.com/seccyd-wj-agg-census</w:t>
+        </w:r>
+      </w:hyperlink>
+      <w:r>
+        <w:t xml:space="preserve"> </w:t>
+      </w:r>
+      <w:r>
+        <w:t xml:space="preserve">for aggregation).</w:t>
       </w:r>
     </w:p>
-    <w:bookmarkEnd w:id="33"/>
-    <w:bookmarkStart w:id="34" w:name="indicators-of-unpredictability"/>
+    <w:bookmarkEnd w:id="37"/>
+    <w:bookmarkStart w:id="39" w:name="indicators-of-unpredictability"/>
     <w:p>
       <w:pPr>
         <w:pStyle w:val="Heading3"/>
@@ -9583,7 +9651,24 @@
         <w:t xml:space="preserve">(Belsky et al., 2012; Hartman et al., 2018)</w:t>
       </w:r>
       <w:r>
-        <w:t xml:space="preserve">. After computing scores across time, we standardized each variable and averaged them together to compute an overall family transitions variable.</w:t>
+        <w:t xml:space="preserve">. After computing scores across time, we standardized each variable and averaged them together to compute an overall family transitions variable (see</w:t>
+      </w:r>
+      <w:r>
+        <w:t xml:space="preserve"> </w:t>
+      </w:r>
+      <w:hyperlink r:id="rId38">
+        <w:r>
+          <w:rPr>
+            <w:rStyle w:val="Hyperlink"/>
+          </w:rPr>
+          <w:t xml:space="preserve">https://tinyurl.com/seccyd-wj-agg-transitions</w:t>
+        </w:r>
+      </w:hyperlink>
+      <w:r>
+        <w:t xml:space="preserve"> </w:t>
+      </w:r>
+      <w:r>
+        <w:t xml:space="preserve">for code).</w:t>
       </w:r>
     </w:p>
     <w:p>
@@ -9591,11 +9676,45 @@
         <w:pStyle w:val="BodyText"/>
       </w:pPr>
       <w:r>
-        <w:t xml:space="preserve">We calculated both familial and neighborhood-level economic variability. For, income-to-needs scores, we computed the simple standard deviation of all income-to-needs scores for each participant from the 1, 6, 15, 24, 36, and 54-month assessments. For neighborhood-level economic variability, we computed the standard deviation of neighborhood socioeconomic harshness scores (see Indicators of Harshness). If participants had only lived in one Census block from 1 to 54 months, their neighborhood socioeconomic harshness variability score was 0.</w:t>
+        <w:t xml:space="preserve">We calculated both familial and neighborhood-level economic variability. For, income-to-needs scores, we computed the simple standard deviation of all income-to-needs scores for each participant from the 1, 6, 15, 24, 36, and 54-month assessments (see</w:t>
+      </w:r>
+      <w:r>
+        <w:t xml:space="preserve"> </w:t>
+      </w:r>
+      <w:hyperlink r:id="rId34">
+        <w:r>
+          <w:rPr>
+            <w:rStyle w:val="Hyperlink"/>
+          </w:rPr>
+          <w:t xml:space="preserve">https://tinyurl.com/seccyd-wj-agg-income</w:t>
+        </w:r>
+      </w:hyperlink>
+      <w:r>
+        <w:t xml:space="preserve"> </w:t>
+      </w:r>
+      <w:r>
+        <w:t xml:space="preserve">for code). For neighborhood-level economic variability, we computed the standard deviation of neighborhood socioeconomic harshness scores (see Indicators of Harshness). If participants had only lived in one Census block from 1 to 54 months, their neighborhood socioeconomic harshness variability score was 0 (see</w:t>
+      </w:r>
+      <w:r>
+        <w:t xml:space="preserve"> </w:t>
+      </w:r>
+      <w:hyperlink r:id="rId36">
+        <w:r>
+          <w:rPr>
+            <w:rStyle w:val="Hyperlink"/>
+          </w:rPr>
+          <w:t xml:space="preserve">https://tinyurl.com/seccyd-wj-agg-census</w:t>
+        </w:r>
+      </w:hyperlink>
+      <w:r>
+        <w:t xml:space="preserve"> </w:t>
+      </w:r>
+      <w:r>
+        <w:t xml:space="preserve">for code).</w:t>
       </w:r>
     </w:p>
-    <w:bookmarkEnd w:id="34"/>
-    <w:bookmarkStart w:id="35" w:name="control-variables"/>
+    <w:bookmarkEnd w:id="39"/>
+    <w:bookmarkStart w:id="40" w:name="control-variables"/>
     <w:p>
       <w:pPr>
         <w:pStyle w:val="Heading3"/>
@@ -9629,7 +9748,7 @@
         </w:rPr>
         <w:t xml:space="preserve">Table </w:t>
       </w:r>
-      <w:bookmarkStart w:id="b6f528e0-1bb2-4187-a944-fdeedceac2dc" w:name="Table2"/>
+      <w:bookmarkStart w:id="b52afbc0-de93-4da3-b060-460c68664dd1" w:name="Table2"/>
       <w:r xmlns:w="http://schemas.openxmlformats.org/wordprocessingml/2006/main" xmlns:wp="http://schemas.openxmlformats.org/drawingml/2006/wordprocessingDrawing" xmlns:r="http://schemas.openxmlformats.org/officeDocument/2006/relationships" xmlns:w14="http://schemas.microsoft.com/office/word/2010/wordml">
         <w:rPr>
           <w:rFonts/>
@@ -9651,7 +9770,7 @@
         </w:rPr>
         <w:fldChar w:fldCharType="end" w:dirty="true"/>
       </w:r>
-      <w:bookmarkEnd w:id="b6f528e0-1bb2-4187-a944-fdeedceac2dc"/>
+      <w:bookmarkEnd w:id="b52afbc0-de93-4da3-b060-460c68664dd1"/>
       <w:r>
         <w:rPr>
           <w:rFonts/>
@@ -12919,10 +13038,10 @@
         </w:tc>
       </w:tr>
     </w:tbl>
-    <w:bookmarkEnd w:id="35"/>
-    <w:bookmarkEnd w:id="36"/>
-    <w:bookmarkEnd w:id="37"/>
-    <w:bookmarkStart w:id="57" w:name="results"/>
+    <w:bookmarkEnd w:id="40"/>
+    <w:bookmarkEnd w:id="41"/>
+    <w:bookmarkEnd w:id="42"/>
+    <w:bookmarkStart w:id="64" w:name="results"/>
     <w:p>
       <w:pPr>
         <w:pStyle w:val="Heading1"/>
@@ -12931,7 +13050,7 @@
         <w:t xml:space="preserve">Results</w:t>
       </w:r>
     </w:p>
-    <w:bookmarkStart w:id="46" w:name="Xa1dba1bc455cb9a3ac832a2a7e7a7c4c155518a"/>
+    <w:bookmarkStart w:id="51" w:name="Xa1dba1bc455cb9a3ac832a2a7e7a7c4c155518a"/>
     <w:p>
       <w:pPr>
         <w:pStyle w:val="Heading2"/>
@@ -12959,7 +13078,7 @@
       <w:r>
         <w:t xml:space="preserve"> </w:t>
       </w:r>
-      <w:hyperlink r:id="rId38">
+      <w:hyperlink r:id="rId43">
         <w:r>
           <w:rPr>
             <w:rStyle w:val="Hyperlink"/>
@@ -12976,7 +13095,7 @@
       <w:r>
         <w:t xml:space="preserve"> </w:t>
       </w:r>
-      <w:hyperlink r:id="rId39">
+      <w:hyperlink r:id="rId44">
         <w:r>
           <w:rPr>
             <w:rStyle w:val="Hyperlink"/>
@@ -13001,7 +13120,7 @@
       <w:r>
         <w:t xml:space="preserve"> </w:t>
       </w:r>
-      <w:hyperlink r:id="rId40">
+      <w:hyperlink r:id="rId45">
         <w:r>
           <w:rPr>
             <w:rStyle w:val="Hyperlink"/>
@@ -13018,7 +13137,7 @@
       <w:r>
         <w:t xml:space="preserve"> </w:t>
       </w:r>
-      <w:hyperlink r:id="rId41">
+      <w:hyperlink r:id="rId46">
         <w:r>
           <w:rPr>
             <w:rStyle w:val="Hyperlink"/>
@@ -13071,7 +13190,7 @@
       <w:r>
         <w:t xml:space="preserve"> </w:t>
       </w:r>
-      <w:hyperlink r:id="rId42">
+      <w:hyperlink r:id="rId47">
         <w:r>
           <w:rPr>
             <w:rStyle w:val="Hyperlink"/>
@@ -13085,7 +13204,7 @@
       <w:r>
         <w:t xml:space="preserve"> </w:t>
       </w:r>
-      <w:hyperlink r:id="rId43">
+      <w:hyperlink r:id="rId48">
         <w:r>
           <w:rPr>
             <w:rStyle w:val="Hyperlink"/>
@@ -13096,7 +13215,7 @@
       <w:r>
         <w:t xml:space="preserve">). Raw data (data provided by SECCYD) is only available via ICPSR (</w:t>
       </w:r>
-      <w:hyperlink r:id="rId44">
+      <w:hyperlink r:id="rId49">
         <w:r>
           <w:rPr>
             <w:rStyle w:val="Hyperlink"/>
@@ -13110,7 +13229,7 @@
       <w:r>
         <w:t xml:space="preserve"> </w:t>
       </w:r>
-      <w:hyperlink r:id="rId45">
+      <w:hyperlink r:id="rId50">
         <w:r>
           <w:rPr>
             <w:rStyle w:val="Hyperlink"/>
@@ -13124,7 +13243,7 @@
       <w:r>
         <w:t xml:space="preserve"> </w:t>
       </w:r>
-      <w:hyperlink r:id="rId43">
+      <w:hyperlink r:id="rId48">
         <w:r>
           <w:rPr>
             <w:rStyle w:val="Hyperlink"/>
@@ -13159,13 +13278,13 @@
         <w:t xml:space="preserve">(Wickham et al., 2023; Wickham &amp; Bryan, 2023)</w:t>
       </w:r>
       <w:r>
-        <w:t xml:space="preserve">. For data processing, visualizations, and table creation, we used the tidyverse, sjlabelled, ggdist, and patchwork R packages</w:t>
-      </w:r>
-      <w:r>
-        <w:t xml:space="preserve"> </w:t>
-      </w:r>
-      <w:r>
-        <w:t xml:space="preserve">(Gohel &amp; Skintzos, 2023; Kay, 2023; Lüdecke, 2022; Pedersen, 2022; Wickham et al., 2019)</w:t>
+        <w:t xml:space="preserve">. For data processing, visualizations, and table creation, we used the tidyverse, sjlabelled, ggdist, ggsci, and patchwork R packages</w:t>
+      </w:r>
+      <w:r>
+        <w:t xml:space="preserve"> </w:t>
+      </w:r>
+      <w:r>
+        <w:t xml:space="preserve">(Gohel &amp; Skintzos, 2023; Kay, 2023; Lüdecke, 2022; Pedersen, 2022; Wickham et al., 2019; Xiao, 2023)</w:t>
       </w:r>
       <w:r>
         <w:t xml:space="preserve">. For analyses, including mixed models, simple slopes, and equivalence tests, we used lme4, faux, ggeffects, marginaleffects, and parameters R packages</w:t>
@@ -13180,8 +13299,8 @@
         <w:t xml:space="preserve">.</w:t>
       </w:r>
     </w:p>
-    <w:bookmarkEnd w:id="46"/>
-    <w:bookmarkStart w:id="47" w:name="X4cb8eb4713a397c7d8d8d4bef7007f177516120"/>
+    <w:bookmarkEnd w:id="51"/>
+    <w:bookmarkStart w:id="52" w:name="X4cb8eb4713a397c7d8d8d4bef7007f177516120"/>
     <w:p>
       <w:pPr>
         <w:pStyle w:val="Heading2"/>
@@ -13496,8 +13615,8 @@
         <w:t xml:space="preserve">performance on a particular subtest in the context of an overall reduced pattern of performance.</w:t>
       </w:r>
     </w:p>
-    <w:bookmarkEnd w:id="47"/>
-    <w:bookmarkStart w:id="56" w:name="primary-analyses"/>
+    <w:bookmarkEnd w:id="52"/>
+    <w:bookmarkStart w:id="63" w:name="primary-analyses"/>
     <w:p>
       <w:pPr>
         <w:pStyle w:val="Heading2"/>
@@ -13511,10 +13630,24 @@
         <w:pStyle w:val="FirstParagraph"/>
       </w:pPr>
       <w:r>
-        <w:t xml:space="preserve">Our primary analyses examined how indicators of harshness and unpredictability were associated with WJ overall and subtest performance. We ran one mixed model per indicator for a total of five primary analyses (2 for harshness and 3 for unpredictability). All analyses controlled for the main effects of maternal education, race/ethinicty, and sex assigned at birth. Across all models, there were main effects for both maternal education and race/ethnicity. Lower maternal education and having a non-White racial/ethnic background was associated with lower WJ overall performance. No model contained effects for sex assigned at birth. Below we describe the effects of our primary analysis predictors (see Supplement Table 1).</w:t>
+        <w:t xml:space="preserve">Our primary analyses examined how indicators of harshness and unpredictability were associated with WJ overall and subtest performance. We ran one mixed model per indicator for a total of five primary analyses (2 for harshness and 3 for unpredictability). All analyses controlled for the main effects of maternal education, race/ethinicty, and sex assigned at birth. Across all models, there were main effects for both maternal education and race/ethnicity. Lower maternal education and having a non-White racial/ethnic background was associated with lower WJ overall performance. No model contained effects for sex assigned at birth. Below we describe the effects of our primary analysis predictors (see Supplement Table 1). Primary analysis code can be found on GitHub (see</w:t>
+      </w:r>
+      <w:r>
+        <w:t xml:space="preserve"> </w:t>
+      </w:r>
+      <w:hyperlink r:id="rId53">
+        <w:r>
+          <w:rPr>
+            <w:rStyle w:val="Hyperlink"/>
+          </w:rPr>
+          <w:t xml:space="preserve">https://tinyurl.com/seccyd-wj-primary</w:t>
+        </w:r>
+      </w:hyperlink>
+      <w:r>
+        <w:t xml:space="preserve">).</w:t>
       </w:r>
     </w:p>
-    <w:bookmarkStart w:id="51" w:name="indicators-of-harshness-1"/>
+    <w:bookmarkStart w:id="57" w:name="indicators-of-harshness-1"/>
     <w:p>
       <w:pPr>
         <w:pStyle w:val="Heading3"/>
@@ -13606,6 +13739,7 @@
         <w:tblStyle w:val="Table"/>
         <w:tblW w:type="pct" w:w="5000"/>
         <w:tblLook w:firstRow="0" w:lastRow="0" w:firstColumn="0" w:lastColumn="0" w:noHBand="0" w:noVBand="0" w:val="0000"/>
+        <w:jc w:val="start"/>
       </w:tblPr>
       <w:tblGrid>
         <w:gridCol w:w="7920"/>
@@ -13615,7 +13749,6 @@
           <w:tcPr/>
           <w:p>
             <w:pPr>
-              <w:pStyle w:val="Figure"/>
               <w:jc w:val="center"/>
             </w:pPr>
             <w:r>
@@ -13623,18 +13756,18 @@
                 <wp:inline>
                   <wp:extent cx="5943600" cy="5223915"/>
                   <wp:effectExtent b="0" l="0" r="0" t="0"/>
-                  <wp:docPr descr="" title="" id="49" name="Picture"/>
+                  <wp:docPr descr="" title="" id="55" name="Picture"/>
                   <a:graphic>
                     <a:graphicData uri="http://schemas.openxmlformats.org/drawingml/2006/picture">
                       <pic:pic>
                         <pic:nvPicPr>
-                          <pic:cNvPr descr="seccyd_manuscript_files/figure-docx/Figure3-1.pdf" id="50" name="Picture"/>
+                          <pic:cNvPr descr="seccyd_manuscript_files/figure-docx/Figure3-1.pdf" id="56" name="Picture"/>
                           <pic:cNvPicPr>
                             <a:picLocks noChangeArrowheads="1" noChangeAspect="1"/>
                           </pic:cNvPicPr>
                         </pic:nvPicPr>
                         <pic:blipFill>
-                          <a:blip r:embed="rId48"/>
+                          <a:blip r:embed="rId54"/>
                           <a:stretch>
                             <a:fillRect/>
                           </a:stretch>
@@ -13677,8 +13810,8 @@
         </w:tc>
       </w:tr>
     </w:tbl>
-    <w:bookmarkEnd w:id="51"/>
-    <w:bookmarkStart w:id="55" w:name="indicators-of-unpredictability-1"/>
+    <w:bookmarkEnd w:id="57"/>
+    <w:bookmarkStart w:id="62" w:name="indicators-of-unpredictability-1"/>
     <w:p>
       <w:pPr>
         <w:pStyle w:val="Heading3"/>
@@ -13758,7 +13891,24 @@
         <w:pStyle w:val="BodyText"/>
       </w:pPr>
       <w:r>
-        <w:t xml:space="preserve">To resolve this issue, we conducted a set of secondary analyses that use different methods for computing variability. We report analyses using income-to-needs varaibility scores and income-to-needs average percent change scores (see Secondary Analyses).</w:t>
+        <w:t xml:space="preserve">To resolve this issue, we conducted a set of secondary analyses that use different methods for computing variability. We report analyses using income-to-needs varaibility scores and income-to-needs average percent change scores (see</w:t>
+      </w:r>
+      <w:r>
+        <w:t xml:space="preserve"> </w:t>
+      </w:r>
+      <w:hyperlink r:id="rId58">
+        <w:r>
+          <w:rPr>
+            <w:rStyle w:val="Hyperlink"/>
+          </w:rPr>
+          <w:t xml:space="preserve">https://tinyurl.com/seccyd-wj-update1</w:t>
+        </w:r>
+      </w:hyperlink>
+      <w:r>
+        <w:t xml:space="preserve"> </w:t>
+      </w:r>
+      <w:r>
+        <w:t xml:space="preserve">and Secondary Analyses).</w:t>
       </w:r>
     </w:p>
     <w:p>
@@ -13789,6 +13939,7 @@
         <w:tblStyle w:val="Table"/>
         <w:tblW w:type="pct" w:w="5000"/>
         <w:tblLook w:firstRow="0" w:lastRow="0" w:firstColumn="0" w:lastColumn="0" w:noHBand="0" w:noVBand="0" w:val="0000"/>
+        <w:jc w:val="start"/>
       </w:tblPr>
       <w:tblGrid>
         <w:gridCol w:w="7920"/>
@@ -13798,7 +13949,6 @@
           <w:tcPr/>
           <w:p>
             <w:pPr>
-              <w:pStyle w:val="Figure"/>
               <w:jc w:val="center"/>
             </w:pPr>
             <w:r>
@@ -13806,18 +13956,18 @@
                 <wp:inline>
                   <wp:extent cx="5943600" cy="5223915"/>
                   <wp:effectExtent b="0" l="0" r="0" t="0"/>
-                  <wp:docPr descr="" title="" id="53" name="Picture"/>
+                  <wp:docPr descr="" title="" id="60" name="Picture"/>
                   <a:graphic>
                     <a:graphicData uri="http://schemas.openxmlformats.org/drawingml/2006/picture">
                       <pic:pic>
                         <pic:nvPicPr>
-                          <pic:cNvPr descr="seccyd_manuscript_files/figure-docx/Figure4-1.pdf" id="54" name="Picture"/>
+                          <pic:cNvPr descr="seccyd_manuscript_files/figure-docx/Figure4-1.pdf" id="61" name="Picture"/>
                           <pic:cNvPicPr>
                             <a:picLocks noChangeArrowheads="1" noChangeAspect="1"/>
                           </pic:cNvPicPr>
                         </pic:nvPicPr>
                         <pic:blipFill>
-                          <a:blip r:embed="rId52"/>
+                          <a:blip r:embed="rId59"/>
                           <a:stretch>
                             <a:fillRect/>
                           </a:stretch>
@@ -13865,10 +14015,10 @@
         <w:br w:type="page"/>
       </w:r>
     </w:p>
-    <w:bookmarkEnd w:id="55"/>
-    <w:bookmarkEnd w:id="56"/>
-    <w:bookmarkEnd w:id="57"/>
-    <w:bookmarkStart w:id="164" w:name="references"/>
+    <w:bookmarkEnd w:id="62"/>
+    <w:bookmarkEnd w:id="63"/>
+    <w:bookmarkEnd w:id="64"/>
+    <w:bookmarkStart w:id="173" w:name="references"/>
     <w:p>
       <w:pPr>
         <w:pStyle w:val="Heading1"/>
@@ -13877,8 +14027,8 @@
         <w:t xml:space="preserve">References</w:t>
       </w:r>
     </w:p>
-    <w:bookmarkStart w:id="163" w:name="refs"/>
-    <w:bookmarkStart w:id="59" w:name="ref-akker2021"/>
+    <w:bookmarkStart w:id="172" w:name="refs"/>
+    <w:bookmarkStart w:id="66" w:name="ref-akker2021"/>
     <w:p>
       <w:pPr>
         <w:pStyle w:val="Bibliography"/>
@@ -13927,7 +14077,7 @@
       <w:r>
         <w:t xml:space="preserve"> </w:t>
       </w:r>
-      <w:hyperlink r:id="rId58">
+      <w:hyperlink r:id="rId65">
         <w:r>
           <w:rPr>
             <w:rStyle w:val="Hyperlink"/>
@@ -13936,8 +14086,8 @@
         </w:r>
       </w:hyperlink>
     </w:p>
-    <w:bookmarkEnd w:id="59"/>
-    <w:bookmarkStart w:id="61" w:name="ref-quarto"/>
+    <w:bookmarkEnd w:id="66"/>
+    <w:bookmarkStart w:id="68" w:name="ref-quarto"/>
     <w:p>
       <w:pPr>
         <w:pStyle w:val="Bibliography"/>
@@ -13961,7 +14111,7 @@
       <w:r>
         <w:t xml:space="preserve"> </w:t>
       </w:r>
-      <w:hyperlink r:id="rId60">
+      <w:hyperlink r:id="rId67">
         <w:r>
           <w:rPr>
             <w:rStyle w:val="Hyperlink"/>
@@ -13970,8 +14120,8 @@
         </w:r>
       </w:hyperlink>
     </w:p>
-    <w:bookmarkEnd w:id="61"/>
-    <w:bookmarkStart w:id="63" w:name="ref-marginaleffects"/>
+    <w:bookmarkEnd w:id="68"/>
+    <w:bookmarkStart w:id="70" w:name="ref-marginaleffects"/>
     <w:p>
       <w:pPr>
         <w:pStyle w:val="Bibliography"/>
@@ -13995,7 +14145,7 @@
       <w:r>
         <w:t xml:space="preserve"> </w:t>
       </w:r>
-      <w:hyperlink r:id="rId62">
+      <w:hyperlink r:id="rId69">
         <w:r>
           <w:rPr>
             <w:rStyle w:val="Hyperlink"/>
@@ -14004,8 +14154,8 @@
         </w:r>
       </w:hyperlink>
     </w:p>
-    <w:bookmarkEnd w:id="63"/>
-    <w:bookmarkStart w:id="65" w:name="ref-bates2015"/>
+    <w:bookmarkEnd w:id="70"/>
+    <w:bookmarkStart w:id="72" w:name="ref-bates2015"/>
     <w:p>
       <w:pPr>
         <w:pStyle w:val="Bibliography"/>
@@ -14042,7 +14192,7 @@
       <w:r>
         <w:t xml:space="preserve"> </w:t>
       </w:r>
-      <w:hyperlink r:id="rId64">
+      <w:hyperlink r:id="rId71">
         <w:r>
           <w:rPr>
             <w:rStyle w:val="Hyperlink"/>
@@ -14051,8 +14201,8 @@
         </w:r>
       </w:hyperlink>
     </w:p>
-    <w:bookmarkEnd w:id="65"/>
-    <w:bookmarkStart w:id="67" w:name="ref-belsky2012"/>
+    <w:bookmarkEnd w:id="72"/>
+    <w:bookmarkStart w:id="74" w:name="ref-belsky2012"/>
     <w:p>
       <w:pPr>
         <w:pStyle w:val="Bibliography"/>
@@ -14101,7 +14251,7 @@
       <w:r>
         <w:t xml:space="preserve"> </w:t>
       </w:r>
-      <w:hyperlink r:id="rId66">
+      <w:hyperlink r:id="rId73">
         <w:r>
           <w:rPr>
             <w:rStyle w:val="Hyperlink"/>
@@ -14110,8 +14260,8 @@
         </w:r>
       </w:hyperlink>
     </w:p>
-    <w:bookmarkEnd w:id="67"/>
-    <w:bookmarkStart w:id="69" w:name="ref-bleil2021b"/>
+    <w:bookmarkEnd w:id="74"/>
+    <w:bookmarkStart w:id="76" w:name="ref-bleil2021b"/>
     <w:p>
       <w:pPr>
         <w:pStyle w:val="Bibliography"/>
@@ -14148,7 +14298,7 @@
       <w:r>
         <w:t xml:space="preserve"> </w:t>
       </w:r>
-      <w:hyperlink r:id="rId68">
+      <w:hyperlink r:id="rId75">
         <w:r>
           <w:rPr>
             <w:rStyle w:val="Hyperlink"/>
@@ -14157,8 +14307,8 @@
         </w:r>
       </w:hyperlink>
     </w:p>
-    <w:bookmarkEnd w:id="69"/>
-    <w:bookmarkStart w:id="70" w:name="ref-bleil2021"/>
+    <w:bookmarkEnd w:id="76"/>
+    <w:bookmarkStart w:id="77" w:name="ref-bleil2021"/>
     <w:p>
       <w:pPr>
         <w:pStyle w:val="Bibliography"/>
@@ -14193,8 +14343,8 @@
         <w:t xml:space="preserve">(1), 36–48.</w:t>
       </w:r>
     </w:p>
-    <w:bookmarkEnd w:id="70"/>
-    <w:bookmarkStart w:id="72" w:name="ref-faux"/>
+    <w:bookmarkEnd w:id="77"/>
+    <w:bookmarkStart w:id="79" w:name="ref-faux"/>
     <w:p>
       <w:pPr>
         <w:pStyle w:val="Bibliography"/>
@@ -14218,7 +14368,7 @@
       <w:r>
         <w:t xml:space="preserve"> </w:t>
       </w:r>
-      <w:hyperlink r:id="rId71">
+      <w:hyperlink r:id="rId78">
         <w:r>
           <w:rPr>
             <w:rStyle w:val="Hyperlink"/>
@@ -14227,8 +14377,8 @@
         </w:r>
       </w:hyperlink>
     </w:p>
-    <w:bookmarkEnd w:id="72"/>
-    <w:bookmarkStart w:id="74" w:name="ref-duncan2017"/>
+    <w:bookmarkEnd w:id="79"/>
+    <w:bookmarkStart w:id="81" w:name="ref-duncan2017"/>
     <w:p>
       <w:pPr>
         <w:pStyle w:val="Bibliography"/>
@@ -14386,7 +14536,7 @@
       <w:r>
         <w:t xml:space="preserve"> </w:t>
       </w:r>
-      <w:hyperlink r:id="rId73">
+      <w:hyperlink r:id="rId80">
         <w:r>
           <w:rPr>
             <w:rStyle w:val="Hyperlink"/>
@@ -14395,8 +14545,8 @@
         </w:r>
       </w:hyperlink>
     </w:p>
-    <w:bookmarkEnd w:id="74"/>
-    <w:bookmarkStart w:id="76" w:name="ref-duquennois2022"/>
+    <w:bookmarkEnd w:id="81"/>
+    <w:bookmarkStart w:id="83" w:name="ref-duquennois2022"/>
     <w:p>
       <w:pPr>
         <w:pStyle w:val="Bibliography"/>
@@ -14471,7 +14621,7 @@
       <w:r>
         <w:t xml:space="preserve"> </w:t>
       </w:r>
-      <w:hyperlink r:id="rId75">
+      <w:hyperlink r:id="rId82">
         <w:r>
           <w:rPr>
             <w:rStyle w:val="Hyperlink"/>
@@ -14480,8 +14630,8 @@
         </w:r>
       </w:hyperlink>
     </w:p>
-    <w:bookmarkEnd w:id="76"/>
-    <w:bookmarkStart w:id="78" w:name="ref-ellis2020"/>
+    <w:bookmarkEnd w:id="83"/>
+    <w:bookmarkStart w:id="85" w:name="ref-ellis2020"/>
     <w:p>
       <w:pPr>
         <w:pStyle w:val="Bibliography"/>
@@ -14505,7 +14655,7 @@
       <w:r>
         <w:t xml:space="preserve"> </w:t>
       </w:r>
-      <w:hyperlink r:id="rId77">
+      <w:hyperlink r:id="rId84">
         <w:r>
           <w:rPr>
             <w:rStyle w:val="Hyperlink"/>
@@ -14514,8 +14664,8 @@
         </w:r>
       </w:hyperlink>
     </w:p>
-    <w:bookmarkEnd w:id="78"/>
-    <w:bookmarkStart w:id="80" w:name="ref-ellis2017"/>
+    <w:bookmarkEnd w:id="85"/>
+    <w:bookmarkStart w:id="87" w:name="ref-ellis2017"/>
     <w:p>
       <w:pPr>
         <w:pStyle w:val="Bibliography"/>
@@ -14564,7 +14714,7 @@
       <w:r>
         <w:t xml:space="preserve"> </w:t>
       </w:r>
-      <w:hyperlink r:id="rId79">
+      <w:hyperlink r:id="rId86">
         <w:r>
           <w:rPr>
             <w:rStyle w:val="Hyperlink"/>
@@ -14573,8 +14723,8 @@
         </w:r>
       </w:hyperlink>
     </w:p>
-    <w:bookmarkEnd w:id="80"/>
-    <w:bookmarkStart w:id="82" w:name="ref-farah2006"/>
+    <w:bookmarkEnd w:id="87"/>
+    <w:bookmarkStart w:id="89" w:name="ref-farah2006"/>
     <w:p>
       <w:pPr>
         <w:pStyle w:val="Bibliography"/>
@@ -14623,7 +14773,7 @@
       <w:r>
         <w:t xml:space="preserve"> </w:t>
       </w:r>
-      <w:hyperlink r:id="rId81">
+      <w:hyperlink r:id="rId88">
         <w:r>
           <w:rPr>
             <w:rStyle w:val="Hyperlink"/>
@@ -14632,8 +14782,8 @@
         </w:r>
       </w:hyperlink>
     </w:p>
-    <w:bookmarkEnd w:id="82"/>
-    <w:bookmarkStart w:id="84" w:name="ref-fields2021"/>
+    <w:bookmarkEnd w:id="89"/>
+    <w:bookmarkStart w:id="91" w:name="ref-fields2021"/>
     <w:p>
       <w:pPr>
         <w:pStyle w:val="Bibliography"/>
@@ -14682,7 +14832,7 @@
       <w:r>
         <w:t xml:space="preserve"> </w:t>
       </w:r>
-      <w:hyperlink r:id="rId83">
+      <w:hyperlink r:id="rId90">
         <w:r>
           <w:rPr>
             <w:rStyle w:val="Hyperlink"/>
@@ -14691,8 +14841,8 @@
         </w:r>
       </w:hyperlink>
     </w:p>
-    <w:bookmarkEnd w:id="84"/>
-    <w:bookmarkStart w:id="86" w:name="ref-flournoy2020"/>
+    <w:bookmarkEnd w:id="91"/>
+    <w:bookmarkStart w:id="93" w:name="ref-flournoy2020"/>
     <w:p>
       <w:pPr>
         <w:pStyle w:val="Bibliography"/>
@@ -14729,7 +14879,7 @@
       <w:r>
         <w:t xml:space="preserve"> </w:t>
       </w:r>
-      <w:hyperlink r:id="rId85">
+      <w:hyperlink r:id="rId92">
         <w:r>
           <w:rPr>
             <w:rStyle w:val="Hyperlink"/>
@@ -14738,8 +14888,8 @@
         </w:r>
       </w:hyperlink>
     </w:p>
-    <w:bookmarkEnd w:id="86"/>
-    <w:bookmarkStart w:id="88" w:name="ref-frankenhuis2020b"/>
+    <w:bookmarkEnd w:id="93"/>
+    <w:bookmarkStart w:id="95" w:name="ref-frankenhuis2020b"/>
     <w:p>
       <w:pPr>
         <w:pStyle w:val="Bibliography"/>
@@ -14788,7 +14938,7 @@
       <w:r>
         <w:t xml:space="preserve"> </w:t>
       </w:r>
-      <w:hyperlink r:id="rId87">
+      <w:hyperlink r:id="rId94">
         <w:r>
           <w:rPr>
             <w:rStyle w:val="Hyperlink"/>
@@ -14797,8 +14947,8 @@
         </w:r>
       </w:hyperlink>
     </w:p>
-    <w:bookmarkEnd w:id="88"/>
-    <w:bookmarkStart w:id="90" w:name="ref-frankenhuis2013b"/>
+    <w:bookmarkEnd w:id="95"/>
+    <w:bookmarkStart w:id="97" w:name="ref-frankenhuis2013b"/>
     <w:p>
       <w:pPr>
         <w:pStyle w:val="Bibliography"/>
@@ -14868,7 +15018,7 @@
       <w:r>
         <w:t xml:space="preserve"> </w:t>
       </w:r>
-      <w:hyperlink r:id="rId89">
+      <w:hyperlink r:id="rId96">
         <w:r>
           <w:rPr>
             <w:rStyle w:val="Hyperlink"/>
@@ -14877,8 +15027,8 @@
         </w:r>
       </w:hyperlink>
     </w:p>
-    <w:bookmarkEnd w:id="90"/>
-    <w:bookmarkStart w:id="92" w:name="ref-frankenhuis2020a"/>
+    <w:bookmarkEnd w:id="97"/>
+    <w:bookmarkStart w:id="99" w:name="ref-frankenhuis2020a"/>
     <w:p>
       <w:pPr>
         <w:pStyle w:val="Bibliography"/>
@@ -14948,7 +15098,7 @@
       <w:r>
         <w:t xml:space="preserve"> </w:t>
       </w:r>
-      <w:hyperlink r:id="rId91">
+      <w:hyperlink r:id="rId98">
         <w:r>
           <w:rPr>
             <w:rStyle w:val="Hyperlink"/>
@@ -14957,8 +15107,8 @@
         </w:r>
       </w:hyperlink>
     </w:p>
-    <w:bookmarkEnd w:id="92"/>
-    <w:bookmarkStart w:id="94" w:name="ref-frankenhuis2020"/>
+    <w:bookmarkEnd w:id="99"/>
+    <w:bookmarkStart w:id="101" w:name="ref-frankenhuis2020"/>
     <w:p>
       <w:pPr>
         <w:pStyle w:val="Bibliography"/>
@@ -15007,7 +15157,7 @@
       <w:r>
         <w:t xml:space="preserve"> </w:t>
       </w:r>
-      <w:hyperlink r:id="rId93">
+      <w:hyperlink r:id="rId100">
         <w:r>
           <w:rPr>
             <w:rStyle w:val="Hyperlink"/>
@@ -15016,8 +15166,8 @@
         </w:r>
       </w:hyperlink>
     </w:p>
-    <w:bookmarkEnd w:id="94"/>
-    <w:bookmarkStart w:id="96" w:name="ref-flextable"/>
+    <w:bookmarkEnd w:id="101"/>
+    <w:bookmarkStart w:id="103" w:name="ref-flextable"/>
     <w:p>
       <w:pPr>
         <w:pStyle w:val="Bibliography"/>
@@ -15041,7 +15191,7 @@
       <w:r>
         <w:t xml:space="preserve"> </w:t>
       </w:r>
-      <w:hyperlink r:id="rId95">
+      <w:hyperlink r:id="rId102">
         <w:r>
           <w:rPr>
             <w:rStyle w:val="Hyperlink"/>
@@ -15050,8 +15200,8 @@
         </w:r>
       </w:hyperlink>
     </w:p>
-    <w:bookmarkEnd w:id="96"/>
-    <w:bookmarkStart w:id="98" w:name="ref-hackman2010"/>
+    <w:bookmarkEnd w:id="103"/>
+    <w:bookmarkStart w:id="105" w:name="ref-hackman2010"/>
     <w:p>
       <w:pPr>
         <w:pStyle w:val="Bibliography"/>
@@ -15088,7 +15238,7 @@
       <w:r>
         <w:t xml:space="preserve"> </w:t>
       </w:r>
-      <w:hyperlink r:id="rId97">
+      <w:hyperlink r:id="rId104">
         <w:r>
           <w:rPr>
             <w:rStyle w:val="Hyperlink"/>
@@ -15097,8 +15247,8 @@
         </w:r>
       </w:hyperlink>
     </w:p>
-    <w:bookmarkEnd w:id="98"/>
-    <w:bookmarkStart w:id="100" w:name="ref-hartman2018a"/>
+    <w:bookmarkEnd w:id="105"/>
+    <w:bookmarkStart w:id="107" w:name="ref-hartman2018a"/>
     <w:p>
       <w:pPr>
         <w:pStyle w:val="Bibliography"/>
@@ -15147,7 +15297,7 @@
       <w:r>
         <w:t xml:space="preserve"> </w:t>
       </w:r>
-      <w:hyperlink r:id="rId99">
+      <w:hyperlink r:id="rId106">
         <w:r>
           <w:rPr>
             <w:rStyle w:val="Hyperlink"/>
@@ -15156,8 +15306,8 @@
         </w:r>
       </w:hyperlink>
     </w:p>
-    <w:bookmarkEnd w:id="100"/>
-    <w:bookmarkStart w:id="102" w:name="ref-ggdist"/>
+    <w:bookmarkEnd w:id="107"/>
+    <w:bookmarkStart w:id="109" w:name="ref-ggdist"/>
     <w:p>
       <w:pPr>
         <w:pStyle w:val="Bibliography"/>
@@ -15188,7 +15338,7 @@
       <w:r>
         <w:t xml:space="preserve"> </w:t>
       </w:r>
-      <w:hyperlink r:id="rId101">
+      <w:hyperlink r:id="rId108">
         <w:r>
           <w:rPr>
             <w:rStyle w:val="Hyperlink"/>
@@ -15197,8 +15347,8 @@
         </w:r>
       </w:hyperlink>
     </w:p>
-    <w:bookmarkEnd w:id="102"/>
-    <w:bookmarkStart w:id="104" w:name="ref-kruschke2018"/>
+    <w:bookmarkEnd w:id="109"/>
+    <w:bookmarkStart w:id="111" w:name="ref-kruschke2018"/>
     <w:p>
       <w:pPr>
         <w:pStyle w:val="Bibliography"/>
@@ -15235,7 +15385,7 @@
       <w:r>
         <w:t xml:space="preserve"> </w:t>
       </w:r>
-      <w:hyperlink r:id="rId103">
+      <w:hyperlink r:id="rId110">
         <w:r>
           <w:rPr>
             <w:rStyle w:val="Hyperlink"/>
@@ -15244,8 +15394,8 @@
         </w:r>
       </w:hyperlink>
     </w:p>
-    <w:bookmarkEnd w:id="104"/>
-    <w:bookmarkStart w:id="106" w:name="ref-lakens2018"/>
+    <w:bookmarkEnd w:id="111"/>
+    <w:bookmarkStart w:id="113" w:name="ref-lakens2018"/>
     <w:p>
       <w:pPr>
         <w:pStyle w:val="Bibliography"/>
@@ -15312,7 +15462,7 @@
       <w:r>
         <w:t xml:space="preserve"> </w:t>
       </w:r>
-      <w:hyperlink r:id="rId105">
+      <w:hyperlink r:id="rId112">
         <w:r>
           <w:rPr>
             <w:rStyle w:val="Hyperlink"/>
@@ -15321,8 +15471,8 @@
         </w:r>
       </w:hyperlink>
     </w:p>
-    <w:bookmarkEnd w:id="106"/>
-    <w:bookmarkStart w:id="108" w:name="ref-li2018"/>
+    <w:bookmarkEnd w:id="113"/>
+    <w:bookmarkStart w:id="115" w:name="ref-li2018"/>
     <w:p>
       <w:pPr>
         <w:pStyle w:val="Bibliography"/>
@@ -15449,7 +15599,7 @@
       <w:r>
         <w:t xml:space="preserve"> </w:t>
       </w:r>
-      <w:hyperlink r:id="rId107">
+      <w:hyperlink r:id="rId114">
         <w:r>
           <w:rPr>
             <w:rStyle w:val="Hyperlink"/>
@@ -15458,8 +15608,8 @@
         </w:r>
       </w:hyperlink>
     </w:p>
-    <w:bookmarkEnd w:id="108"/>
-    <w:bookmarkStart w:id="110" w:name="ref-ggeffects"/>
+    <w:bookmarkEnd w:id="115"/>
+    <w:bookmarkStart w:id="117" w:name="ref-ggeffects"/>
     <w:p>
       <w:pPr>
         <w:pStyle w:val="Bibliography"/>
@@ -15493,7 +15643,7 @@
       <w:r>
         <w:t xml:space="preserve"> </w:t>
       </w:r>
-      <w:hyperlink r:id="rId109">
+      <w:hyperlink r:id="rId116">
         <w:r>
           <w:rPr>
             <w:rStyle w:val="Hyperlink"/>
@@ -15502,8 +15652,8 @@
         </w:r>
       </w:hyperlink>
     </w:p>
-    <w:bookmarkEnd w:id="110"/>
-    <w:bookmarkStart w:id="112" w:name="ref-sjlabelled"/>
+    <w:bookmarkEnd w:id="117"/>
+    <w:bookmarkStart w:id="119" w:name="ref-sjlabelled"/>
     <w:p>
       <w:pPr>
         <w:pStyle w:val="Bibliography"/>
@@ -15527,7 +15677,7 @@
       <w:r>
         <w:t xml:space="preserve"> </w:t>
       </w:r>
-      <w:hyperlink r:id="rId111">
+      <w:hyperlink r:id="rId118">
         <w:r>
           <w:rPr>
             <w:rStyle w:val="Hyperlink"/>
@@ -15536,8 +15686,8 @@
         </w:r>
       </w:hyperlink>
     </w:p>
-    <w:bookmarkEnd w:id="112"/>
-    <w:bookmarkStart w:id="114" w:name="ref-parameters"/>
+    <w:bookmarkEnd w:id="119"/>
+    <w:bookmarkStart w:id="121" w:name="ref-parameters"/>
     <w:p>
       <w:pPr>
         <w:pStyle w:val="Bibliography"/>
@@ -15592,7 +15742,7 @@
       <w:r>
         <w:t xml:space="preserve"> </w:t>
       </w:r>
-      <w:hyperlink r:id="rId113">
+      <w:hyperlink r:id="rId120">
         <w:r>
           <w:rPr>
             <w:rStyle w:val="Hyperlink"/>
@@ -15601,8 +15751,8 @@
         </w:r>
       </w:hyperlink>
     </w:p>
-    <w:bookmarkEnd w:id="114"/>
-    <w:bookmarkStart w:id="116" w:name="ref-mcintosh2017"/>
+    <w:bookmarkEnd w:id="121"/>
+    <w:bookmarkStart w:id="123" w:name="ref-mcintosh2017"/>
     <w:p>
       <w:pPr>
         <w:pStyle w:val="Bibliography"/>
@@ -15639,7 +15789,7 @@
       <w:r>
         <w:t xml:space="preserve"> </w:t>
       </w:r>
-      <w:hyperlink r:id="rId115">
+      <w:hyperlink r:id="rId122">
         <w:r>
           <w:rPr>
             <w:rStyle w:val="Hyperlink"/>
@@ -15648,8 +15798,8 @@
         </w:r>
       </w:hyperlink>
     </w:p>
-    <w:bookmarkEnd w:id="116"/>
-    <w:bookmarkStart w:id="118" w:name="ref-mclaughlin2019"/>
+    <w:bookmarkEnd w:id="123"/>
+    <w:bookmarkStart w:id="125" w:name="ref-mclaughlin2019"/>
     <w:p>
       <w:pPr>
         <w:pStyle w:val="Bibliography"/>
@@ -15698,7 +15848,7 @@
       <w:r>
         <w:t xml:space="preserve"> </w:t>
       </w:r>
-      <w:hyperlink r:id="rId117">
+      <w:hyperlink r:id="rId124">
         <w:r>
           <w:rPr>
             <w:rStyle w:val="Hyperlink"/>
@@ -15707,8 +15857,8 @@
         </w:r>
       </w:hyperlink>
     </w:p>
-    <w:bookmarkEnd w:id="118"/>
-    <w:bookmarkStart w:id="120" w:name="ref-mittal2015"/>
+    <w:bookmarkEnd w:id="125"/>
+    <w:bookmarkStart w:id="127" w:name="ref-mittal2015"/>
     <w:p>
       <w:pPr>
         <w:pStyle w:val="Bibliography"/>
@@ -15757,7 +15907,7 @@
       <w:r>
         <w:t xml:space="preserve"> </w:t>
       </w:r>
-      <w:hyperlink r:id="rId119">
+      <w:hyperlink r:id="rId126">
         <w:r>
           <w:rPr>
             <w:rStyle w:val="Hyperlink"/>
@@ -15766,8 +15916,8 @@
         </w:r>
       </w:hyperlink>
     </w:p>
-    <w:bookmarkEnd w:id="120"/>
-    <w:bookmarkStart w:id="122" w:name="ref-muskens2019"/>
+    <w:bookmarkEnd w:id="127"/>
+    <w:bookmarkStart w:id="129" w:name="ref-muskens2019"/>
     <w:p>
       <w:pPr>
         <w:pStyle w:val="Bibliography"/>
@@ -15794,7 +15944,7 @@
       <w:r>
         <w:t xml:space="preserve"> </w:t>
       </w:r>
-      <w:hyperlink r:id="rId121">
+      <w:hyperlink r:id="rId128">
         <w:r>
           <w:rPr>
             <w:rStyle w:val="Hyperlink"/>
@@ -15803,8 +15953,8 @@
         </w:r>
       </w:hyperlink>
     </w:p>
-    <w:bookmarkEnd w:id="122"/>
-    <w:bookmarkStart w:id="123" w:name="Xc7c4e0c9d0e2771cb119bb9b72213bbaf258b7d"/>
+    <w:bookmarkEnd w:id="129"/>
+    <w:bookmarkStart w:id="130" w:name="Xc7c4e0c9d0e2771cb119bb9b72213bbaf258b7d"/>
     <w:p>
       <w:pPr>
         <w:pStyle w:val="Bibliography"/>
@@ -15894,8 +16044,8 @@
         <w:t xml:space="preserve">.</w:t>
       </w:r>
     </w:p>
-    <w:bookmarkEnd w:id="123"/>
-    <w:bookmarkStart w:id="125" w:name="ref-nweze2021"/>
+    <w:bookmarkEnd w:id="130"/>
+    <w:bookmarkStart w:id="132" w:name="ref-nweze2021"/>
     <w:p>
       <w:pPr>
         <w:pStyle w:val="Bibliography"/>
@@ -15944,7 +16094,7 @@
       <w:r>
         <w:t xml:space="preserve"> </w:t>
       </w:r>
-      <w:hyperlink r:id="rId124">
+      <w:hyperlink r:id="rId131">
         <w:r>
           <w:rPr>
             <w:rStyle w:val="Hyperlink"/>
@@ -15953,8 +16103,8 @@
         </w:r>
       </w:hyperlink>
     </w:p>
-    <w:bookmarkEnd w:id="125"/>
-    <w:bookmarkStart w:id="127" w:name="ref-patchwork"/>
+    <w:bookmarkEnd w:id="132"/>
+    <w:bookmarkStart w:id="134" w:name="ref-patchwork"/>
     <w:p>
       <w:pPr>
         <w:pStyle w:val="Bibliography"/>
@@ -15978,7 +16128,7 @@
       <w:r>
         <w:t xml:space="preserve"> </w:t>
       </w:r>
-      <w:hyperlink r:id="rId126">
+      <w:hyperlink r:id="rId133">
         <w:r>
           <w:rPr>
             <w:rStyle w:val="Hyperlink"/>
@@ -15987,8 +16137,8 @@
         </w:r>
       </w:hyperlink>
     </w:p>
-    <w:bookmarkEnd w:id="127"/>
-    <w:bookmarkStart w:id="129" w:name="ref-positteam2023"/>
+    <w:bookmarkEnd w:id="134"/>
+    <w:bookmarkStart w:id="136" w:name="ref-positteam2023"/>
     <w:p>
       <w:pPr>
         <w:pStyle w:val="Bibliography"/>
@@ -16012,7 +16162,7 @@
       <w:r>
         <w:t xml:space="preserve"> </w:t>
       </w:r>
-      <w:hyperlink r:id="rId128">
+      <w:hyperlink r:id="rId135">
         <w:r>
           <w:rPr>
             <w:rStyle w:val="Hyperlink"/>
@@ -16021,8 +16171,8 @@
         </w:r>
       </w:hyperlink>
     </w:p>
-    <w:bookmarkEnd w:id="129"/>
-    <w:bookmarkStart w:id="131" w:name="ref-rcoreteam2023"/>
+    <w:bookmarkEnd w:id="136"/>
+    <w:bookmarkStart w:id="138" w:name="ref-rcoreteam2023"/>
     <w:p>
       <w:pPr>
         <w:pStyle w:val="Bibliography"/>
@@ -16046,7 +16196,7 @@
       <w:r>
         <w:t xml:space="preserve"> </w:t>
       </w:r>
-      <w:hyperlink r:id="rId130">
+      <w:hyperlink r:id="rId137">
         <w:r>
           <w:rPr>
             <w:rStyle w:val="Hyperlink"/>
@@ -16055,8 +16205,8 @@
         </w:r>
       </w:hyperlink>
     </w:p>
-    <w:bookmarkEnd w:id="131"/>
-    <w:bookmarkStart w:id="133" w:name="ref-raby2015"/>
+    <w:bookmarkEnd w:id="138"/>
+    <w:bookmarkStart w:id="140" w:name="ref-raby2015"/>
     <w:p>
       <w:pPr>
         <w:pStyle w:val="Bibliography"/>
@@ -16105,7 +16255,7 @@
       <w:r>
         <w:t xml:space="preserve"> </w:t>
       </w:r>
-      <w:hyperlink r:id="rId132">
+      <w:hyperlink r:id="rId139">
         <w:r>
           <w:rPr>
             <w:rStyle w:val="Hyperlink"/>
@@ -16114,8 +16264,8 @@
         </w:r>
       </w:hyperlink>
     </w:p>
-    <w:bookmarkEnd w:id="133"/>
-    <w:bookmarkStart w:id="135" w:name="ref-rifkin-graboi2021"/>
+    <w:bookmarkEnd w:id="140"/>
+    <w:bookmarkStart w:id="142" w:name="ref-rifkin-graboi2021"/>
     <w:p>
       <w:pPr>
         <w:pStyle w:val="Bibliography"/>
@@ -16139,7 +16289,7 @@
       <w:r>
         <w:t xml:space="preserve"> </w:t>
       </w:r>
-      <w:hyperlink r:id="rId134">
+      <w:hyperlink r:id="rId141">
         <w:r>
           <w:rPr>
             <w:rStyle w:val="Hyperlink"/>
@@ -16148,8 +16298,8 @@
         </w:r>
       </w:hyperlink>
     </w:p>
-    <w:bookmarkEnd w:id="135"/>
-    <w:bookmarkStart w:id="137" w:name="ref-roisman2021"/>
+    <w:bookmarkEnd w:id="142"/>
+    <w:bookmarkStart w:id="144" w:name="ref-roisman2021"/>
     <w:p>
       <w:pPr>
         <w:pStyle w:val="Bibliography"/>
@@ -16186,7 +16336,7 @@
       <w:r>
         <w:t xml:space="preserve"> </w:t>
       </w:r>
-      <w:hyperlink r:id="rId136">
+      <w:hyperlink r:id="rId143">
         <w:r>
           <w:rPr>
             <w:rStyle w:val="Hyperlink"/>
@@ -16195,8 +16345,8 @@
         </w:r>
       </w:hyperlink>
     </w:p>
-    <w:bookmarkEnd w:id="137"/>
-    <w:bookmarkStart w:id="139" w:name="ref-rozin2001"/>
+    <w:bookmarkEnd w:id="144"/>
+    <w:bookmarkStart w:id="146" w:name="ref-rozin2001"/>
     <w:p>
       <w:pPr>
         <w:pStyle w:val="Bibliography"/>
@@ -16263,7 +16413,7 @@
       <w:r>
         <w:t xml:space="preserve"> </w:t>
       </w:r>
-      <w:hyperlink r:id="rId138">
+      <w:hyperlink r:id="rId145">
         <w:r>
           <w:rPr>
             <w:rStyle w:val="Hyperlink"/>
@@ -16272,8 +16422,8 @@
         </w:r>
       </w:hyperlink>
     </w:p>
-    <w:bookmarkEnd w:id="139"/>
-    <w:bookmarkStart w:id="141" w:name="ref-scheel2021"/>
+    <w:bookmarkEnd w:id="146"/>
+    <w:bookmarkStart w:id="148" w:name="ref-scheel2021"/>
     <w:p>
       <w:pPr>
         <w:pStyle w:val="Bibliography"/>
@@ -16319,7 +16469,7 @@
       <w:r>
         <w:t xml:space="preserve"> </w:t>
       </w:r>
-      <w:hyperlink r:id="rId140">
+      <w:hyperlink r:id="rId147">
         <w:r>
           <w:rPr>
             <w:rStyle w:val="Hyperlink"/>
@@ -16328,8 +16478,8 @@
         </w:r>
       </w:hyperlink>
     </w:p>
-    <w:bookmarkEnd w:id="141"/>
-    <w:bookmarkStart w:id="143" w:name="ref-sung2016"/>
+    <w:bookmarkEnd w:id="148"/>
+    <w:bookmarkStart w:id="150" w:name="ref-sung2016"/>
     <w:p>
       <w:pPr>
         <w:pStyle w:val="Bibliography"/>
@@ -16366,7 +16516,7 @@
       <w:r>
         <w:t xml:space="preserve"> </w:t>
       </w:r>
-      <w:hyperlink r:id="rId142">
+      <w:hyperlink r:id="rId149">
         <w:r>
           <w:rPr>
             <w:rStyle w:val="Hyperlink"/>
@@ -16375,8 +16525,8 @@
         </w:r>
       </w:hyperlink>
     </w:p>
-    <w:bookmarkEnd w:id="143"/>
-    <w:bookmarkStart w:id="145" w:name="ref-ursache2016"/>
+    <w:bookmarkEnd w:id="150"/>
+    <w:bookmarkStart w:id="152" w:name="ref-ursache2016"/>
     <w:p>
       <w:pPr>
         <w:pStyle w:val="Bibliography"/>
@@ -16425,7 +16575,7 @@
       <w:r>
         <w:t xml:space="preserve"> </w:t>
       </w:r>
-      <w:hyperlink r:id="rId144">
+      <w:hyperlink r:id="rId151">
         <w:r>
           <w:rPr>
             <w:rStyle w:val="Hyperlink"/>
@@ -16434,8 +16584,8 @@
         </w:r>
       </w:hyperlink>
     </w:p>
-    <w:bookmarkEnd w:id="145"/>
-    <w:bookmarkStart w:id="147" w:name="ref-tidyverse"/>
+    <w:bookmarkEnd w:id="152"/>
+    <w:bookmarkStart w:id="154" w:name="ref-tidyverse"/>
     <w:p>
       <w:pPr>
         <w:pStyle w:val="Bibliography"/>
@@ -16486,7 +16636,7 @@
       <w:r>
         <w:t xml:space="preserve"> </w:t>
       </w:r>
-      <w:hyperlink r:id="rId146">
+      <w:hyperlink r:id="rId153">
         <w:r>
           <w:rPr>
             <w:rStyle w:val="Hyperlink"/>
@@ -16495,8 +16645,8 @@
         </w:r>
       </w:hyperlink>
     </w:p>
-    <w:bookmarkEnd w:id="147"/>
-    <w:bookmarkStart w:id="149" w:name="ref-readxl"/>
+    <w:bookmarkEnd w:id="154"/>
+    <w:bookmarkStart w:id="156" w:name="ref-readxl"/>
     <w:p>
       <w:pPr>
         <w:pStyle w:val="Bibliography"/>
@@ -16520,7 +16670,7 @@
       <w:r>
         <w:t xml:space="preserve"> </w:t>
       </w:r>
-      <w:hyperlink r:id="rId148">
+      <w:hyperlink r:id="rId155">
         <w:r>
           <w:rPr>
             <w:rStyle w:val="Hyperlink"/>
@@ -16529,8 +16679,8 @@
         </w:r>
       </w:hyperlink>
     </w:p>
-    <w:bookmarkEnd w:id="149"/>
-    <w:bookmarkStart w:id="151" w:name="ref-haven"/>
+    <w:bookmarkEnd w:id="156"/>
+    <w:bookmarkStart w:id="158" w:name="ref-haven"/>
     <w:p>
       <w:pPr>
         <w:pStyle w:val="Bibliography"/>
@@ -16554,7 +16704,7 @@
       <w:r>
         <w:t xml:space="preserve"> </w:t>
       </w:r>
-      <w:hyperlink r:id="rId150">
+      <w:hyperlink r:id="rId157">
         <w:r>
           <w:rPr>
             <w:rStyle w:val="Hyperlink"/>
@@ -16563,8 +16713,8 @@
         </w:r>
       </w:hyperlink>
     </w:p>
-    <w:bookmarkEnd w:id="151"/>
-    <w:bookmarkStart w:id="153" w:name="ref-woodcock1990"/>
+    <w:bookmarkEnd w:id="158"/>
+    <w:bookmarkStart w:id="160" w:name="ref-woodcock1990"/>
     <w:p>
       <w:pPr>
         <w:pStyle w:val="Bibliography"/>
@@ -16634,7 +16784,7 @@
       <w:r>
         <w:t xml:space="preserve"> </w:t>
       </w:r>
-      <w:hyperlink r:id="rId152">
+      <w:hyperlink r:id="rId159">
         <w:r>
           <w:rPr>
             <w:rStyle w:val="Hyperlink"/>
@@ -16643,8 +16793,8 @@
         </w:r>
       </w:hyperlink>
     </w:p>
-    <w:bookmarkEnd w:id="153"/>
-    <w:bookmarkStart w:id="154" w:name="ref-woodcock1990a"/>
+    <w:bookmarkEnd w:id="160"/>
+    <w:bookmarkStart w:id="161" w:name="ref-woodcock1990a"/>
     <w:p>
       <w:pPr>
         <w:pStyle w:val="Bibliography"/>
@@ -16696,8 +16846,42 @@
         <w:t xml:space="preserve">.</w:t>
       </w:r>
     </w:p>
-    <w:bookmarkEnd w:id="154"/>
-    <w:bookmarkStart w:id="156" w:name="ref-young2022"/>
+    <w:bookmarkEnd w:id="161"/>
+    <w:bookmarkStart w:id="163" w:name="ref-ggsci"/>
+    <w:p>
+      <w:pPr>
+        <w:pStyle w:val="Bibliography"/>
+      </w:pPr>
+      <w:r>
+        <w:t xml:space="preserve">Xiao, N. (2023).</w:t>
+      </w:r>
+      <w:r>
+        <w:t xml:space="preserve"> </w:t>
+      </w:r>
+      <w:r>
+        <w:rPr>
+          <w:iCs/>
+          <w:i/>
+        </w:rPr>
+        <w:t xml:space="preserve">Ggsci: Scientific journal and sci-fi themed color palettes for ’ggplot2’</w:t>
+      </w:r>
+      <w:r>
+        <w:t xml:space="preserve">.</w:t>
+      </w:r>
+      <w:r>
+        <w:t xml:space="preserve"> </w:t>
+      </w:r>
+      <w:hyperlink r:id="rId162">
+        <w:r>
+          <w:rPr>
+            <w:rStyle w:val="Hyperlink"/>
+          </w:rPr>
+          <w:t xml:space="preserve">https://CRAN.R-project.org/package=ggsci</w:t>
+        </w:r>
+      </w:hyperlink>
+    </w:p>
+    <w:bookmarkEnd w:id="163"/>
+    <w:bookmarkStart w:id="165" w:name="ref-young2022"/>
     <w:p>
       <w:pPr>
         <w:pStyle w:val="Bibliography"/>
@@ -16746,7 +16930,7 @@
       <w:r>
         <w:t xml:space="preserve"> </w:t>
       </w:r>
-      <w:hyperlink r:id="rId155">
+      <w:hyperlink r:id="rId164">
         <w:r>
           <w:rPr>
             <w:rStyle w:val="Hyperlink"/>
@@ -16755,8 +16939,8 @@
         </w:r>
       </w:hyperlink>
     </w:p>
-    <w:bookmarkEnd w:id="156"/>
-    <w:bookmarkStart w:id="158" w:name="ref-young2020"/>
+    <w:bookmarkEnd w:id="165"/>
+    <w:bookmarkStart w:id="167" w:name="ref-young2020"/>
     <w:p>
       <w:pPr>
         <w:pStyle w:val="Bibliography"/>
@@ -16793,7 +16977,7 @@
       <w:r>
         <w:t xml:space="preserve"> </w:t>
       </w:r>
-      <w:hyperlink r:id="rId157">
+      <w:hyperlink r:id="rId166">
         <w:r>
           <w:rPr>
             <w:rStyle w:val="Hyperlink"/>
@@ -16802,8 +16986,8 @@
         </w:r>
       </w:hyperlink>
     </w:p>
-    <w:bookmarkEnd w:id="158"/>
-    <w:bookmarkStart w:id="160" w:name="ref-young2018"/>
+    <w:bookmarkEnd w:id="167"/>
+    <w:bookmarkStart w:id="169" w:name="ref-young2018"/>
     <w:p>
       <w:pPr>
         <w:pStyle w:val="Bibliography"/>
@@ -16852,7 +17036,7 @@
       <w:r>
         <w:t xml:space="preserve"> </w:t>
       </w:r>
-      <w:hyperlink r:id="rId159">
+      <w:hyperlink r:id="rId168">
         <w:r>
           <w:rPr>
             <w:rStyle w:val="Hyperlink"/>
@@ -16861,8 +17045,8 @@
         </w:r>
       </w:hyperlink>
     </w:p>
-    <w:bookmarkEnd w:id="160"/>
-    <w:bookmarkStart w:id="162" w:name="ref-zhang2022"/>
+    <w:bookmarkEnd w:id="169"/>
+    <w:bookmarkStart w:id="171" w:name="ref-zhang2022"/>
     <w:p>
       <w:pPr>
         <w:pStyle w:val="Bibliography"/>
@@ -16911,7 +17095,7 @@
       <w:r>
         <w:t xml:space="preserve"> </w:t>
       </w:r>
-      <w:hyperlink r:id="rId161">
+      <w:hyperlink r:id="rId170">
         <w:r>
           <w:rPr>
             <w:rStyle w:val="Hyperlink"/>
@@ -16920,9 +17104,9 @@
         </w:r>
       </w:hyperlink>
     </w:p>
-    <w:bookmarkEnd w:id="162"/>
-    <w:bookmarkEnd w:id="163"/>
-    <w:bookmarkEnd w:id="164"/>
+    <w:bookmarkEnd w:id="171"/>
+    <w:bookmarkEnd w:id="172"/>
+    <w:bookmarkEnd w:id="173"/>
     <w:sectPr>
       <w:headerReference r:id="rId10" w:type="even"/>
       <w:headerReference r:id="rId9" w:type="default"/>

</xml_diff>

<commit_message>
add secondary analysis plan and figures
</commit_message>
<xml_diff>
--- a/manuscript/seccyd_manuscript.docx
+++ b/manuscript/seccyd_manuscript.docx
@@ -16,7 +16,7 @@
         <w:pStyle w:val="FirstParagraph"/>
       </w:pPr>
       <w:r>
-        <w:t xml:space="preserve">The idea that some abilities might be enhanced by adversity is gaining traction. For example, research leveraging the hidden talents approach has uncovered a few specific abilities enhanced by exposure to particular forms of adversity in a given context. Yet, in order for a field to grow, we must not dig too deep, too fast. In this paper, we compliment adaptation-based research with principled exploration. To do so, we draw on the basic insights of adaptation-based research: 1) enhanced performance manifests within individuals and 2) reduced and enhanced performance can co-occur. Although commonly assumed, these assertions are rarely tested. To do so, a variety of ability measures are needed that examine relative performance differences. However, rather than using adaptive-logic to predict which abilities are enhanced or reduced, we develop statistical criteria to help interpret three different data patterns: reduced, enhanced, and intact performance. We use these criteria to analyze data from the Study of Early Childcare and Youth Development (SECCYD) to examine how adversity shapes within-person performance across 10 abilities in the Woodcock Johnson Cognitive and Achievement test battery. Our goals are to document adversity-shaped cognitive profiles, identify possible drivers of reduced overall performance, map out sets of</w:t>
+        <w:t xml:space="preserve">The idea that some abilities might be enhanced by adversity is gaining traction. For example, research leveraging the hidden talents approach has uncovered a few specific abilities enhanced by exposure to particular forms of adversity in a given context. Yet, in order for a field to grow, we must not dig too deep, too fast. In this paper, we compliment adaptation-based research with principled exploration. To do so, we draw on the basic insights of adaptation-based research: 1) enhanced performance manifests within individuals and 2) reduced and enhanced performance can co-occur. Although commonly assumed, these assertions are rarely tested. To do so, a variety of ability measures are needed that examine relative performance differences. However, rather than using adaptive-logic to predict which abilities are enhanced or reduced, we develop statistical criteria to help interpret three different data patterns: reduced, enhanced, and intact performance. We use these criteria to analyze data from the Study of Early Childcare and Youth Development (SECCYD) to examine how adversity shapes within-person performance across 10 abilities in the Woodcock Johnson Cognitive and Achievement test batteries. Our goals are to document adversity-shaped cognitive profiles, identify possible drivers of reduced overall performance, map out sets of</w:t>
       </w:r>
       <w:r>
         <w:t xml:space="preserve"> </w:t>
@@ -122,7 +122,7 @@
         <w:pStyle w:val="BodyText"/>
       </w:pPr>
       <w:r>
-        <w:t xml:space="preserve">In this paper, we use a complimentary approach to confirmatory research: principled exploration. To guide our exploration, we leverage on two basic insights from adaptation-based research: 1) enhanced performance manifests within individuals and 2) reduced and enhanced performance can co-occur. The first insignt implies we need designs and models that can tease apart both within- and between-person peformance differences. The second suggests that–to map a broader set of adveristy-related abiities–we must examine many more abilities measured within the same person. Doing so will allow us to capture cogntiive performance profiles. These profiles comprise three types of data patterns: reduced, intact, and enhanced performance. Past research has focused on reduced and enhanced performance on specific ability tests. However, we know little about intact abilities, or cases where performance is unrelated to adversity exposure. Thus, our goal is to document adversity-shaped cognitive profiles that include reduced,</w:t>
+        <w:t xml:space="preserve">In this paper, we use a complimentary approach to confirmatory research: principled exploration. To guide our exploration, we leverage on two basic insights from adaptation-based research: 1) enhanced performance manifests within individuals and 2) reduced and enhanced performance can co-occur. The first insignt implies we need designs and models that can tease apart both within- and between-person peformance differences. The second suggests that, to map out more of the advristy-ability landscape, we must examine many more abilities measured within the same person. Doing so will allow us to capture performance profiles that comprise three conceptual data patterns: reduced, intact, and enhanced performance. Past research has focused on reduced and enhanced performance on tests of single abilities. However, we know little about intact abilities, or cases where performance is unrelated to adversity exposure. Thus, our goal is to document adversity-shaped cognitive profiles that include reduced,</w:t>
       </w:r>
       <w:r>
         <w:t xml:space="preserve"> </w:t>
@@ -196,7 +196,7 @@
         <w:pStyle w:val="BodyText"/>
       </w:pPr>
       <w:r>
-        <w:t xml:space="preserve">Adaptation-based research has also focused on testing content, or the notion that performance should improve when the testing content matches the lived experience of people exposed to adversity. For example, studies have examined relational memory, attention shifting, and working memory task performance using more ecologically relevant content (e.g., social dominance, real-world, and socioemotional stimuli) compared to neutral or abstract content. In some cases, ecologically relevant content appeared to equalize performance for people exposed to adversity, but this depends on the specific adversity measure and task</w:t>
+        <w:t xml:space="preserve">Adaptation-based research has also focused on testing content, or the notion that performance should improve when the testing content matches the lived experience of people exposed to adversity. For example, studies have examined relational memory, attention shifting, and working memory task performance using more ecologically relevant testing content (e.g., social dominance, real-world, and socioemotional stimuli) compared to neutral or abstract content. In some cases, ecologically relevant content appeared to equalize performance for people exposed to adversity, but this depends on the specific adversity measure and task</w:t>
       </w:r>
       <w:r>
         <w:t xml:space="preserve"> </w:t>
@@ -268,10 +268,10 @@
         <w:t xml:space="preserve"> </w:t>
       </w:r>
       <w:r>
-        <w:t xml:space="preserve">Scheel et al. (2021)</w:t>
-      </w:r>
-      <w:r>
-        <w:t xml:space="preserve">]. Our aim is to complement adaptation-based, confirmatory research with principled exploration</w:t>
+        <w:t xml:space="preserve">(Scheel et al., 2021)</w:t>
+      </w:r>
+      <w:r>
+        <w:t xml:space="preserve">. Our aim is to complement adaptation-based, confirmatory research with principled exploration</w:t>
       </w:r>
       <w:r>
         <w:t xml:space="preserve"> </w:t>
@@ -354,7 +354,7 @@
         <w:pStyle w:val="FirstParagraph"/>
       </w:pPr>
       <w:r>
-        <w:t xml:space="preserve">We conduct a principled exploration of how adversity relates to performance on a widely-used cognitive achievement battery using longitudinal, prospective data from the Study of Early Childcare and Youth Development (SECCYD). Drawing on the general insights of adaptation-based research, we employ a within-person performance design to explore performance across 10 abilities. This design allows us to assess how exposure to each measure of adversity are associated with relative performance differences across many abilities (see Figure 1). In other words, we can compare specific abilities (e.g., short-term memory performance) to overall performance (within-person average performance on all tests) to get a clear picture of how enhanced and reduced performance manifest in parallel within an individual.</w:t>
+        <w:t xml:space="preserve">We conduct a principled exploration of how adversity relates to performance on a widely-used cognitive achievement battery using longitudinal, prospective data from the Study of Early Childcare and Youth Development (SECCYD). Drawing on the general insights of adaptation-based research, we employ a within-person performance design to explore performance across 10 abilities. This design allows us to assess how exposure to each measure of adversity is associated with relative performance differences across many abilities (see Figure 1). In other words, we can compare specific abilities (e.g., short-term memory performance) to overall performance (within-person average performance on all tests) to get a clear picture of how enhanced and reduced performance manifest in parallel within an individual.</w:t>
       </w:r>
     </w:p>
     <w:p>
@@ -607,7 +607,7 @@
         <w:pStyle w:val="BodyText"/>
       </w:pPr>
       <w:r>
-        <w:t xml:space="preserve">There are two WJ test batteries, the cognitive and achievement tests. The WJ cognitive test includes the Memory for Names, Memory for Sentences, Verbal Analogies, Incomplete Words, and Picture Vocabulary subtests (see Table 1 and below for descriptions). The WJ achievement battery includes Letter-Word Identification, Passage Completion, Calculations, Applied Problems, and Word Attack subtests (see below for descriptions).</w:t>
+        <w:t xml:space="preserve">There are two WJ test batteries, the cognitive and achievement tests. The WJ cognitive test includes the Memory for Names, Memory for Sentences, Verbal Analogies, Incomplete Words, and Picture Vocabulary subtests (see below for descriptions). The WJ achievement battery includes Letter-Word Identification, Passage Completion, Calculations, Applied Problems, and Word Attack subtests (see below for descriptions).</w:t>
       </w:r>
     </w:p>
     <w:p>
@@ -615,7 +615,39 @@
         <w:pStyle w:val="BodyText"/>
       </w:pPr>
       <w:r>
-        <w:t xml:space="preserve">For all tests, we analyzed standard scores, which are equivalent to IQ scores (e.g., M = 100, SD = 15). Using standard scores for subtests puts all tests on the same scale to facilitate comparison (see Figure 2). For each subtest, we averaged standard scores over time to create one score per subtest per participant. However, the specific set of subtests administered at each assessment varied (see Figure 2). For example, the Verbal Analogies test was measured at grade three and age 15 whereas Passage completion was measured at grades 3, 5, and age 15 (see Table 1). Thus, to create overall scores for each subtest, we averaged over all timepoints available for each subtest (see</w:t>
+        <w:t xml:space="preserve">For all tests, we analyzed standard scores, which are equivalent to IQ scores (e.g.,</w:t>
+      </w:r>
+      <w:r>
+        <w:t xml:space="preserve"> </w:t>
+      </w:r>
+      <w:r>
+        <w:rPr>
+          <w:iCs/>
+          <w:i/>
+        </w:rPr>
+        <w:t xml:space="preserve">M</w:t>
+      </w:r>
+      <w:r>
+        <w:t xml:space="preserve"> </w:t>
+      </w:r>
+      <w:r>
+        <w:t xml:space="preserve">= 100,</w:t>
+      </w:r>
+      <w:r>
+        <w:t xml:space="preserve"> </w:t>
+      </w:r>
+      <w:r>
+        <w:rPr>
+          <w:iCs/>
+          <w:i/>
+        </w:rPr>
+        <w:t xml:space="preserve">SD</w:t>
+      </w:r>
+      <w:r>
+        <w:t xml:space="preserve"> </w:t>
+      </w:r>
+      <w:r>
+        <w:t xml:space="preserve">= 15). Using standard scores for subtests puts all tests on the same scale to facilitate comparison (see Figure 2). For each subtest, we averaged standard scores over time to create one score per subtest, per participant. However, the specific set of subtests administered at each assessment varied (see Figure 2). For example, the Verbal Analogies test was measured at grade three and age 15 whereas Passage completion was measured at grades 3, 5, and age 15 (see Table 1). Thus, to create overall scores for each subtest, we averaged over all timepoints available for each subtest (see</w:t>
       </w:r>
       <w:r>
         <w:t xml:space="preserve"> </w:t>
@@ -831,7 +863,7 @@
         <w:t xml:space="preserve"> </w:t>
       </w:r>
       <w:r>
-        <w:t xml:space="preserve">This subtest requires participants to solve traditional math problems containing addition, subtraction, multiplication, division, and different combinations of each. The test also includes some geometry and trigonometry problems. Some items require logarithmic operations and calculus. The test contains 58 items and was administered at the 3</w:t>
+        <w:t xml:space="preserve">This subtest required participants to solve traditional math problems containing addition, subtraction, multiplication, division, and different combinations of each. The test also includes some geometry and trigonometry problems. Some items require logarithmic operations and calculus. The test contains 58 items and was administered at the 3</w:t>
       </w:r>
       <w:r>
         <w:rPr>
@@ -891,7 +923,7 @@
         <w:t xml:space="preserve"> </w:t>
       </w:r>
       <w:r>
-        <w:t xml:space="preserve">and their names. After learning a set of creature-name pairs, participants must identify which of a set of nine creatures were just introduced and those previously in past sets. The test difficulty is controlled by (decreasing) increasing the create-name pairs presented in each set. The test contains 72 items and was administered at the 1</w:t>
+        <w:t xml:space="preserve">and their names. After learning a set of creature-name pairs, participants must identify which in a set of nine creatures were just introduced and those previously in past sets. The test difficulty is controlled by (decreasing) increasing the create-name pairs presented in each set. The test contains 72 items and was administered at the 1</w:t>
       </w:r>
       <w:r>
         <w:rPr>
@@ -1093,7 +1125,7 @@
         </w:rPr>
         <w:t xml:space="preserve">Table </w:t>
       </w:r>
-      <w:bookmarkStart w:id="57930ed9-b0be-40a6-8890-05223a562af7" w:name="Table1"/>
+      <w:bookmarkStart w:id="52e131d2-f0a8-4ef2-b79f-98c69e6ebbdb" w:name="Table1"/>
       <w:r xmlns:w="http://schemas.openxmlformats.org/wordprocessingml/2006/main" xmlns:wp="http://schemas.openxmlformats.org/drawingml/2006/wordprocessingDrawing" xmlns:r="http://schemas.openxmlformats.org/officeDocument/2006/relationships" xmlns:w14="http://schemas.microsoft.com/office/word/2010/wordml">
         <w:rPr>
           <w:rFonts/>
@@ -1115,7 +1147,7 @@
         </w:rPr>
         <w:fldChar w:fldCharType="end" w:dirty="true"/>
       </w:r>
-      <w:bookmarkEnd w:id="57930ed9-b0be-40a6-8890-05223a562af7"/>
+      <w:bookmarkEnd w:id="52e131d2-f0a8-4ef2-b79f-98c69e6ebbdb"/>
       <w:r>
         <w:rPr>
           <w:rFonts/>
@@ -9502,7 +9534,7 @@
         <w:t xml:space="preserve">(Belsky et al., 2012; Hartman et al., 2018; Li et al., 2018; Sung et al., 2016; Zhang et al., 2022)</w:t>
       </w:r>
       <w:r>
-        <w:t xml:space="preserve">. We calculated a simple average of all income-to-needs scores across assessments (see</w:t>
+        <w:t xml:space="preserve">. We calculated a simple average of all income-to-needs scores across assessments to create an overall income-to-needs score (see</w:t>
       </w:r>
       <w:r>
         <w:t xml:space="preserve"> </w:t>
@@ -9536,7 +9568,7 @@
         <w:t xml:space="preserve">(Bleil, Spieker, et al., 2021; Bleil, Appelhans, et al., 2021)</w:t>
       </w:r>
       <w:r>
-        <w:t xml:space="preserve">. Specifically, addresses were tracked for each participant over time. Each family address start and stop dates were recorded, geocoded, and linked to the 1990 decennial Census blocks. These blocks are the smallest Census-tracked geographical unit. For each Census block, sociodemographic data were extracted to measure neighborhood-level economic conditions for each participant. We extracted 5 variables: 1) percent of people living under the poverty line, 2) median household income, 3) Gini coefficients of income inequality based on income bracket frequency data, 4) percent of unemployed individuals over 16 in the workforce, and the percent of occupied houses that were being rented. These neighborhood variables first were standardized and averaged within each unique Census block a participant lived in and then averaged over time (up until the 54-month assessment). Thus, if a participant lived in two homes between birth and the 54-month assessment, neighborhood-level variables would be standardized and averaged within the first and second Census block and then averaged between them. These scores served as neighborhood-level socioeconomic harshness where higher scores indicate higher rates of poverty, income-inequality, unemployment, and lower education (see</w:t>
+        <w:t xml:space="preserve">. Specifically, addresses were tracked for each participant over time. Each family address start and stop dates were recorded, geocoded, and linked to the 1990 decennial Census blocks. These blocks are the smallest Census-tracked geographical unit. For each Census block, sociodemographic data were extracted from the Census databases to measure neighborhood-level economic conditions for each participant. We extracted 5 variables: 1) percent of people living under the poverty line, 2) median household income, 3) Gini coefficients of income inequality based on income frequency data, 4) percent of unemployed individuals over 16 in the workforce, and the percent of occupied houses that were being rented. These neighborhood variables were standardized and then averaged to create a neighborhood poverty score for each home a participant lived in. Next, we averaged these neighborhood scores over time (up until the 54-month assessment). Thus, if a participant lived in two homes between birth and the 54-month assessment, neighborhood-level variables would be standardized and averaged within the first and second Census block, and then averaged between them. These scores served as neighborhood-level socioeconomic poverty scores where higher scores indicate higher rates of poverty, income-inequality, unemployment, and lower education (see</w:t>
       </w:r>
       <w:r>
         <w:t xml:space="preserve"> </w:t>
@@ -9601,7 +9633,7 @@
         <w:t xml:space="preserve">(Young et al., 2020)</w:t>
       </w:r>
       <w:r>
-        <w:t xml:space="preserve">. Nonetheless, studies leveraging data from the SECCYD have used two approaches. The first is track and count family transitions, including changes in paternal figures, parental job transitions, and residential changes</w:t>
+        <w:t xml:space="preserve">. Nonetheless, studies leveraging data from the SECCYD have used two approaches. The first is track and count family transitions, including changes in paternal figures living in the home, parental job transitions, and residential changes</w:t>
       </w:r>
       <w:r>
         <w:t xml:space="preserve"> </w:t>
@@ -9610,7 +9642,7 @@
         <w:t xml:space="preserve">(Belsky et al., 2012; Hartman et al., 2018)</w:t>
       </w:r>
       <w:r>
-        <w:t xml:space="preserve">. The second approach is to quantify variability in repeated measures of harshness indicators (e.g., computing measures of variance across time). For example, Li and colleagues</w:t>
+        <w:t xml:space="preserve">. The second approach is to quantify variability in repeated measures of harshness indicators (e.g., computing variance in income-to-needs across time). For example, Li and colleagues</w:t>
       </w:r>
       <w:r>
         <w:t xml:space="preserve"> </w:t>
@@ -9622,7 +9654,7 @@
         <w:t xml:space="preserve"> </w:t>
       </w:r>
       <w:r>
-        <w:t xml:space="preserve">fit a linear model to each participants’ income-to-needs scores over time. Then they computed the residual variance around participant-level linear trends in income-to-needs to create score tapping income variability. In the current study, we compute unpredictability scores using both approaches and extend the Li and colleagues</w:t>
+        <w:t xml:space="preserve">fit a linear model to each participants’ income-to-needs scores over time. Then, they computed the residual variance around participant-level linear trends in income-to-needs to create an income variability score. In the current study, we compute unpredictability scores using both approaches and extend the Li and colleagues</w:t>
       </w:r>
       <w:r>
         <w:t xml:space="preserve"> </w:t>
@@ -9642,7 +9674,7 @@
         <w:pStyle w:val="BodyText"/>
       </w:pPr>
       <w:r>
-        <w:t xml:space="preserve">To calculate a family transitions, we computed the number of paternal figure, mother and father (figure) job, and residential changes across 17 assessments from 1 to 54 months</w:t>
+        <w:t xml:space="preserve">To calculate a family transitions, we computed the number of paternal figure changes (father figures moving in and out of the home), mother and father (figure) job changes, and residential changes across 17 assessments from 1 to 54 months</w:t>
       </w:r>
       <w:r>
         <w:t xml:space="preserve"> </w:t>
@@ -9676,7 +9708,7 @@
         <w:pStyle w:val="BodyText"/>
       </w:pPr>
       <w:r>
-        <w:t xml:space="preserve">We calculated both familial and neighborhood-level economic variability. For, income-to-needs scores, we computed the simple standard deviation of all income-to-needs scores for each participant from the 1, 6, 15, 24, 36, and 54-month assessments (see</w:t>
+        <w:t xml:space="preserve">We calculated both familial and neighborhood-level economic variability. For, income-to-needs scores, we computed a simple standard deviation of all income-to-needs scores for each participant from the 1, 6, 15, 24, 36, and 54-month assessments (see</w:t>
       </w:r>
       <w:r>
         <w:t xml:space="preserve"> </w:t>
@@ -9693,7 +9725,7 @@
         <w:t xml:space="preserve"> </w:t>
       </w:r>
       <w:r>
-        <w:t xml:space="preserve">for code). For neighborhood-level economic variability, we computed the standard deviation of neighborhood socioeconomic harshness scores (see Indicators of Harshness). If participants had only lived in one Census block from 1 to 54 months, their neighborhood socioeconomic harshness variability score was 0 (see</w:t>
+        <w:t xml:space="preserve">for code). For neighborhood-level poverty variability, we computed the standard deviation of neighborhood socioeconomic harshness scores (see Indicators of Harshness). If participants had only lived in one Census block from 1 to 54 months, their neighborhood socioeconomic poverty variability score was 0 (see</w:t>
       </w:r>
       <w:r>
         <w:t xml:space="preserve"> </w:t>
@@ -9748,7 +9780,7 @@
         </w:rPr>
         <w:t xml:space="preserve">Table </w:t>
       </w:r>
-      <w:bookmarkStart w:id="b52afbc0-de93-4da3-b060-460c68664dd1" w:name="Table2"/>
+      <w:bookmarkStart w:id="0ac9445d-d9c2-44ac-9dd6-5770f1666448" w:name="Table2"/>
       <w:r xmlns:w="http://schemas.openxmlformats.org/wordprocessingml/2006/main" xmlns:wp="http://schemas.openxmlformats.org/drawingml/2006/wordprocessingDrawing" xmlns:r="http://schemas.openxmlformats.org/officeDocument/2006/relationships" xmlns:w14="http://schemas.microsoft.com/office/word/2010/wordml">
         <w:rPr>
           <w:rFonts/>
@@ -9770,7 +9802,7 @@
         </w:rPr>
         <w:fldChar w:fldCharType="end" w:dirty="true"/>
       </w:r>
-      <w:bookmarkEnd w:id="b52afbc0-de93-4da3-b060-460c68664dd1"/>
+      <w:bookmarkEnd w:id="0ac9445d-d9c2-44ac-9dd6-5770f1666448"/>
       <w:r>
         <w:rPr>
           <w:rFonts/>
@@ -9789,7 +9821,7 @@
         <w:tblLook w:firstRow="1" w:lastRow="0" w:firstColumn="0" w:lastColumn="0" w:noHBand="0" w:noVBand="1"/>
       </w:tblPr>
       <w:tblGrid>
-        <w:gridCol w:w="2424"/>
+        <w:gridCol w:w="2863"/>
         <w:gridCol w:w="814"/>
         <w:gridCol w:w="814"/>
         <w:gridCol w:w="814"/>
@@ -10339,7 +10371,7 @@
       </w:tr>
       <w:tr>
         <w:trPr>
-          <w:trHeight w:val="370" w:hRule="auto"/>
+          <w:trHeight w:val="378" w:hRule="auto"/>
         </w:trPr>
         body 2
         <w:tc>
@@ -10382,51 +10414,51 @@
                 <w:szCs w:val="20"/>
                 <w:color w:val="000000"/>
               </w:rPr>
-              <w:t xml:space="preserve">2. Income-to-Needs (Mean)</w:t>
-            </w:r>
-          </w:p>
-        </w:tc>
-        <w:tc>
-          <w:tcPr>
-            <w:tcBorders>
-              <w:bottom w:val="none" w:sz="0" w:space="0" w:color="000000"/>
-              <w:top w:val="none" w:sz="0" w:space="0" w:color="000000"/>
-              <w:left w:val="none" w:sz="0" w:space="0" w:color="000000"/>
-              <w:right w:val="none" w:sz="0" w:space="0" w:color="000000"/>
-            </w:tcBorders>
-            <w:shd w:val="clear" w:color="auto" w:fill="FFFFFF"/>
-            <w:tcMar>
-              <w:top w:w="0" w:type="dxa"/>
-              <w:bottom w:w="0" w:type="dxa"/>
-              <w:left w:w="0" w:type="dxa"/>
-              <w:right w:w="0" w:type="dxa"/>
-            </w:tcMar>
-            <w:vAlign w:val="center"/>
-          </w:tcPr>
-          <w:p>
-            <w:pPr>
-              <w:pStyle w:val="Normal"/>
-              <w:jc w:val="left"/>
-              <w:pBdr>
-                <w:bottom w:val="none" w:sz="0" w:space="0" w:color="000000"/>
-                <w:top w:val="none" w:sz="0" w:space="0" w:color="000000"/>
-                <w:left w:val="none" w:sz="0" w:space="0" w:color="000000"/>
-                <w:right w:val="none" w:sz="0" w:space="0" w:color="000000"/>
-              </w:pBdr>
-              <w:spacing w:after="20" w:before="20" w:line="240"/>
-              <w:ind w:left="20" w:right="20" w:firstLine="0" w:firstLineChars="0"/>
-            </w:pPr>
-            <w:r xmlns:w="http://schemas.openxmlformats.org/wordprocessingml/2006/main" xmlns:wp="http://schemas.openxmlformats.org/drawingml/2006/wordprocessingDrawing" xmlns:r="http://schemas.openxmlformats.org/officeDocument/2006/relationships" xmlns:w14="http://schemas.microsoft.com/office/word/2010/wordml">
-              <w:rPr>
-                <w:rFonts w:ascii="Times" w:hAnsi="Helvetica" w:eastAsia="Helvetica" w:cs="Helvetica"/>
-                <w:i w:val="false"/>
-                <w:b w:val="false"/>
-                <w:u w:val="none"/>
-                <w:sz w:val="20"/>
-                <w:szCs w:val="20"/>
-                <w:color w:val="000000"/>
-              </w:rPr>
-              <w:t xml:space="preserve">-0.29**</w:t>
+              <w:t xml:space="preserve">2. Family Poverty (Mean)</w:t>
+            </w:r>
+          </w:p>
+        </w:tc>
+        <w:tc>
+          <w:tcPr>
+            <w:tcBorders>
+              <w:bottom w:val="none" w:sz="0" w:space="0" w:color="000000"/>
+              <w:top w:val="none" w:sz="0" w:space="0" w:color="000000"/>
+              <w:left w:val="none" w:sz="0" w:space="0" w:color="000000"/>
+              <w:right w:val="none" w:sz="0" w:space="0" w:color="000000"/>
+            </w:tcBorders>
+            <w:shd w:val="clear" w:color="auto" w:fill="FFFFFF"/>
+            <w:tcMar>
+              <w:top w:w="0" w:type="dxa"/>
+              <w:bottom w:w="0" w:type="dxa"/>
+              <w:left w:w="0" w:type="dxa"/>
+              <w:right w:w="0" w:type="dxa"/>
+            </w:tcMar>
+            <w:vAlign w:val="center"/>
+          </w:tcPr>
+          <w:p>
+            <w:pPr>
+              <w:pStyle w:val="Normal"/>
+              <w:jc w:val="left"/>
+              <w:pBdr>
+                <w:bottom w:val="none" w:sz="0" w:space="0" w:color="000000"/>
+                <w:top w:val="none" w:sz="0" w:space="0" w:color="000000"/>
+                <w:left w:val="none" w:sz="0" w:space="0" w:color="000000"/>
+                <w:right w:val="none" w:sz="0" w:space="0" w:color="000000"/>
+              </w:pBdr>
+              <w:spacing w:after="20" w:before="20" w:line="240"/>
+              <w:ind w:left="20" w:right="20" w:firstLine="0" w:firstLineChars="0"/>
+            </w:pPr>
+            <w:r xmlns:w="http://schemas.openxmlformats.org/wordprocessingml/2006/main" xmlns:wp="http://schemas.openxmlformats.org/drawingml/2006/wordprocessingDrawing" xmlns:r="http://schemas.openxmlformats.org/officeDocument/2006/relationships" xmlns:w14="http://schemas.microsoft.com/office/word/2010/wordml">
+              <w:rPr>
+                <w:rFonts w:ascii="Times" w:hAnsi="Helvetica" w:eastAsia="Helvetica" w:cs="Helvetica"/>
+                <w:i w:val="false"/>
+                <w:b w:val="false"/>
+                <w:u w:val="none"/>
+                <w:sz w:val="20"/>
+                <w:szCs w:val="20"/>
+                <w:color w:val="000000"/>
+              </w:rPr>
+              <w:t xml:space="preserve"> 0.29**</w:t>
             </w:r>
           </w:p>
         </w:tc>
@@ -10609,7 +10641,7 @@
       </w:tr>
       <w:tr>
         <w:trPr>
-          <w:trHeight w:val="370" w:hRule="auto"/>
+          <w:trHeight w:val="337" w:hRule="auto"/>
         </w:trPr>
         body 3
         <w:tc>
@@ -10652,7 +10684,7 @@
                 <w:szCs w:val="20"/>
                 <w:color w:val="000000"/>
               </w:rPr>
-              <w:t xml:space="preserve">3. Income-to-Needs (SD)</w:t>
+              <w:t xml:space="preserve">3. Standard Deviation</w:t>
             </w:r>
           </w:p>
         </w:tc>
@@ -10740,7 +10772,7 @@
                 <w:szCs w:val="20"/>
                 <w:color w:val="000000"/>
               </w:rPr>
-              <w:t xml:space="preserve"> 0.70**</w:t>
+              <w:t xml:space="preserve">-0.70**</w:t>
             </w:r>
           </w:p>
         </w:tc>
@@ -10879,7 +10911,7 @@
       </w:tr>
       <w:tr>
         <w:trPr>
-          <w:trHeight w:val="377" w:hRule="auto"/>
+          <w:trHeight w:val="378" w:hRule="auto"/>
         </w:trPr>
         body 4
         <w:tc>
@@ -10922,7 +10954,7 @@
                 <w:szCs w:val="20"/>
                 <w:color w:val="000000"/>
               </w:rPr>
-              <w:t xml:space="preserve">4. Neighborhood (Mean)</w:t>
+              <w:t xml:space="preserve">4. Neighborhood Poverty (Mean)</w:t>
             </w:r>
           </w:p>
         </w:tc>
@@ -11010,7 +11042,7 @@
                 <w:szCs w:val="20"/>
                 <w:color w:val="000000"/>
               </w:rPr>
-              <w:t xml:space="preserve">-0.46**</w:t>
+              <w:t xml:space="preserve"> 0.46**</w:t>
             </w:r>
           </w:p>
         </w:tc>
@@ -11192,7 +11224,7 @@
                 <w:szCs w:val="20"/>
                 <w:color w:val="000000"/>
               </w:rPr>
-              <w:t xml:space="preserve">5. Neighborhood (SD)</w:t>
+              <w:t xml:space="preserve">5. Neighborhood Poverty (SD)</w:t>
             </w:r>
           </w:p>
         </w:tc>
@@ -11280,7 +11312,7 @@
                 <w:szCs w:val="20"/>
                 <w:color w:val="000000"/>
               </w:rPr>
-              <w:t xml:space="preserve">-0.17**</w:t>
+              <w:t xml:space="preserve"> 0.17**</w:t>
             </w:r>
           </w:p>
         </w:tc>
@@ -11820,7 +11852,7 @@
                 <w:szCs w:val="20"/>
                 <w:color w:val="000000"/>
               </w:rPr>
-              <w:t xml:space="preserve">3.39</w:t>
+              <w:t xml:space="preserve">-3.39</w:t>
             </w:r>
           </w:p>
         </w:tc>
@@ -12360,7 +12392,7 @@
                 <w:szCs w:val="20"/>
                 <w:color w:val="000000"/>
               </w:rPr>
-              <w:t xml:space="preserve">0.13</w:t>
+              <w:t xml:space="preserve">-23.79</w:t>
             </w:r>
           </w:p>
         </w:tc>
@@ -12630,7 +12662,7 @@
                 <w:szCs w:val="20"/>
                 <w:color w:val="000000"/>
               </w:rPr>
-              <w:t xml:space="preserve">2.72</w:t>
+              <w:t xml:space="preserve">-2.72</w:t>
             </w:r>
           </w:p>
         </w:tc>
@@ -12900,7 +12932,7 @@
                 <w:szCs w:val="20"/>
                 <w:color w:val="000000"/>
               </w:rPr>
-              <w:t xml:space="preserve">23.79</w:t>
+              <w:t xml:space="preserve">-0.13</w:t>
             </w:r>
           </w:p>
         </w:tc>
@@ -13041,7 +13073,7 @@
     <w:bookmarkEnd w:id="40"/>
     <w:bookmarkEnd w:id="41"/>
     <w:bookmarkEnd w:id="42"/>
-    <w:bookmarkStart w:id="64" w:name="results"/>
+    <w:bookmarkStart w:id="71" w:name="results"/>
     <w:p>
       <w:pPr>
         <w:pStyle w:val="Heading1"/>
@@ -13149,7 +13181,7 @@
         <w:t xml:space="preserve"> </w:t>
       </w:r>
       <w:r>
-        <w:t xml:space="preserve">for code). In short, we used a simulation approach to conduct power analyses. Although we simulated adversity scores, we leveraged actual WJ test scores from the data. Simulations showed that, with a sample size of (N = 1156), the smallest interaction effect we can detect is</w:t>
+        <w:t xml:space="preserve">for code). In short, we used a simulation approach to conduct power analyses. Although we simulated adversity scores, we leveraged actual WJ test scores from SECCYD data. Simulations showed that, with a sample size of (N = 1156), the smallest interaction effect we can detect is</w:t>
       </w:r>
       <w:r>
         <w:t xml:space="preserve"> </w:t>
@@ -13260,7 +13292,7 @@
         <w:pStyle w:val="BodyText"/>
       </w:pPr>
       <w:r>
-        <w:t xml:space="preserve">We used R , Rstudio, and Quarto to process, analyze, and report results</w:t>
+        <w:t xml:space="preserve">We used R, Rstudio, and Quarto to process, analyze, and report results</w:t>
       </w:r>
       <w:r>
         <w:t xml:space="preserve"> </w:t>
@@ -13278,7 +13310,7 @@
         <w:t xml:space="preserve">(Wickham et al., 2023; Wickham &amp; Bryan, 2023)</w:t>
       </w:r>
       <w:r>
-        <w:t xml:space="preserve">. For data processing, visualizations, and table creation, we used the tidyverse, sjlabelled, ggdist, ggsci, and patchwork R packages</w:t>
+        <w:t xml:space="preserve">. For data processing, visualizations, and table creation, we used the tidyverse, sjlabelled, ggdist, ggsci, and the patchwork R packages</w:t>
       </w:r>
       <w:r>
         <w:t xml:space="preserve"> </w:t>
@@ -13287,7 +13319,7 @@
         <w:t xml:space="preserve">(Gohel &amp; Skintzos, 2023; Kay, 2023; Lüdecke, 2022; Pedersen, 2022; Wickham et al., 2019; Xiao, 2023)</w:t>
       </w:r>
       <w:r>
-        <w:t xml:space="preserve">. For analyses, including mixed models, simple slopes, and equivalence tests, we used lme4, faux, ggeffects, marginaleffects, and parameters R packages</w:t>
+        <w:t xml:space="preserve">. For analyses, including mixed models, simple slopes, and equivalence tests, we used lme4, faux, ggeffects, marginaleffects, and the parameters R packages</w:t>
       </w:r>
       <w:r>
         <w:t xml:space="preserve"> </w:t>
@@ -13314,7 +13346,7 @@
         <w:pStyle w:val="FirstParagraph"/>
       </w:pPr>
       <w:r>
-        <w:t xml:space="preserve">We used a mixed effecrts modeling approach to analyze how adversity relates to WJ performance. For our primary analyses, we ran one model per adversity variable. Each model contained sex assigned at birth, race/ethnicity, and maternal education as covariates. Adversity and covariates were standardiazed or recoded to center variables at 0.</w:t>
+        <w:t xml:space="preserve">We used a mixed effects modeling approach to analyze how adversity relates to WJ performance. For our primary analyses, we ran one model per adversity variable. Each model contained sex assigned at birth, race/ethnicity, and maternal education as covariates. Adversity and covariates were standardiazed or recoded to center variables at 0.</w:t>
       </w:r>
     </w:p>
     <w:p>
@@ -13322,7 +13354,15 @@
         <w:pStyle w:val="BodyText"/>
       </w:pPr>
       <w:r>
-        <w:t xml:space="preserve">To analyze and compare WJ subtest performance with overall WJ performance, we restructured the data so that each participant was represented by 10 rows, one for each WJ subtest score. Then, we created a sum coded contrast variable for WJ subtests with 10 levels (one for each subtest). This type of contrast sets the model interecpt to the grand mean (e.g., the mean of all subtest scores). To analyze the effects on adverstiy on test performance, we entered adversity as a main effect and the interaction between adversity and the contrast-coded subtest variable. A model with this structure will contain a main effect for each covariate and one for adversity and an interaction term for each subtest (i.e., 10 interaction terms). The main effect of adversity reflects the association between adversity and overall WJ performance (e.g., within-person average of all subtests; see Figure 1). The interaction terms reflect the association between adversity and subtest performance. However, interactions reflect the difference between the overall performance and subtest performance (see Figure 1). Thus, the interaction measures whether specific WJ subtest performance differs from overall test performance as a function of adversity exposure.</w:t>
+        <w:t xml:space="preserve">To analyze and compare WJ subtest performance with overall WJ performance, we restructured the data so that each participant was represented by 10 rows, one for each WJ subtest score. Then, we created a sum coded contrast variable for WJ subtests with 10 levels (one for each subtest). This type of contrast sets the model interecpt to the grand mean (e.g., the mean of all subtest scores). To analyze the effects of adverstiy on test performance, we entered adversity as a main effect and the interaction between adversity and the contrast-coded subtest variable.</w:t>
+      </w:r>
+    </w:p>
+    <w:p>
+      <w:pPr>
+        <w:pStyle w:val="BodyText"/>
+      </w:pPr>
+      <w:r>
+        <w:t xml:space="preserve">A model with this structure will contain a main effect for each covariate, a main effect of adversity, and an interaction term for each subtest (i.e., 10 interaction terms). The main effect of adversity reflects the association between adversity and overall WJ performance (e.g., within-person average of all subtests; see Figure 1). The interaction terms reflect the association between adversity and subtest performance (see Figure 1). However, interactions reflect the difference between the effect of adversity on overall performance and the effect of adversity on subtest performance (see Figure 1). Thus, interaction terms measure whether adversity is associated with subtest performance in a different way than overall test performance.</w:t>
       </w:r>
     </w:p>
     <w:p>
@@ -13353,7 +13393,7 @@
         </m:r>
       </m:oMath>
       <w:r>
-        <w:t xml:space="preserve">) .10 (or higher) and -.10 (or lower) meaningful. For main effects, effects outside this range indicate that overall performance is meaningfully positve or negative across levels of adversity. For interactions, effect sizes outside these bounds indicate that a subtest score is meaningfully more negative or more positive compared with the overall score. For simple effects, effects outside these bounds indicate that the effect of adversity on a specific subtest is meaningfully different from zero. We are also interested in null effects. Specifically, we use equivalence testing to determine if a given effect is practically equivalent to a Range of Practical Significance (ROPE). We chose a ROPE falling between</w:t>
+        <w:t xml:space="preserve">) .10 (or higher) and -.10 (or lower) meaningful. For main effects, coefficients outside this range indicate that overall performance is meaningfully positve or negative across levels of adversity. For interactions, effect sizes outside these bounds indicate that adversity and subtest performance associations are meaningfully more negative or more positive than overall performance. For simple effects, effects outside these bounds indicate that the effect of adversity on a specific subtest is meaningfully different from zero. We are also interested in null effects. Specifically, we use equivalence testing to determine if a given effect is practically equivalent to a Range of Practical Significance (ROPE). We chose a ROPE falling between</w:t>
       </w:r>
       <w:r>
         <w:t xml:space="preserve"> </w:t>
@@ -13429,7 +13469,7 @@
         <w:t xml:space="preserve"> </w:t>
       </w:r>
       <w:r>
-        <w:t xml:space="preserve">when main and simple effects are meaningfully positive and statistically different from zero. We infer</w:t>
+        <w:t xml:space="preserve">when main and simple effects are meaningfully (outside the ROPE) positive and statistically different from zero. We infer</w:t>
       </w:r>
       <w:r>
         <w:t xml:space="preserve"> </w:t>
@@ -13447,7 +13487,7 @@
         <w:t xml:space="preserve"> </w:t>
       </w:r>
       <w:r>
-        <w:t xml:space="preserve">when main and simple effects are meaningfully negative and statistically different from zero. We use equivalence tests to interpret patterns of</w:t>
+        <w:t xml:space="preserve">when main and simple effects are meaningfully (outside the ROPE) negative and statistically different from zero. We use equivalence tests to interpret patterns of</w:t>
       </w:r>
       <w:r>
         <w:t xml:space="preserve"> </w:t>
@@ -13462,35 +13502,7 @@
         <w:t xml:space="preserve">’</w:t>
       </w:r>
       <w:r>
-        <w:t xml:space="preserve">. We infer intact performance when a main or simple effect (and its confidence bounds) is practically equivalent to zero (e.g., falls between</w:t>
-      </w:r>
-      <w:r>
-        <w:t xml:space="preserve"> </w:t>
-      </w:r>
-      <m:oMath>
-        <m:r>
-          <m:t>β</m:t>
-        </m:r>
-      </m:oMath>
-      <w:r>
-        <w:t xml:space="preserve"> </w:t>
-      </w:r>
-      <w:r>
-        <w:t xml:space="preserve">= -.10 and</w:t>
-      </w:r>
-      <w:r>
-        <w:t xml:space="preserve"> </w:t>
-      </w:r>
-      <m:oMath>
-        <m:r>
-          <m:t>β</m:t>
-        </m:r>
-      </m:oMath>
-      <w:r>
-        <w:t xml:space="preserve"> </w:t>
-      </w:r>
-      <w:r>
-        <w:t xml:space="preserve">= .10 ).</w:t>
+        <w:t xml:space="preserve">. We infer intact performance when a main or simple effect (and its confidence bounds) is practically equivalent to zero (e.g., falls inside the ROPE).</w:t>
       </w:r>
     </w:p>
     <w:p>
@@ -13513,7 +13525,7 @@
         <w:t xml:space="preserve">’</w:t>
       </w:r>
       <w:r>
-        <w:t xml:space="preserve">, interactions terms must be meaningfully positive and significant. For</w:t>
+        <w:t xml:space="preserve">, interactions terms must be meaningfully positive (outside the ROPE) and significant. For</w:t>
       </w:r>
       <w:r>
         <w:t xml:space="preserve"> </w:t>
@@ -13528,7 +13540,7 @@
         <w:t xml:space="preserve">’</w:t>
       </w:r>
       <w:r>
-        <w:t xml:space="preserve">, an interaction term must be meaningfully negative and significant. Interaction terms that are practically equivalent to zero reflect subest performance that closely resembles overall perforamnce. However, inferring</w:t>
+        <w:t xml:space="preserve">, an interaction term must be meaningfully negative (outside the ROPE) and significant. Interaction terms that are practically equivalent to zero reflect subest performance that closely resembles main effects on overall perforamnce. However, inferring</w:t>
       </w:r>
       <w:r>
         <w:t xml:space="preserve"> </w:t>
@@ -13576,7 +13588,7 @@
         <w:t xml:space="preserve"> </w:t>
       </w:r>
       <w:r>
-        <w:t xml:space="preserve">relative performance depends on the size and direction of the main effect. We are particularly interested in cases where a main effect is negative and interaction terms is positive. This may reflect</w:t>
+        <w:t xml:space="preserve">relative performance depends on the size and direction of the main effect. We are particularly interested in cases where a main effect is negative and interaction terms are positive. This may reflect</w:t>
       </w:r>
       <w:r>
         <w:t xml:space="preserve"> </w:t>
@@ -13630,7 +13642,15 @@
         <w:pStyle w:val="FirstParagraph"/>
       </w:pPr>
       <w:r>
-        <w:t xml:space="preserve">Our primary analyses examined how indicators of harshness and unpredictability were associated with WJ overall and subtest performance. We ran one mixed model per indicator for a total of five primary analyses (2 for harshness and 3 for unpredictability). All analyses controlled for the main effects of maternal education, race/ethinicty, and sex assigned at birth. Across all models, there were main effects for both maternal education and race/ethnicity. Lower maternal education and having a non-White racial/ethnic background was associated with lower WJ overall performance. No model contained effects for sex assigned at birth. Below we describe the effects of our primary analysis predictors (see Supplement Table 1). Primary analysis code can be found on GitHub (see</w:t>
+        <w:t xml:space="preserve">Our primary analyses examined how indicators of harshness and unpredictability were associated with WJ overall and subtest performance. We ran one mixed model per indicator for a total of five primary analyses (two for harshness and threee for unpredictability).</w:t>
+      </w:r>
+    </w:p>
+    <w:p>
+      <w:pPr>
+        <w:pStyle w:val="BodyText"/>
+      </w:pPr>
+      <w:r>
+        <w:t xml:space="preserve">All analyses controlled for the main effects of maternal education, race/ethinicty, and sex assigned at birth. Across all models, there were main effects for both maternal education and race/ethnicity. Lower maternal education and having a non-White racial/ethnic background was associated with lower WJ overall performance. No model contained effects for sex assigned at birth. Below we describe the effects of our primary analysis predictors (see Supplement Table 1). Primary analysis code can be found on GitHub (see</w:t>
       </w:r>
       <w:r>
         <w:t xml:space="preserve"> </w:t>
@@ -13665,10 +13685,10 @@
           <w:bCs/>
           <w:b/>
         </w:rPr>
-        <w:t xml:space="preserve">Income-to-Needs (Mean)</w:t>
-      </w:r>
-      <w:r>
-        <w:t xml:space="preserve">. Our mixed-model analyzed the effect of income-to-needs on overall compared with subtest WJ performance. There was a main effect of income-to-needs such that a higher poverty (lower income-to-needs) was associated with lower overall WJ performance. Equivalence tests show that this overall main effect was outside the ROPE (see Figure 3a).</w:t>
+        <w:t xml:space="preserve">Family Poverty (income-to-needs mean)</w:t>
+      </w:r>
+      <w:r>
+        <w:t xml:space="preserve">. Our mixed-model analyzed the effect of family poverty on overall compared with subtest WJ performance. There was a main effect of income-to-needs such that a higher family poverty (lower income-to-needs) was associated with lower overall WJ performance. Equivalence tests show that this overall main effect was meaningfully negative (outside the ROPE, see Figure 3a).</w:t>
       </w:r>
     </w:p>
     <w:p>
@@ -13676,7 +13696,7 @@
         <w:pStyle w:val="BodyText"/>
       </w:pPr>
       <w:r>
-        <w:t xml:space="preserve">Interaction effects between income-to-needs and subtests revealed a more nuanced landscape of associations. Performance on Passage Completion, Calculations, Verbal Analogies, Letter-Word, Short-Term Memory, and Unfamiliar Words subtests did not differ from the overall main effect (see Figure 3a and 3b). However, performance on the Picture Vocabulary subtest was significantly more negative and practically unequivalent to the overall main effect (see Figure 3a and 3b). Interestingly, performance on the Auditory Processing, Unfamiliar Words, and Auditory-Visual Associaitons subtest were significantly more postive than the overall main effect (see Figure 3a and 3b). However, equivalence tests suggest that performance on the Unfamiliar words test was inside the ROPE, and thus practically equivalent to the main effect.</w:t>
+        <w:t xml:space="preserve">Interaction effects between family poverty and subtests revealed a more nuanced landscape of associations. The association between family poverty and performance on Passage Completion, Calculations, Verbal Analogies, Letter-Word, Short-Term Memory, and Unfamiliar Words subtests did not differ from the overall main effect (see Figure 3). However, the association between family poverty and performance on the Picture Vocabulary subtest was significantly and meaningfully more negative than overall main effect (see Figure 3). Interestingly, the association between family poverty and performance on the Auditory Processing, Unfamiliar Words, and Auditory-Visual Associaitons subtests were significantly more postive than the overall main effect (see Figure 3). However, equivalence tests suggest that the family poverty and Unfamiliar Words performance association was inside the ROPE, and thus practically equivalent to the main effect.</w:t>
       </w:r>
     </w:p>
     <w:p>
@@ -13684,7 +13704,7 @@
         <w:pStyle w:val="BodyText"/>
       </w:pPr>
       <w:r>
-        <w:t xml:space="preserve">Our simple effects analysis tested whether the association between income-to-needs was statistically different from zero and whether it was practically equivalent to the ROPE (see Figure 3c). Analyses revlealed that the association between adversity and each of the subtests where significantly negative and outside the ROPE for except for the Auditory Processing, Unfamiliar Words, and Auditory-Visual Associaitons subtests (see Figure 3c). For these tests, all effects were not statistically different from zero and practically equivalent to the ROPE (see FIgure 3c).</w:t>
+        <w:t xml:space="preserve">Our simple effects analysis tested whether the associations between family poverty and subtest performance was statistically different from zero and whether they were practically equivalent to the ROPE (see Figure 3). Analyses revlealed that the association between family poverty and each of the subtests where significantly and meaningfuylly negative, except for the Auditory Processing, Unfamiliar Words, and Auditory-Visual Associaitons subtests (see Figure 3). For these tests, the association between family poverty and test performance was not statistically different from zero and practically equivalent to the ROPE (see FIgure 3).</w:t>
       </w:r>
     </w:p>
     <w:p>
@@ -13692,7 +13712,7 @@
         <w:pStyle w:val="BodyText"/>
       </w:pPr>
       <w:r>
-        <w:t xml:space="preserve">Based on our inferential criteria, the main effect of income-to-needs was consistent with reduced overall performance. For the Picture Vocabulary subtest, performance was significantly more reduced than the overall pattern and outside the ROPE. However, three tests showed relative enhancemet to the overall pattern: Auditory Processing, Unfamiliar Words, and Auditory-Visual Associaitons subtests. Yet, only the Auditory Processing and Auditory Visual Associations subtests were outside the ROPE. However, no subtest performance pattern was consistent with pure enhancement. Instead, simple effect analyses revealed that Auditory Processing, Unfamiliar Words, and Auditory-Visual Associaitons performance was inside the ROPE, consistent with intact performance among families with low income.</w:t>
+        <w:t xml:space="preserve">Based on our inferential criteria, the main effect of family poverty suggests that higher family poverty was associated with reduced overall performance. For the Picture Vocabulary subtest, the family poverty-performance association was significantly and meaningfully more negative than the overall pattern, suggesting performance on this test was particularly reduced for high poverty families. However, three subtests showed relative enhancemet to the overall pattern of family poverty: Auditory Processing, Unfamiliar Words, and Auditory-Visual Associaitons subtests. Yet, only the associations between family poverty and the Auditory Processing and Auditory Visual Associations subtest performance were outside the ROPE. In addition, no family poverty-subtest performance association was consistent with pure enhancement. Instead, simple effects revealed that the family poverty-performance associations between the Auditory Processing, Unfamiliar Words, and Auditory-Visual Associaitons were inside the ROPE, suggesting higher family poverty was associated with intact performance on these tests.</w:t>
       </w:r>
     </w:p>
     <w:p>
@@ -13707,7 +13727,7 @@
         <w:t xml:space="preserve">Neighborhood Poverty (Mean)</w:t>
       </w:r>
       <w:r>
-        <w:t xml:space="preserve">. There was also a main effect of neighborhood poverty such that a living in a high poverty neighborhood was associated with lower overall WJ performance (see Figure 3d). Equivalence tests show that this overall main effect was outside the ROPE.</w:t>
+        <w:t xml:space="preserve">. There was also a main effect of neighborhood poverty such that a living in a high poverty neighborhood was associated with lower overall WJ performance (see Figure 3). Equivalence tests show that this overall main effect was outside the ROPE.</w:t>
       </w:r>
     </w:p>
     <w:p>
@@ -13715,7 +13735,7 @@
         <w:pStyle w:val="BodyText"/>
       </w:pPr>
       <w:r>
-        <w:t xml:space="preserve">Interaction effects between neighborhood poverty and subtest were again varied. Performance on Passage Completion, Calculations, Letter-Word, and Short-Term Memory subtests did not statistically differ from the overall main effect (see Figure 3d adn 3e). However, performance on the Picture Vocabulary, Verbal Analogies, and Applied Problems subtests were significantly more negative than the main effect (see Figure 3d and 3e). However, equivalence tests showed that only the Verbal Analogies subtest performance was outside the ROPE (see Figure 3e). Similar to the income-to-needs analysis, performance on the Auditory Processing and Auditory-Visual Associaitons subtests were significantly more postive than the overall main effect. Equivalence tests revealed that performance on both were also outside the ROPE (see Figure 3e).</w:t>
+        <w:t xml:space="preserve">Interaction effects between neighborhood poverty and subtest were varied. Associations between neighborhood poverty and subtest performance on Passage Completion, Calculations, Letter-Word, and Short-Term Memory did not statistically differ from the overall main effect (see Figure 3). However, neighborhood poverty and subtest performance associations for the Picture Vocabulary, Verbal Analogies, and Applied Problems subtests were significantly more negative than the main effect (see Figure 3). However, equivalence tests showed that only the assocation between neighbhorhood poverty and Verbal Analogies subtest performance was meaningfully more negative than the main effect. Similar to the family poverty analysis, neighborhood poverty was associated with significantly more positive performance for the Auditory Processing and Auditory-Visual Associaitons compared to the overall main effect. Equivalence tests revealed that both associations were also meaningfully more positive, suggesting that performance on these tests were relatively enhanced (compared to the main effect) for participants living in high poverty neighborhoods (see Figure 3).</w:t>
       </w:r>
     </w:p>
     <w:p>
@@ -13723,7 +13743,7 @@
         <w:pStyle w:val="BodyText"/>
       </w:pPr>
       <w:r>
-        <w:t xml:space="preserve">Our simple effects analysis showed that higher neighborhood poverty was associated with statistically negative and outside the ROPE for all subtests except for the Auditory Processing nd Auditory-Visual Associaitons subtests. Again, for these two subtests, performance was not statistically different from zero and inside the ROPE.</w:t>
+        <w:t xml:space="preserve">Simple effects revealed that higher neighborhood poverty was associated with statistically and meaningfully negative for all subtests except for the Auditory Processing and Auditory-Visual Associaitons subtests. Again, for these two subtests, performance among those living in high poverty neighborhoods was not statistically or meaningfully different from zero.</w:t>
       </w:r>
     </w:p>
     <w:p>
@@ -13731,7 +13751,7 @@
         <w:pStyle w:val="BodyText"/>
       </w:pPr>
       <w:r>
-        <w:t xml:space="preserve">According to our inferential criteria, our analysis suggest that the main effecd of neighbohood poverty consistent with reduced overall performance. For the Verbal Analogies subtest, performance was significantly more reduced and outsdide the ROPE. However, performance on the Auditory Processing and Auditory-Visual Associaitons subtests were consistent with relative enhancement. However, similar to the income-to-needs results, no tests showed pure enhancement. Simple effect analyses revealed mostly reduced performance. For Auditory Processing and Auditory-Visual Associaitons performance showing relative enhancement, simple effects suggest that they are practically equivalent to the ROPE, consistent with an intact pattern of performance among those living in high poverty neighborhoods.</w:t>
+        <w:t xml:space="preserve">According to our inferential criteria, results suggest that the main effect of neighbohood poverty is consistent with reduced overall patter of performance. For the Verbal Analogies subtest, high neighborhood poverty was associated with relatively reduced performance compared with the main effect. However, high neighborhood poverty and performance associations for the Auditory Processing and Auditory-Visual Associaitons subtests were consistent with relative enhancement. Similar to the family poverty results, no subtest showed pure enhancement. Instead, simple effects revealed mostly reduced performance. For the Auditory Processing and Auditory-Visual Associations subtests, simple effects suggest that higher neighborhood poverty was associated with an intact pattern of performance.</w:t>
       </w:r>
     </w:p>
     <w:tbl>
@@ -13832,7 +13852,7 @@
         <w:t xml:space="preserve">Family Transitions</w:t>
       </w:r>
       <w:r>
-        <w:t xml:space="preserve">. Our analysis of family transitions revealed no main effect on overall WJ performance. The main effect also fell inside the ROPE range suggesting that overall performance was not associated with exposure to more family transitions (see Figure 4a).</w:t>
+        <w:t xml:space="preserve">. Our analysis of family transitions revealed no main effect on overall WJ performance. The main effect also fell inside the ROPE range, suggesting that overall performance was not associated with exposure to more family transitions (see Figure 4).</w:t>
       </w:r>
     </w:p>
     <w:p>
@@ -13840,7 +13860,7 @@
         <w:pStyle w:val="BodyText"/>
       </w:pPr>
       <w:r>
-        <w:t xml:space="preserve">Three interaction terms were statistically different from the main effect: Calculations (more negative), Auditory Processing (more positive), and Audio-Visual Associations (more postive). However, only the effect of family transitions on the Calculations subtest was outside the ROPE (see Figure 4b).</w:t>
+        <w:t xml:space="preserve">Three interaction terms were statistically significant: Calculations (more negative), Auditory Processing (more positive), and Audio-Visual Associations (more postive). However, only the association between family transitions and performance on the Calculations was meaningfully different from the main effect (see Figure 4).</w:t>
       </w:r>
     </w:p>
     <w:p>
@@ -13848,7 +13868,7 @@
         <w:pStyle w:val="BodyText"/>
       </w:pPr>
       <w:r>
-        <w:t xml:space="preserve">Simple effects revealed there were no associations between family transitions and subtest performance. Only Calculations subtest performance was statistically different from zero and outside the ROPE. Applied Problems subtest performance was outside the ROPE but not statistcally different from zero.</w:t>
+        <w:t xml:space="preserve">Simple effects showed that exposure to family transitions was not associated subtest performance, except the Calculations and Applied Problems subtests. For Calculations, exposure to more family transitions was associated with significantly and meaningfully lower performance. For Applied Problems, more family transitions was associated with meaninfully lower performance, but this differrence was not statistically different from zero (i.e., the association was not significant but was outside the ROPE).</w:t>
       </w:r>
     </w:p>
     <w:p>
@@ -13856,7 +13876,7 @@
         <w:pStyle w:val="BodyText"/>
       </w:pPr>
       <w:r>
-        <w:t xml:space="preserve">Our inerential criteria suggest that WJ performance is mostly intact among those exposed to family transitions. This was true both for overall WJ performance and most subtets, except for the Calculations subtet, which was consitent with a reduced pattern of performance.</w:t>
+        <w:t xml:space="preserve">Our inerential criteria suggest that exposure to family transitions was associated with intact overall WJ performance. Simple effects suggest that performance on most subtests was also mostly intact among those exposed to family transitions. However, for the Calculations subtet, more family transitions was related to reduced pattern of performance.</w:t>
       </w:r>
     </w:p>
     <w:p>
@@ -13868,13 +13888,13 @@
           <w:bCs/>
           <w:b/>
         </w:rPr>
-        <w:t xml:space="preserve">Income-to-Needs Variability.</w:t>
-      </w:r>
-      <w:r>
-        <w:t xml:space="preserve"> </w:t>
-      </w:r>
-      <w:r>
-        <w:t xml:space="preserve">Models unpacking the effect of income-to-needs variablity on WJ overall and subtest performance raised questions about the validity of income-to-needs variability scores as indicators of unpredictability. Specifically, the direction of all effects were opposite to analyses using income-to-needs average scores. Simple effects suggest that subtest performance that were reduced by income-to-needs mean scores were enhanced in analyses using income-to-needs variablity. We belieive such effects are driven by the fact that income-to-needs mean and variability scores are strongly related (see Table 2), which has been reported before elsewhere</w:t>
+        <w:t xml:space="preserve">Family Poverty Variability (income-to-needs variability).</w:t>
+      </w:r>
+      <w:r>
+        <w:t xml:space="preserve"> </w:t>
+      </w:r>
+      <w:r>
+        <w:t xml:space="preserve">Models unpacking the effect of family poverty variablity on WJ overall and subtest performance raised questions. Specifically, the direction of all effects were opposite to analyses using family poverty average scores. That is, performance on subtests that was reduced by high mean family poverty mean were enhanced by high variability in family poverty. We belieive such effects are driven by the fact that family poverty mean and variability scores are strongly related (see Table 2), which has been reported before elsewhere</w:t>
       </w:r>
       <w:r>
         <w:t xml:space="preserve"> </w:t>
@@ -13883,7 +13903,7 @@
         <w:t xml:space="preserve">(Li et al., 2018)</w:t>
       </w:r>
       <w:r>
-        <w:t xml:space="preserve">. That is, more poverty was related to less income-to-needs variablity. Put differently, richer families were more likely to experience income fluctuations.</w:t>
+        <w:t xml:space="preserve">. That is, families experiencing more poverty tended to experience less income-to-needs variability. Put differently, richer families were more likely to experience income fluctuations.</w:t>
       </w:r>
     </w:p>
     <w:p>
@@ -13891,7 +13911,7 @@
         <w:pStyle w:val="BodyText"/>
       </w:pPr>
       <w:r>
-        <w:t xml:space="preserve">To resolve this issue, we conducted a set of secondary analyses that use different methods for computing variability. We report analyses using income-to-needs varaibility scores and income-to-needs average percent change scores (see</w:t>
+        <w:t xml:space="preserve">We believe this raises questions about using income-to-needs variability as an indicator of unpredictability. In most empirical cases, higher levels harshness are associated with higher levels of unpredictability. One possibility is that the way variability scores are computed over repeated measures of income matters. Thus, to unpack this issue, we conducted a set of secondary analyses that use different methods for computing variability over income-to-needs scores. We report analyses using different methods for quantifying variability in our Secondary Analyses (see</w:t>
       </w:r>
       <w:r>
         <w:t xml:space="preserve"> </w:t>
@@ -13908,7 +13928,7 @@
         <w:t xml:space="preserve"> </w:t>
       </w:r>
       <w:r>
-        <w:t xml:space="preserve">and Secondary Analyses).</w:t>
+        <w:t xml:space="preserve">for the update to our analysis plan).</w:t>
       </w:r>
     </w:p>
     <w:p>
@@ -13923,7 +13943,7 @@
         <w:t xml:space="preserve">Neighborhood Poverty Variability</w:t>
       </w:r>
       <w:r>
-        <w:t xml:space="preserve">. In contrast to income-to-needs variablity, neighbhorhood poverty variability was related to average neighbhorhood poverty in the expected direciton. That is, families living in poor neighborhoods (more harsh) were more likely to experience variablity in neighborhood poverty (unpredictability) from one to 54 months. Additionally, the association between average and variablity scores were moderate rather than strong (see Table 2).</w:t>
+        <w:t xml:space="preserve">. In contrast to family poverty variablity, more neighbhorhood poverty variability was related to higher average neighbhorhood poverty. That is, families living in poor neighborhoods (more harsh) were more likely to experience variablity in neighborhood poverty (unpredictability) from one to 54 months. Additionally, the association between average and variablity scores were moderate rather than strong (see Table 2).</w:t>
       </w:r>
     </w:p>
     <w:p>
@@ -13931,7 +13951,15 @@
         <w:pStyle w:val="BodyText"/>
       </w:pPr>
       <w:r>
-        <w:t xml:space="preserve">There was no main effect of neighborhood poverty variablity on overall WJ scores (see FIgure 4). There was only one interaction with subtest performance. Audio-Visual Associations subtest performance was significantly more positive than the main effect, however, this effect was inside the ROPE. In addition, simple effects showed no subtest performance was different from zero and all effects were inside the ROPE.</w:t>
+        <w:t xml:space="preserve">There was no main effect of neighborhood poverty variablity on overall WJ scores (see FIgure 4). There was only one interaction with subtest performance. High neighborhood poverty variability was associated with higher Audio-Visual Associations performance compared to overall performance. However, this effect was inside the ROPE, suggesting it was not meaningfully different from the overall effect. In addition, simple effects showed that high neighborhood poverty variablity was not associated with performance on any subtest and all simple effects were inside the ROPE.</w:t>
+      </w:r>
+    </w:p>
+    <w:p>
+      <w:pPr>
+        <w:pStyle w:val="BodyText"/>
+      </w:pPr>
+      <w:r>
+        <w:t xml:space="preserve">Based on our inferential criteria, high neighborhood poverty variability was associated with intact performance for overall and individual subtest performance.</w:t>
       </w:r>
     </w:p>
     <w:tbl>
@@ -14010,25 +14038,151 @@
         </w:tc>
       </w:tr>
     </w:tbl>
-    <w:p>
-      <w:r>
-        <w:br w:type="page"/>
-      </w:r>
-    </w:p>
     <w:bookmarkEnd w:id="62"/>
     <w:bookmarkEnd w:id="63"/>
+    <w:bookmarkStart w:id="70" w:name="secondary-analyses"/>
+    <w:p>
+      <w:pPr>
+        <w:pStyle w:val="Heading2"/>
+      </w:pPr>
+      <w:r>
+        <w:t xml:space="preserve">Secondary Analyses</w:t>
+      </w:r>
+    </w:p>
+    <w:bookmarkStart w:id="64" w:name="family-poverty---standard-deviation."/>
+    <w:p>
+      <w:pPr>
+        <w:pStyle w:val="Heading3"/>
+      </w:pPr>
+      <w:r>
+        <w:t xml:space="preserve">Family Poverty - Standard Deviation.</w:t>
+      </w:r>
+    </w:p>
     <w:bookmarkEnd w:id="64"/>
-    <w:bookmarkStart w:id="173" w:name="references"/>
+    <w:bookmarkStart w:id="65" w:name="family-poverty---residual-variance."/>
     <w:p>
       <w:pPr>
+        <w:pStyle w:val="Heading3"/>
+      </w:pPr>
+      <w:r>
+        <w:t xml:space="preserve">Family Poverty - Residual Variance.</w:t>
+      </w:r>
+    </w:p>
+    <w:bookmarkEnd w:id="65"/>
+    <w:bookmarkStart w:id="69" w:name="family-poverty---average-percent-change."/>
+    <w:p>
+      <w:pPr>
+        <w:pStyle w:val="Heading3"/>
+      </w:pPr>
+      <w:r>
+        <w:t xml:space="preserve">Family Poverty - Average Percent Change.</w:t>
+      </w:r>
+    </w:p>
+    <w:tbl>
+      <w:tblPr>
+        <w:tblStyle w:val="Table"/>
+        <w:tblW w:type="pct" w:w="5000"/>
+        <w:tblLook w:firstRow="0" w:lastRow="0" w:firstColumn="0" w:lastColumn="0" w:noHBand="0" w:noVBand="0" w:val="0000"/>
+        <w:jc w:val="start"/>
+      </w:tblPr>
+      <w:tblGrid>
+        <w:gridCol w:w="7920"/>
+      </w:tblGrid>
+      <w:tr>
+        <w:tc>
+          <w:tcPr/>
+          <w:p>
+            <w:pPr>
+              <w:jc w:val="center"/>
+            </w:pPr>
+            <w:r>
+              <w:drawing>
+                <wp:inline>
+                  <wp:extent cx="5943600" cy="6117316"/>
+                  <wp:effectExtent b="0" l="0" r="0" t="0"/>
+                  <wp:docPr descr="" title="" id="67" name="Picture"/>
+                  <a:graphic>
+                    <a:graphicData uri="http://schemas.openxmlformats.org/drawingml/2006/picture">
+                      <pic:pic>
+                        <pic:nvPicPr>
+                          <pic:cNvPr descr="seccyd_manuscript_files/figure-docx/Figure5-1.pdf" id="68" name="Picture"/>
+                          <pic:cNvPicPr>
+                            <a:picLocks noChangeArrowheads="1" noChangeAspect="1"/>
+                          </pic:cNvPicPr>
+                        </pic:nvPicPr>
+                        <pic:blipFill>
+                          <a:blip r:embed="rId66"/>
+                          <a:stretch>
+                            <a:fillRect/>
+                          </a:stretch>
+                        </pic:blipFill>
+                        <pic:spPr bwMode="auto">
+                          <a:xfrm>
+                            <a:off x="0" y="0"/>
+                            <a:ext cx="5943600" cy="6117316"/>
+                          </a:xfrm>
+                          <a:prstGeom prst="rect">
+                            <a:avLst/>
+                          </a:prstGeom>
+                          <a:noFill/>
+                          <a:ln w="9525">
+                            <a:noFill/>
+                            <a:headEnd/>
+                            <a:tailEnd/>
+                          </a:ln>
+                        </pic:spPr>
+                      </pic:pic>
+                    </a:graphicData>
+                  </a:graphic>
+                </wp:inline>
+              </w:drawing>
+            </w:r>
+          </w:p>
+          <w:p>
+            <w:pPr>
+              <w:jc w:val="center"/>
+            </w:pPr>
+            <w:pPr>
+              <w:jc w:val="start"/>
+              <w:spacing w:before="200"/>
+              <w:pStyle w:val="ImageCaption"/>
+            </w:pPr>
+            <w:r>
+              <w:t xml:space="preserve">Figure 5</w:t>
+            </w:r>
+          </w:p>
+        </w:tc>
+      </w:tr>
+    </w:tbl>
+    <w:bookmarkEnd w:id="69"/>
+    <w:bookmarkEnd w:id="70"/>
+    <w:bookmarkEnd w:id="71"/>
+    <w:bookmarkStart w:id="72" w:name="discussion"/>
+    <w:p>
+      <w:pPr>
         <w:pStyle w:val="Heading1"/>
       </w:pPr>
       <w:r>
+        <w:t xml:space="preserve">Discussion</w:t>
+      </w:r>
+    </w:p>
+    <w:p>
+      <w:r>
+        <w:br w:type="page"/>
+      </w:r>
+    </w:p>
+    <w:bookmarkEnd w:id="72"/>
+    <w:bookmarkStart w:id="181" w:name="references"/>
+    <w:p>
+      <w:pPr>
+        <w:pStyle w:val="Heading1"/>
+      </w:pPr>
+      <w:r>
         <w:t xml:space="preserve">References</w:t>
       </w:r>
     </w:p>
-    <w:bookmarkStart w:id="172" w:name="refs"/>
-    <w:bookmarkStart w:id="66" w:name="ref-akker2021"/>
+    <w:bookmarkStart w:id="180" w:name="refs"/>
+    <w:bookmarkStart w:id="74" w:name="ref-akker2021"/>
     <w:p>
       <w:pPr>
         <w:pStyle w:val="Bibliography"/>
@@ -14077,7 +14231,7 @@
       <w:r>
         <w:t xml:space="preserve"> </w:t>
       </w:r>
-      <w:hyperlink r:id="rId65">
+      <w:hyperlink r:id="rId73">
         <w:r>
           <w:rPr>
             <w:rStyle w:val="Hyperlink"/>
@@ -14086,8 +14240,8 @@
         </w:r>
       </w:hyperlink>
     </w:p>
-    <w:bookmarkEnd w:id="66"/>
-    <w:bookmarkStart w:id="68" w:name="ref-quarto"/>
+    <w:bookmarkEnd w:id="74"/>
+    <w:bookmarkStart w:id="76" w:name="ref-quarto"/>
     <w:p>
       <w:pPr>
         <w:pStyle w:val="Bibliography"/>
@@ -14111,7 +14265,7 @@
       <w:r>
         <w:t xml:space="preserve"> </w:t>
       </w:r>
-      <w:hyperlink r:id="rId67">
+      <w:hyperlink r:id="rId75">
         <w:r>
           <w:rPr>
             <w:rStyle w:val="Hyperlink"/>
@@ -14120,8 +14274,8 @@
         </w:r>
       </w:hyperlink>
     </w:p>
-    <w:bookmarkEnd w:id="68"/>
-    <w:bookmarkStart w:id="70" w:name="ref-marginaleffects"/>
+    <w:bookmarkEnd w:id="76"/>
+    <w:bookmarkStart w:id="78" w:name="ref-marginaleffects"/>
     <w:p>
       <w:pPr>
         <w:pStyle w:val="Bibliography"/>
@@ -14145,7 +14299,7 @@
       <w:r>
         <w:t xml:space="preserve"> </w:t>
       </w:r>
-      <w:hyperlink r:id="rId69">
+      <w:hyperlink r:id="rId77">
         <w:r>
           <w:rPr>
             <w:rStyle w:val="Hyperlink"/>
@@ -14154,8 +14308,8 @@
         </w:r>
       </w:hyperlink>
     </w:p>
-    <w:bookmarkEnd w:id="70"/>
-    <w:bookmarkStart w:id="72" w:name="ref-bates2015"/>
+    <w:bookmarkEnd w:id="78"/>
+    <w:bookmarkStart w:id="80" w:name="ref-bates2015"/>
     <w:p>
       <w:pPr>
         <w:pStyle w:val="Bibliography"/>
@@ -14192,7 +14346,7 @@
       <w:r>
         <w:t xml:space="preserve"> </w:t>
       </w:r>
-      <w:hyperlink r:id="rId71">
+      <w:hyperlink r:id="rId79">
         <w:r>
           <w:rPr>
             <w:rStyle w:val="Hyperlink"/>
@@ -14201,8 +14355,8 @@
         </w:r>
       </w:hyperlink>
     </w:p>
-    <w:bookmarkEnd w:id="72"/>
-    <w:bookmarkStart w:id="74" w:name="ref-belsky2012"/>
+    <w:bookmarkEnd w:id="80"/>
+    <w:bookmarkStart w:id="82" w:name="ref-belsky2012"/>
     <w:p>
       <w:pPr>
         <w:pStyle w:val="Bibliography"/>
@@ -14251,7 +14405,7 @@
       <w:r>
         <w:t xml:space="preserve"> </w:t>
       </w:r>
-      <w:hyperlink r:id="rId73">
+      <w:hyperlink r:id="rId81">
         <w:r>
           <w:rPr>
             <w:rStyle w:val="Hyperlink"/>
@@ -14260,8 +14414,8 @@
         </w:r>
       </w:hyperlink>
     </w:p>
-    <w:bookmarkEnd w:id="74"/>
-    <w:bookmarkStart w:id="76" w:name="ref-bleil2021b"/>
+    <w:bookmarkEnd w:id="82"/>
+    <w:bookmarkStart w:id="84" w:name="ref-bleil2021b"/>
     <w:p>
       <w:pPr>
         <w:pStyle w:val="Bibliography"/>
@@ -14298,7 +14452,7 @@
       <w:r>
         <w:t xml:space="preserve"> </w:t>
       </w:r>
-      <w:hyperlink r:id="rId75">
+      <w:hyperlink r:id="rId83">
         <w:r>
           <w:rPr>
             <w:rStyle w:val="Hyperlink"/>
@@ -14307,8 +14461,8 @@
         </w:r>
       </w:hyperlink>
     </w:p>
-    <w:bookmarkEnd w:id="76"/>
-    <w:bookmarkStart w:id="77" w:name="ref-bleil2021"/>
+    <w:bookmarkEnd w:id="84"/>
+    <w:bookmarkStart w:id="85" w:name="ref-bleil2021"/>
     <w:p>
       <w:pPr>
         <w:pStyle w:val="Bibliography"/>
@@ -14343,8 +14497,8 @@
         <w:t xml:space="preserve">(1), 36–48.</w:t>
       </w:r>
     </w:p>
-    <w:bookmarkEnd w:id="77"/>
-    <w:bookmarkStart w:id="79" w:name="ref-faux"/>
+    <w:bookmarkEnd w:id="85"/>
+    <w:bookmarkStart w:id="87" w:name="ref-faux"/>
     <w:p>
       <w:pPr>
         <w:pStyle w:val="Bibliography"/>
@@ -14368,7 +14522,7 @@
       <w:r>
         <w:t xml:space="preserve"> </w:t>
       </w:r>
-      <w:hyperlink r:id="rId78">
+      <w:hyperlink r:id="rId86">
         <w:r>
           <w:rPr>
             <w:rStyle w:val="Hyperlink"/>
@@ -14377,8 +14531,8 @@
         </w:r>
       </w:hyperlink>
     </w:p>
-    <w:bookmarkEnd w:id="79"/>
-    <w:bookmarkStart w:id="81" w:name="ref-duncan2017"/>
+    <w:bookmarkEnd w:id="87"/>
+    <w:bookmarkStart w:id="89" w:name="ref-duncan2017"/>
     <w:p>
       <w:pPr>
         <w:pStyle w:val="Bibliography"/>
@@ -14536,7 +14690,7 @@
       <w:r>
         <w:t xml:space="preserve"> </w:t>
       </w:r>
-      <w:hyperlink r:id="rId80">
+      <w:hyperlink r:id="rId88">
         <w:r>
           <w:rPr>
             <w:rStyle w:val="Hyperlink"/>
@@ -14545,8 +14699,8 @@
         </w:r>
       </w:hyperlink>
     </w:p>
-    <w:bookmarkEnd w:id="81"/>
-    <w:bookmarkStart w:id="83" w:name="ref-duquennois2022"/>
+    <w:bookmarkEnd w:id="89"/>
+    <w:bookmarkStart w:id="91" w:name="ref-duquennois2022"/>
     <w:p>
       <w:pPr>
         <w:pStyle w:val="Bibliography"/>
@@ -14621,7 +14775,7 @@
       <w:r>
         <w:t xml:space="preserve"> </w:t>
       </w:r>
-      <w:hyperlink r:id="rId82">
+      <w:hyperlink r:id="rId90">
         <w:r>
           <w:rPr>
             <w:rStyle w:val="Hyperlink"/>
@@ -14630,8 +14784,8 @@
         </w:r>
       </w:hyperlink>
     </w:p>
-    <w:bookmarkEnd w:id="83"/>
-    <w:bookmarkStart w:id="85" w:name="ref-ellis2020"/>
+    <w:bookmarkEnd w:id="91"/>
+    <w:bookmarkStart w:id="93" w:name="ref-ellis2020"/>
     <w:p>
       <w:pPr>
         <w:pStyle w:val="Bibliography"/>
@@ -14655,7 +14809,7 @@
       <w:r>
         <w:t xml:space="preserve"> </w:t>
       </w:r>
-      <w:hyperlink r:id="rId84">
+      <w:hyperlink r:id="rId92">
         <w:r>
           <w:rPr>
             <w:rStyle w:val="Hyperlink"/>
@@ -14664,8 +14818,8 @@
         </w:r>
       </w:hyperlink>
     </w:p>
-    <w:bookmarkEnd w:id="85"/>
-    <w:bookmarkStart w:id="87" w:name="ref-ellis2017"/>
+    <w:bookmarkEnd w:id="93"/>
+    <w:bookmarkStart w:id="95" w:name="ref-ellis2017"/>
     <w:p>
       <w:pPr>
         <w:pStyle w:val="Bibliography"/>
@@ -14714,7 +14868,7 @@
       <w:r>
         <w:t xml:space="preserve"> </w:t>
       </w:r>
-      <w:hyperlink r:id="rId86">
+      <w:hyperlink r:id="rId94">
         <w:r>
           <w:rPr>
             <w:rStyle w:val="Hyperlink"/>
@@ -14723,8 +14877,8 @@
         </w:r>
       </w:hyperlink>
     </w:p>
-    <w:bookmarkEnd w:id="87"/>
-    <w:bookmarkStart w:id="89" w:name="ref-farah2006"/>
+    <w:bookmarkEnd w:id="95"/>
+    <w:bookmarkStart w:id="97" w:name="ref-farah2006"/>
     <w:p>
       <w:pPr>
         <w:pStyle w:val="Bibliography"/>
@@ -14773,7 +14927,7 @@
       <w:r>
         <w:t xml:space="preserve"> </w:t>
       </w:r>
-      <w:hyperlink r:id="rId88">
+      <w:hyperlink r:id="rId96">
         <w:r>
           <w:rPr>
             <w:rStyle w:val="Hyperlink"/>
@@ -14782,8 +14936,8 @@
         </w:r>
       </w:hyperlink>
     </w:p>
-    <w:bookmarkEnd w:id="89"/>
-    <w:bookmarkStart w:id="91" w:name="ref-fields2021"/>
+    <w:bookmarkEnd w:id="97"/>
+    <w:bookmarkStart w:id="99" w:name="ref-fields2021"/>
     <w:p>
       <w:pPr>
         <w:pStyle w:val="Bibliography"/>
@@ -14832,7 +14986,7 @@
       <w:r>
         <w:t xml:space="preserve"> </w:t>
       </w:r>
-      <w:hyperlink r:id="rId90">
+      <w:hyperlink r:id="rId98">
         <w:r>
           <w:rPr>
             <w:rStyle w:val="Hyperlink"/>
@@ -14841,8 +14995,8 @@
         </w:r>
       </w:hyperlink>
     </w:p>
-    <w:bookmarkEnd w:id="91"/>
-    <w:bookmarkStart w:id="93" w:name="ref-flournoy2020"/>
+    <w:bookmarkEnd w:id="99"/>
+    <w:bookmarkStart w:id="101" w:name="ref-flournoy2020"/>
     <w:p>
       <w:pPr>
         <w:pStyle w:val="Bibliography"/>
@@ -14879,7 +15033,7 @@
       <w:r>
         <w:t xml:space="preserve"> </w:t>
       </w:r>
-      <w:hyperlink r:id="rId92">
+      <w:hyperlink r:id="rId100">
         <w:r>
           <w:rPr>
             <w:rStyle w:val="Hyperlink"/>
@@ -14888,8 +15042,8 @@
         </w:r>
       </w:hyperlink>
     </w:p>
-    <w:bookmarkEnd w:id="93"/>
-    <w:bookmarkStart w:id="95" w:name="ref-frankenhuis2020b"/>
+    <w:bookmarkEnd w:id="101"/>
+    <w:bookmarkStart w:id="103" w:name="ref-frankenhuis2020b"/>
     <w:p>
       <w:pPr>
         <w:pStyle w:val="Bibliography"/>
@@ -14938,7 +15092,7 @@
       <w:r>
         <w:t xml:space="preserve"> </w:t>
       </w:r>
-      <w:hyperlink r:id="rId94">
+      <w:hyperlink r:id="rId102">
         <w:r>
           <w:rPr>
             <w:rStyle w:val="Hyperlink"/>
@@ -14947,8 +15101,8 @@
         </w:r>
       </w:hyperlink>
     </w:p>
-    <w:bookmarkEnd w:id="95"/>
-    <w:bookmarkStart w:id="97" w:name="ref-frankenhuis2013b"/>
+    <w:bookmarkEnd w:id="103"/>
+    <w:bookmarkStart w:id="105" w:name="ref-frankenhuis2013b"/>
     <w:p>
       <w:pPr>
         <w:pStyle w:val="Bibliography"/>
@@ -15018,7 +15172,7 @@
       <w:r>
         <w:t xml:space="preserve"> </w:t>
       </w:r>
-      <w:hyperlink r:id="rId96">
+      <w:hyperlink r:id="rId104">
         <w:r>
           <w:rPr>
             <w:rStyle w:val="Hyperlink"/>
@@ -15027,8 +15181,8 @@
         </w:r>
       </w:hyperlink>
     </w:p>
-    <w:bookmarkEnd w:id="97"/>
-    <w:bookmarkStart w:id="99" w:name="ref-frankenhuis2020a"/>
+    <w:bookmarkEnd w:id="105"/>
+    <w:bookmarkStart w:id="107" w:name="ref-frankenhuis2020a"/>
     <w:p>
       <w:pPr>
         <w:pStyle w:val="Bibliography"/>
@@ -15098,7 +15252,7 @@
       <w:r>
         <w:t xml:space="preserve"> </w:t>
       </w:r>
-      <w:hyperlink r:id="rId98">
+      <w:hyperlink r:id="rId106">
         <w:r>
           <w:rPr>
             <w:rStyle w:val="Hyperlink"/>
@@ -15107,8 +15261,8 @@
         </w:r>
       </w:hyperlink>
     </w:p>
-    <w:bookmarkEnd w:id="99"/>
-    <w:bookmarkStart w:id="101" w:name="ref-frankenhuis2020"/>
+    <w:bookmarkEnd w:id="107"/>
+    <w:bookmarkStart w:id="109" w:name="ref-frankenhuis2020"/>
     <w:p>
       <w:pPr>
         <w:pStyle w:val="Bibliography"/>
@@ -15157,7 +15311,7 @@
       <w:r>
         <w:t xml:space="preserve"> </w:t>
       </w:r>
-      <w:hyperlink r:id="rId100">
+      <w:hyperlink r:id="rId108">
         <w:r>
           <w:rPr>
             <w:rStyle w:val="Hyperlink"/>
@@ -15166,8 +15320,8 @@
         </w:r>
       </w:hyperlink>
     </w:p>
-    <w:bookmarkEnd w:id="101"/>
-    <w:bookmarkStart w:id="103" w:name="ref-flextable"/>
+    <w:bookmarkEnd w:id="109"/>
+    <w:bookmarkStart w:id="111" w:name="ref-flextable"/>
     <w:p>
       <w:pPr>
         <w:pStyle w:val="Bibliography"/>
@@ -15191,7 +15345,7 @@
       <w:r>
         <w:t xml:space="preserve"> </w:t>
       </w:r>
-      <w:hyperlink r:id="rId102">
+      <w:hyperlink r:id="rId110">
         <w:r>
           <w:rPr>
             <w:rStyle w:val="Hyperlink"/>
@@ -15200,8 +15354,8 @@
         </w:r>
       </w:hyperlink>
     </w:p>
-    <w:bookmarkEnd w:id="103"/>
-    <w:bookmarkStart w:id="105" w:name="ref-hackman2010"/>
+    <w:bookmarkEnd w:id="111"/>
+    <w:bookmarkStart w:id="113" w:name="ref-hackman2010"/>
     <w:p>
       <w:pPr>
         <w:pStyle w:val="Bibliography"/>
@@ -15238,7 +15392,7 @@
       <w:r>
         <w:t xml:space="preserve"> </w:t>
       </w:r>
-      <w:hyperlink r:id="rId104">
+      <w:hyperlink r:id="rId112">
         <w:r>
           <w:rPr>
             <w:rStyle w:val="Hyperlink"/>
@@ -15247,8 +15401,8 @@
         </w:r>
       </w:hyperlink>
     </w:p>
-    <w:bookmarkEnd w:id="105"/>
-    <w:bookmarkStart w:id="107" w:name="ref-hartman2018a"/>
+    <w:bookmarkEnd w:id="113"/>
+    <w:bookmarkStart w:id="115" w:name="ref-hartman2018a"/>
     <w:p>
       <w:pPr>
         <w:pStyle w:val="Bibliography"/>
@@ -15297,7 +15451,7 @@
       <w:r>
         <w:t xml:space="preserve"> </w:t>
       </w:r>
-      <w:hyperlink r:id="rId106">
+      <w:hyperlink r:id="rId114">
         <w:r>
           <w:rPr>
             <w:rStyle w:val="Hyperlink"/>
@@ -15306,8 +15460,8 @@
         </w:r>
       </w:hyperlink>
     </w:p>
-    <w:bookmarkEnd w:id="107"/>
-    <w:bookmarkStart w:id="109" w:name="ref-ggdist"/>
+    <w:bookmarkEnd w:id="115"/>
+    <w:bookmarkStart w:id="117" w:name="ref-ggdist"/>
     <w:p>
       <w:pPr>
         <w:pStyle w:val="Bibliography"/>
@@ -15338,7 +15492,7 @@
       <w:r>
         <w:t xml:space="preserve"> </w:t>
       </w:r>
-      <w:hyperlink r:id="rId108">
+      <w:hyperlink r:id="rId116">
         <w:r>
           <w:rPr>
             <w:rStyle w:val="Hyperlink"/>
@@ -15347,8 +15501,8 @@
         </w:r>
       </w:hyperlink>
     </w:p>
-    <w:bookmarkEnd w:id="109"/>
-    <w:bookmarkStart w:id="111" w:name="ref-kruschke2018"/>
+    <w:bookmarkEnd w:id="117"/>
+    <w:bookmarkStart w:id="119" w:name="ref-kruschke2018"/>
     <w:p>
       <w:pPr>
         <w:pStyle w:val="Bibliography"/>
@@ -15385,7 +15539,7 @@
       <w:r>
         <w:t xml:space="preserve"> </w:t>
       </w:r>
-      <w:hyperlink r:id="rId110">
+      <w:hyperlink r:id="rId118">
         <w:r>
           <w:rPr>
             <w:rStyle w:val="Hyperlink"/>
@@ -15394,8 +15548,8 @@
         </w:r>
       </w:hyperlink>
     </w:p>
-    <w:bookmarkEnd w:id="111"/>
-    <w:bookmarkStart w:id="113" w:name="ref-lakens2018"/>
+    <w:bookmarkEnd w:id="119"/>
+    <w:bookmarkStart w:id="121" w:name="ref-lakens2018"/>
     <w:p>
       <w:pPr>
         <w:pStyle w:val="Bibliography"/>
@@ -15462,7 +15616,7 @@
       <w:r>
         <w:t xml:space="preserve"> </w:t>
       </w:r>
-      <w:hyperlink r:id="rId112">
+      <w:hyperlink r:id="rId120">
         <w:r>
           <w:rPr>
             <w:rStyle w:val="Hyperlink"/>
@@ -15471,8 +15625,8 @@
         </w:r>
       </w:hyperlink>
     </w:p>
-    <w:bookmarkEnd w:id="113"/>
-    <w:bookmarkStart w:id="115" w:name="ref-li2018"/>
+    <w:bookmarkEnd w:id="121"/>
+    <w:bookmarkStart w:id="123" w:name="ref-li2018"/>
     <w:p>
       <w:pPr>
         <w:pStyle w:val="Bibliography"/>
@@ -15599,7 +15753,7 @@
       <w:r>
         <w:t xml:space="preserve"> </w:t>
       </w:r>
-      <w:hyperlink r:id="rId114">
+      <w:hyperlink r:id="rId122">
         <w:r>
           <w:rPr>
             <w:rStyle w:val="Hyperlink"/>
@@ -15608,8 +15762,8 @@
         </w:r>
       </w:hyperlink>
     </w:p>
-    <w:bookmarkEnd w:id="115"/>
-    <w:bookmarkStart w:id="117" w:name="ref-ggeffects"/>
+    <w:bookmarkEnd w:id="123"/>
+    <w:bookmarkStart w:id="125" w:name="ref-ggeffects"/>
     <w:p>
       <w:pPr>
         <w:pStyle w:val="Bibliography"/>
@@ -15643,7 +15797,7 @@
       <w:r>
         <w:t xml:space="preserve"> </w:t>
       </w:r>
-      <w:hyperlink r:id="rId116">
+      <w:hyperlink r:id="rId124">
         <w:r>
           <w:rPr>
             <w:rStyle w:val="Hyperlink"/>
@@ -15652,8 +15806,8 @@
         </w:r>
       </w:hyperlink>
     </w:p>
-    <w:bookmarkEnd w:id="117"/>
-    <w:bookmarkStart w:id="119" w:name="ref-sjlabelled"/>
+    <w:bookmarkEnd w:id="125"/>
+    <w:bookmarkStart w:id="127" w:name="ref-sjlabelled"/>
     <w:p>
       <w:pPr>
         <w:pStyle w:val="Bibliography"/>
@@ -15677,7 +15831,7 @@
       <w:r>
         <w:t xml:space="preserve"> </w:t>
       </w:r>
-      <w:hyperlink r:id="rId118">
+      <w:hyperlink r:id="rId126">
         <w:r>
           <w:rPr>
             <w:rStyle w:val="Hyperlink"/>
@@ -15686,8 +15840,8 @@
         </w:r>
       </w:hyperlink>
     </w:p>
-    <w:bookmarkEnd w:id="119"/>
-    <w:bookmarkStart w:id="121" w:name="ref-parameters"/>
+    <w:bookmarkEnd w:id="127"/>
+    <w:bookmarkStart w:id="129" w:name="ref-parameters"/>
     <w:p>
       <w:pPr>
         <w:pStyle w:val="Bibliography"/>
@@ -15742,7 +15896,7 @@
       <w:r>
         <w:t xml:space="preserve"> </w:t>
       </w:r>
-      <w:hyperlink r:id="rId120">
+      <w:hyperlink r:id="rId128">
         <w:r>
           <w:rPr>
             <w:rStyle w:val="Hyperlink"/>
@@ -15751,8 +15905,8 @@
         </w:r>
       </w:hyperlink>
     </w:p>
-    <w:bookmarkEnd w:id="121"/>
-    <w:bookmarkStart w:id="123" w:name="ref-mcintosh2017"/>
+    <w:bookmarkEnd w:id="129"/>
+    <w:bookmarkStart w:id="131" w:name="ref-mcintosh2017"/>
     <w:p>
       <w:pPr>
         <w:pStyle w:val="Bibliography"/>
@@ -15789,7 +15943,7 @@
       <w:r>
         <w:t xml:space="preserve"> </w:t>
       </w:r>
-      <w:hyperlink r:id="rId122">
+      <w:hyperlink r:id="rId130">
         <w:r>
           <w:rPr>
             <w:rStyle w:val="Hyperlink"/>
@@ -15798,8 +15952,8 @@
         </w:r>
       </w:hyperlink>
     </w:p>
-    <w:bookmarkEnd w:id="123"/>
-    <w:bookmarkStart w:id="125" w:name="ref-mclaughlin2019"/>
+    <w:bookmarkEnd w:id="131"/>
+    <w:bookmarkStart w:id="133" w:name="ref-mclaughlin2019"/>
     <w:p>
       <w:pPr>
         <w:pStyle w:val="Bibliography"/>
@@ -15848,7 +16002,7 @@
       <w:r>
         <w:t xml:space="preserve"> </w:t>
       </w:r>
-      <w:hyperlink r:id="rId124">
+      <w:hyperlink r:id="rId132">
         <w:r>
           <w:rPr>
             <w:rStyle w:val="Hyperlink"/>
@@ -15857,8 +16011,8 @@
         </w:r>
       </w:hyperlink>
     </w:p>
-    <w:bookmarkEnd w:id="125"/>
-    <w:bookmarkStart w:id="127" w:name="ref-mittal2015"/>
+    <w:bookmarkEnd w:id="133"/>
+    <w:bookmarkStart w:id="135" w:name="ref-mittal2015"/>
     <w:p>
       <w:pPr>
         <w:pStyle w:val="Bibliography"/>
@@ -15907,7 +16061,7 @@
       <w:r>
         <w:t xml:space="preserve"> </w:t>
       </w:r>
-      <w:hyperlink r:id="rId126">
+      <w:hyperlink r:id="rId134">
         <w:r>
           <w:rPr>
             <w:rStyle w:val="Hyperlink"/>
@@ -15916,8 +16070,8 @@
         </w:r>
       </w:hyperlink>
     </w:p>
-    <w:bookmarkEnd w:id="127"/>
-    <w:bookmarkStart w:id="129" w:name="ref-muskens2019"/>
+    <w:bookmarkEnd w:id="135"/>
+    <w:bookmarkStart w:id="137" w:name="ref-muskens2019"/>
     <w:p>
       <w:pPr>
         <w:pStyle w:val="Bibliography"/>
@@ -15944,7 +16098,7 @@
       <w:r>
         <w:t xml:space="preserve"> </w:t>
       </w:r>
-      <w:hyperlink r:id="rId128">
+      <w:hyperlink r:id="rId136">
         <w:r>
           <w:rPr>
             <w:rStyle w:val="Hyperlink"/>
@@ -15953,8 +16107,8 @@
         </w:r>
       </w:hyperlink>
     </w:p>
-    <w:bookmarkEnd w:id="129"/>
-    <w:bookmarkStart w:id="130" w:name="Xc7c4e0c9d0e2771cb119bb9b72213bbaf258b7d"/>
+    <w:bookmarkEnd w:id="137"/>
+    <w:bookmarkStart w:id="138" w:name="Xc7c4e0c9d0e2771cb119bb9b72213bbaf258b7d"/>
     <w:p>
       <w:pPr>
         <w:pStyle w:val="Bibliography"/>
@@ -16044,8 +16198,8 @@
         <w:t xml:space="preserve">.</w:t>
       </w:r>
     </w:p>
-    <w:bookmarkEnd w:id="130"/>
-    <w:bookmarkStart w:id="132" w:name="ref-nweze2021"/>
+    <w:bookmarkEnd w:id="138"/>
+    <w:bookmarkStart w:id="140" w:name="ref-nweze2021"/>
     <w:p>
       <w:pPr>
         <w:pStyle w:val="Bibliography"/>
@@ -16094,7 +16248,7 @@
       <w:r>
         <w:t xml:space="preserve"> </w:t>
       </w:r>
-      <w:hyperlink r:id="rId131">
+      <w:hyperlink r:id="rId139">
         <w:r>
           <w:rPr>
             <w:rStyle w:val="Hyperlink"/>
@@ -16103,8 +16257,8 @@
         </w:r>
       </w:hyperlink>
     </w:p>
-    <w:bookmarkEnd w:id="132"/>
-    <w:bookmarkStart w:id="134" w:name="ref-patchwork"/>
+    <w:bookmarkEnd w:id="140"/>
+    <w:bookmarkStart w:id="142" w:name="ref-patchwork"/>
     <w:p>
       <w:pPr>
         <w:pStyle w:val="Bibliography"/>
@@ -16128,7 +16282,7 @@
       <w:r>
         <w:t xml:space="preserve"> </w:t>
       </w:r>
-      <w:hyperlink r:id="rId133">
+      <w:hyperlink r:id="rId141">
         <w:r>
           <w:rPr>
             <w:rStyle w:val="Hyperlink"/>
@@ -16137,8 +16291,8 @@
         </w:r>
       </w:hyperlink>
     </w:p>
-    <w:bookmarkEnd w:id="134"/>
-    <w:bookmarkStart w:id="136" w:name="ref-positteam2023"/>
+    <w:bookmarkEnd w:id="142"/>
+    <w:bookmarkStart w:id="144" w:name="ref-positteam2023"/>
     <w:p>
       <w:pPr>
         <w:pStyle w:val="Bibliography"/>
@@ -16162,7 +16316,7 @@
       <w:r>
         <w:t xml:space="preserve"> </w:t>
       </w:r>
-      <w:hyperlink r:id="rId135">
+      <w:hyperlink r:id="rId143">
         <w:r>
           <w:rPr>
             <w:rStyle w:val="Hyperlink"/>
@@ -16171,8 +16325,8 @@
         </w:r>
       </w:hyperlink>
     </w:p>
-    <w:bookmarkEnd w:id="136"/>
-    <w:bookmarkStart w:id="138" w:name="ref-rcoreteam2023"/>
+    <w:bookmarkEnd w:id="144"/>
+    <w:bookmarkStart w:id="146" w:name="ref-rcoreteam2023"/>
     <w:p>
       <w:pPr>
         <w:pStyle w:val="Bibliography"/>
@@ -16196,7 +16350,7 @@
       <w:r>
         <w:t xml:space="preserve"> </w:t>
       </w:r>
-      <w:hyperlink r:id="rId137">
+      <w:hyperlink r:id="rId145">
         <w:r>
           <w:rPr>
             <w:rStyle w:val="Hyperlink"/>
@@ -16205,8 +16359,8 @@
         </w:r>
       </w:hyperlink>
     </w:p>
-    <w:bookmarkEnd w:id="138"/>
-    <w:bookmarkStart w:id="140" w:name="ref-raby2015"/>
+    <w:bookmarkEnd w:id="146"/>
+    <w:bookmarkStart w:id="148" w:name="ref-raby2015"/>
     <w:p>
       <w:pPr>
         <w:pStyle w:val="Bibliography"/>
@@ -16255,7 +16409,7 @@
       <w:r>
         <w:t xml:space="preserve"> </w:t>
       </w:r>
-      <w:hyperlink r:id="rId139">
+      <w:hyperlink r:id="rId147">
         <w:r>
           <w:rPr>
             <w:rStyle w:val="Hyperlink"/>
@@ -16264,8 +16418,8 @@
         </w:r>
       </w:hyperlink>
     </w:p>
-    <w:bookmarkEnd w:id="140"/>
-    <w:bookmarkStart w:id="142" w:name="ref-rifkin-graboi2021"/>
+    <w:bookmarkEnd w:id="148"/>
+    <w:bookmarkStart w:id="150" w:name="ref-rifkin-graboi2021"/>
     <w:p>
       <w:pPr>
         <w:pStyle w:val="Bibliography"/>
@@ -16289,7 +16443,7 @@
       <w:r>
         <w:t xml:space="preserve"> </w:t>
       </w:r>
-      <w:hyperlink r:id="rId141">
+      <w:hyperlink r:id="rId149">
         <w:r>
           <w:rPr>
             <w:rStyle w:val="Hyperlink"/>
@@ -16298,8 +16452,8 @@
         </w:r>
       </w:hyperlink>
     </w:p>
-    <w:bookmarkEnd w:id="142"/>
-    <w:bookmarkStart w:id="144" w:name="ref-roisman2021"/>
+    <w:bookmarkEnd w:id="150"/>
+    <w:bookmarkStart w:id="152" w:name="ref-roisman2021"/>
     <w:p>
       <w:pPr>
         <w:pStyle w:val="Bibliography"/>
@@ -16336,7 +16490,7 @@
       <w:r>
         <w:t xml:space="preserve"> </w:t>
       </w:r>
-      <w:hyperlink r:id="rId143">
+      <w:hyperlink r:id="rId151">
         <w:r>
           <w:rPr>
             <w:rStyle w:val="Hyperlink"/>
@@ -16345,8 +16499,8 @@
         </w:r>
       </w:hyperlink>
     </w:p>
-    <w:bookmarkEnd w:id="144"/>
-    <w:bookmarkStart w:id="146" w:name="ref-rozin2001"/>
+    <w:bookmarkEnd w:id="152"/>
+    <w:bookmarkStart w:id="154" w:name="ref-rozin2001"/>
     <w:p>
       <w:pPr>
         <w:pStyle w:val="Bibliography"/>
@@ -16413,7 +16567,7 @@
       <w:r>
         <w:t xml:space="preserve"> </w:t>
       </w:r>
-      <w:hyperlink r:id="rId145">
+      <w:hyperlink r:id="rId153">
         <w:r>
           <w:rPr>
             <w:rStyle w:val="Hyperlink"/>
@@ -16422,8 +16576,8 @@
         </w:r>
       </w:hyperlink>
     </w:p>
-    <w:bookmarkEnd w:id="146"/>
-    <w:bookmarkStart w:id="148" w:name="ref-scheel2021"/>
+    <w:bookmarkEnd w:id="154"/>
+    <w:bookmarkStart w:id="156" w:name="ref-scheel2021"/>
     <w:p>
       <w:pPr>
         <w:pStyle w:val="Bibliography"/>
@@ -16469,7 +16623,7 @@
       <w:r>
         <w:t xml:space="preserve"> </w:t>
       </w:r>
-      <w:hyperlink r:id="rId147">
+      <w:hyperlink r:id="rId155">
         <w:r>
           <w:rPr>
             <w:rStyle w:val="Hyperlink"/>
@@ -16478,8 +16632,8 @@
         </w:r>
       </w:hyperlink>
     </w:p>
-    <w:bookmarkEnd w:id="148"/>
-    <w:bookmarkStart w:id="150" w:name="ref-sung2016"/>
+    <w:bookmarkEnd w:id="156"/>
+    <w:bookmarkStart w:id="158" w:name="ref-sung2016"/>
     <w:p>
       <w:pPr>
         <w:pStyle w:val="Bibliography"/>
@@ -16516,7 +16670,7 @@
       <w:r>
         <w:t xml:space="preserve"> </w:t>
       </w:r>
-      <w:hyperlink r:id="rId149">
+      <w:hyperlink r:id="rId157">
         <w:r>
           <w:rPr>
             <w:rStyle w:val="Hyperlink"/>
@@ -16525,8 +16679,8 @@
         </w:r>
       </w:hyperlink>
     </w:p>
-    <w:bookmarkEnd w:id="150"/>
-    <w:bookmarkStart w:id="152" w:name="ref-ursache2016"/>
+    <w:bookmarkEnd w:id="158"/>
+    <w:bookmarkStart w:id="160" w:name="ref-ursache2016"/>
     <w:p>
       <w:pPr>
         <w:pStyle w:val="Bibliography"/>
@@ -16575,7 +16729,7 @@
       <w:r>
         <w:t xml:space="preserve"> </w:t>
       </w:r>
-      <w:hyperlink r:id="rId151">
+      <w:hyperlink r:id="rId159">
         <w:r>
           <w:rPr>
             <w:rStyle w:val="Hyperlink"/>
@@ -16584,8 +16738,8 @@
         </w:r>
       </w:hyperlink>
     </w:p>
-    <w:bookmarkEnd w:id="152"/>
-    <w:bookmarkStart w:id="154" w:name="ref-tidyverse"/>
+    <w:bookmarkEnd w:id="160"/>
+    <w:bookmarkStart w:id="162" w:name="ref-tidyverse"/>
     <w:p>
       <w:pPr>
         <w:pStyle w:val="Bibliography"/>
@@ -16636,7 +16790,7 @@
       <w:r>
         <w:t xml:space="preserve"> </w:t>
       </w:r>
-      <w:hyperlink r:id="rId153">
+      <w:hyperlink r:id="rId161">
         <w:r>
           <w:rPr>
             <w:rStyle w:val="Hyperlink"/>
@@ -16645,8 +16799,8 @@
         </w:r>
       </w:hyperlink>
     </w:p>
-    <w:bookmarkEnd w:id="154"/>
-    <w:bookmarkStart w:id="156" w:name="ref-readxl"/>
+    <w:bookmarkEnd w:id="162"/>
+    <w:bookmarkStart w:id="164" w:name="ref-readxl"/>
     <w:p>
       <w:pPr>
         <w:pStyle w:val="Bibliography"/>
@@ -16670,7 +16824,7 @@
       <w:r>
         <w:t xml:space="preserve"> </w:t>
       </w:r>
-      <w:hyperlink r:id="rId155">
+      <w:hyperlink r:id="rId163">
         <w:r>
           <w:rPr>
             <w:rStyle w:val="Hyperlink"/>
@@ -16679,8 +16833,8 @@
         </w:r>
       </w:hyperlink>
     </w:p>
-    <w:bookmarkEnd w:id="156"/>
-    <w:bookmarkStart w:id="158" w:name="ref-haven"/>
+    <w:bookmarkEnd w:id="164"/>
+    <w:bookmarkStart w:id="166" w:name="ref-haven"/>
     <w:p>
       <w:pPr>
         <w:pStyle w:val="Bibliography"/>
@@ -16704,7 +16858,7 @@
       <w:r>
         <w:t xml:space="preserve"> </w:t>
       </w:r>
-      <w:hyperlink r:id="rId157">
+      <w:hyperlink r:id="rId165">
         <w:r>
           <w:rPr>
             <w:rStyle w:val="Hyperlink"/>
@@ -16713,8 +16867,8 @@
         </w:r>
       </w:hyperlink>
     </w:p>
-    <w:bookmarkEnd w:id="158"/>
-    <w:bookmarkStart w:id="160" w:name="ref-woodcock1990"/>
+    <w:bookmarkEnd w:id="166"/>
+    <w:bookmarkStart w:id="168" w:name="ref-woodcock1990"/>
     <w:p>
       <w:pPr>
         <w:pStyle w:val="Bibliography"/>
@@ -16784,7 +16938,7 @@
       <w:r>
         <w:t xml:space="preserve"> </w:t>
       </w:r>
-      <w:hyperlink r:id="rId159">
+      <w:hyperlink r:id="rId167">
         <w:r>
           <w:rPr>
             <w:rStyle w:val="Hyperlink"/>
@@ -16793,8 +16947,8 @@
         </w:r>
       </w:hyperlink>
     </w:p>
-    <w:bookmarkEnd w:id="160"/>
-    <w:bookmarkStart w:id="161" w:name="ref-woodcock1990a"/>
+    <w:bookmarkEnd w:id="168"/>
+    <w:bookmarkStart w:id="169" w:name="ref-woodcock1990a"/>
     <w:p>
       <w:pPr>
         <w:pStyle w:val="Bibliography"/>
@@ -16846,8 +17000,8 @@
         <w:t xml:space="preserve">.</w:t>
       </w:r>
     </w:p>
-    <w:bookmarkEnd w:id="161"/>
-    <w:bookmarkStart w:id="163" w:name="ref-ggsci"/>
+    <w:bookmarkEnd w:id="169"/>
+    <w:bookmarkStart w:id="171" w:name="ref-ggsci"/>
     <w:p>
       <w:pPr>
         <w:pStyle w:val="Bibliography"/>
@@ -16871,7 +17025,7 @@
       <w:r>
         <w:t xml:space="preserve"> </w:t>
       </w:r>
-      <w:hyperlink r:id="rId162">
+      <w:hyperlink r:id="rId170">
         <w:r>
           <w:rPr>
             <w:rStyle w:val="Hyperlink"/>
@@ -16880,8 +17034,8 @@
         </w:r>
       </w:hyperlink>
     </w:p>
-    <w:bookmarkEnd w:id="163"/>
-    <w:bookmarkStart w:id="165" w:name="ref-young2022"/>
+    <w:bookmarkEnd w:id="171"/>
+    <w:bookmarkStart w:id="173" w:name="ref-young2022"/>
     <w:p>
       <w:pPr>
         <w:pStyle w:val="Bibliography"/>
@@ -16930,7 +17084,7 @@
       <w:r>
         <w:t xml:space="preserve"> </w:t>
       </w:r>
-      <w:hyperlink r:id="rId164">
+      <w:hyperlink r:id="rId172">
         <w:r>
           <w:rPr>
             <w:rStyle w:val="Hyperlink"/>
@@ -16939,8 +17093,8 @@
         </w:r>
       </w:hyperlink>
     </w:p>
-    <w:bookmarkEnd w:id="165"/>
-    <w:bookmarkStart w:id="167" w:name="ref-young2020"/>
+    <w:bookmarkEnd w:id="173"/>
+    <w:bookmarkStart w:id="175" w:name="ref-young2020"/>
     <w:p>
       <w:pPr>
         <w:pStyle w:val="Bibliography"/>
@@ -16977,7 +17131,7 @@
       <w:r>
         <w:t xml:space="preserve"> </w:t>
       </w:r>
-      <w:hyperlink r:id="rId166">
+      <w:hyperlink r:id="rId174">
         <w:r>
           <w:rPr>
             <w:rStyle w:val="Hyperlink"/>
@@ -16986,8 +17140,8 @@
         </w:r>
       </w:hyperlink>
     </w:p>
-    <w:bookmarkEnd w:id="167"/>
-    <w:bookmarkStart w:id="169" w:name="ref-young2018"/>
+    <w:bookmarkEnd w:id="175"/>
+    <w:bookmarkStart w:id="177" w:name="ref-young2018"/>
     <w:p>
       <w:pPr>
         <w:pStyle w:val="Bibliography"/>
@@ -17036,7 +17190,7 @@
       <w:r>
         <w:t xml:space="preserve"> </w:t>
       </w:r>
-      <w:hyperlink r:id="rId168">
+      <w:hyperlink r:id="rId176">
         <w:r>
           <w:rPr>
             <w:rStyle w:val="Hyperlink"/>
@@ -17045,8 +17199,8 @@
         </w:r>
       </w:hyperlink>
     </w:p>
-    <w:bookmarkEnd w:id="169"/>
-    <w:bookmarkStart w:id="171" w:name="ref-zhang2022"/>
+    <w:bookmarkEnd w:id="177"/>
+    <w:bookmarkStart w:id="179" w:name="ref-zhang2022"/>
     <w:p>
       <w:pPr>
         <w:pStyle w:val="Bibliography"/>
@@ -17095,7 +17249,7 @@
       <w:r>
         <w:t xml:space="preserve"> </w:t>
       </w:r>
-      <w:hyperlink r:id="rId170">
+      <w:hyperlink r:id="rId178">
         <w:r>
           <w:rPr>
             <w:rStyle w:val="Hyperlink"/>
@@ -17104,9 +17258,9 @@
         </w:r>
       </w:hyperlink>
     </w:p>
-    <w:bookmarkEnd w:id="171"/>
-    <w:bookmarkEnd w:id="172"/>
-    <w:bookmarkEnd w:id="173"/>
+    <w:bookmarkEnd w:id="179"/>
+    <w:bookmarkEnd w:id="180"/>
+    <w:bookmarkEnd w:id="181"/>
     <w:sectPr>
       <w:headerReference r:id="rId10" w:type="even"/>
       <w:headerReference r:id="rId9" w:type="default"/>

</xml_diff>

<commit_message>
fix typos in the manuscript
</commit_message>
<xml_diff>
--- a/manuscript/seccyd_manuscript.docx
+++ b/manuscript/seccyd_manuscript.docx
@@ -122,7 +122,7 @@
         <w:pStyle w:val="BodyText"/>
       </w:pPr>
       <w:r>
-        <w:t xml:space="preserve">In this paper, we use a complimentary approach to confirmatory research: principled exploration. To guide our exploration, we leverage on two basic insights from adaptation-based research: 1) enhanced performance manifests within individuals and 2) reduced and enhanced performance can co-occur. The first insignt implies we need designs and models that can tease apart both within- and between-person peformance differences. The second suggests that, to map out more of the advristy-ability landscape, we must examine many more abilities measured within the same person. Doing so will allow us to capture performance profiles that comprise three conceptual data patterns: reduced, intact, and enhanced performance. Past research has focused on reduced and enhanced performance on tests of single abilities. However, we know little about intact abilities, or cases where performance is unrelated to adversity exposure. Thus, our goal is to document adversity-shaped cognitive profiles that include reduced,</w:t>
+        <w:t xml:space="preserve">In this paper, we use a complimentary approach to confirmatory research: principled exploration. To guide our exploration, we leverage on two basic insights from adaptation-based research: 1) enhanced performance manifests within individuals and 2) reduced and enhanced performance can co-occur. The first insight implies we need designs and models that can tease apart both within- and between-person performance differences. The second suggests that, to map out more of the adversity-ability landscape, we must examine many more abilities measured within the same person. Doing so will allow us to capture performance profiles that comprise three conceptual data patterns: reduced, intact, and enhanced performance. Past research has focused on reduced and enhanced performance on tests of single abilities. However, we know little about intact abilities, or cases where performance is unrelated to adversity exposure. Thus, our goal is to document adversity-shaped cognitive profiles that include reduced,</w:t>
       </w:r>
       <w:r>
         <w:t xml:space="preserve"> </w:t>
@@ -647,7 +647,7 @@
         <w:t xml:space="preserve"> </w:t>
       </w:r>
       <w:r>
-        <w:t xml:space="preserve">= 15). Using standard scores for subtests puts all tests on the same scale to facilitate comparison (see Figure 2). For each subtest, we averaged standard scores over time to create one score per subtest, per participant. However, the specific set of subtests administered at each assessment varied (see Figure 2). For example, the Verbal Analogies test was measured at grade three and age 15 whereas Passage completion was measured at grades 3, 5, and age 15 (see Table 1). Thus, to create overall scores for each subtest, we averaged over all timepoints available for each subtest (see</w:t>
+        <w:t xml:space="preserve">= 15). Using standard scores for subtests puts all tests on the same scale to facilitate comparison (see Figure 2). For each subtest, we averaged standard scores over time to create one score per subtest, per participant. However, the specific set of subtests administered at each assessment varied (see Figure 2). For example, the Verbal Analogies test was measured at grade three and age 15 whereas Passage completion was measured at grades 3, 5, and age 15 (see Table 1). Thus, to create overall scores for each subtest, we averaged over all time points available for each subtest (see</w:t>
       </w:r>
       <w:r>
         <w:t xml:space="preserve"> </w:t>
@@ -776,7 +776,7 @@
         <w:t xml:space="preserve"> </w:t>
       </w:r>
       <w:r>
-        <w:t xml:space="preserve">This subtest measures the ability to reason about analogies between relatively simple words. Although the words remain simple, relations between words increase in complexity of over the test items. The test contains 35 items and was assessed twice at grades 3 and 5. Higher scores indicate more reasoning and more verbal/crystalized knowledge.</w:t>
+        <w:t xml:space="preserve">This subtest measures the ability to reason about analogies between relatively simple words. Although the words remain simple, relations between words increase in complexity of over the test items. The test contains 35 items and was assessed twice at grades 3 and 5. Higher scores indicate more reasoning and more verbal/crystallized knowledge.</w:t>
       </w:r>
     </w:p>
     <w:p>
@@ -1125,7 +1125,7 @@
         </w:rPr>
         <w:t xml:space="preserve">Table </w:t>
       </w:r>
-      <w:bookmarkStart w:id="52e131d2-f0a8-4ef2-b79f-98c69e6ebbdb" w:name="Table1"/>
+      <w:bookmarkStart w:id="07e5a76d-9c38-44c3-92b4-b701380abf77" w:name="Table1"/>
       <w:r xmlns:w="http://schemas.openxmlformats.org/wordprocessingml/2006/main" xmlns:wp="http://schemas.openxmlformats.org/drawingml/2006/wordprocessingDrawing" xmlns:r="http://schemas.openxmlformats.org/officeDocument/2006/relationships" xmlns:w14="http://schemas.microsoft.com/office/word/2010/wordml">
         <w:rPr>
           <w:rFonts/>
@@ -1147,7 +1147,7 @@
         </w:rPr>
         <w:fldChar w:fldCharType="end" w:dirty="true"/>
       </w:r>
-      <w:bookmarkEnd w:id="52e131d2-f0a8-4ef2-b79f-98c69e6ebbdb"/>
+      <w:bookmarkEnd w:id="07e5a76d-9c38-44c3-92b4-b701380abf77"/>
       <w:r>
         <w:rPr>
           <w:rFonts/>
@@ -9780,7 +9780,7 @@
         </w:rPr>
         <w:t xml:space="preserve">Table </w:t>
       </w:r>
-      <w:bookmarkStart w:id="0ac9445d-d9c2-44ac-9dd6-5770f1666448" w:name="Table2"/>
+      <w:bookmarkStart w:id="ad65def4-dba0-4812-8809-08986d5606a4" w:name="Table2"/>
       <w:r xmlns:w="http://schemas.openxmlformats.org/wordprocessingml/2006/main" xmlns:wp="http://schemas.openxmlformats.org/drawingml/2006/wordprocessingDrawing" xmlns:r="http://schemas.openxmlformats.org/officeDocument/2006/relationships" xmlns:w14="http://schemas.microsoft.com/office/word/2010/wordml">
         <w:rPr>
           <w:rFonts/>
@@ -9802,7 +9802,7 @@
         </w:rPr>
         <w:fldChar w:fldCharType="end" w:dirty="true"/>
       </w:r>
-      <w:bookmarkEnd w:id="0ac9445d-d9c2-44ac-9dd6-5770f1666448"/>
+      <w:bookmarkEnd w:id="ad65def4-dba0-4812-8809-08986d5606a4"/>
       <w:r>
         <w:rPr>
           <w:rFonts/>
@@ -13147,7 +13147,7 @@
         <w:pStyle w:val="BodyText"/>
       </w:pPr>
       <w:r>
-        <w:t xml:space="preserve">We also conducted a power analysis as part of our prergistration (see</w:t>
+        <w:t xml:space="preserve">We also conducted a power analysis as part of our preregistration (see</w:t>
       </w:r>
       <w:r>
         <w:t xml:space="preserve"> </w:t>
@@ -13346,7 +13346,7 @@
         <w:pStyle w:val="FirstParagraph"/>
       </w:pPr>
       <w:r>
-        <w:t xml:space="preserve">We used a mixed effects modeling approach to analyze how adversity relates to WJ performance. For our primary analyses, we ran one model per adversity variable. Each model contained sex assigned at birth, race/ethnicity, and maternal education as covariates. Adversity and covariates were standardiazed or recoded to center variables at 0.</w:t>
+        <w:t xml:space="preserve">We used a mixed effects modeling approach to analyze how adversity relates to WJ performance. For our primary analyses, we ran one model per adversity variable. Each model contained sex assigned at birth, race/ethnicity, and maternal education as covariates. Adversity and covariates were standardized or recoded to center variables at 0.</w:t>
       </w:r>
     </w:p>
     <w:p>
@@ -13354,7 +13354,7 @@
         <w:pStyle w:val="BodyText"/>
       </w:pPr>
       <w:r>
-        <w:t xml:space="preserve">To analyze and compare WJ subtest performance with overall WJ performance, we restructured the data so that each participant was represented by 10 rows, one for each WJ subtest score. Then, we created a sum coded contrast variable for WJ subtests with 10 levels (one for each subtest). This type of contrast sets the model interecpt to the grand mean (e.g., the mean of all subtest scores). To analyze the effects of adverstiy on test performance, we entered adversity as a main effect and the interaction between adversity and the contrast-coded subtest variable.</w:t>
+        <w:t xml:space="preserve">To analyze and compare WJ subtest performance with overall WJ performance, we restructured the data so that each participant was represented by 10 rows, one for each WJ subtest score. Then, we created a sum coded contrast variable for WJ subtests with 10 levels (one for each subtest). This type of contrast sets the model intercept to the grand mean (e.g., the mean of all subtest scores). To analyze the effects of adversity on test performance, we entered adversity as a main effect and the interaction between adversity and the contrast-coded subtest variable.</w:t>
       </w:r>
     </w:p>
     <w:p>
@@ -13393,7 +13393,7 @@
         </m:r>
       </m:oMath>
       <w:r>
-        <w:t xml:space="preserve">) .10 (or higher) and -.10 (or lower) meaningful. For main effects, coefficients outside this range indicate that overall performance is meaningfully positve or negative across levels of adversity. For interactions, effect sizes outside these bounds indicate that adversity and subtest performance associations are meaningfully more negative or more positive than overall performance. For simple effects, effects outside these bounds indicate that the effect of adversity on a specific subtest is meaningfully different from zero. We are also interested in null effects. Specifically, we use equivalence testing to determine if a given effect is practically equivalent to a Range of Practical Significance (ROPE). We chose a ROPE falling between</w:t>
+        <w:t xml:space="preserve">) .10 (or higher) and -.10 (or lower) meaningful. For main effects, coefficients outside this range indicate that overall performance is meaningfully positive or negative across levels of adversity. For interactions, effect sizes outside these bounds indicate that adversity and subtest performance associations are meaningfully more negative or more positive than overall performance. For simple effects, effects outside these bounds indicate that the effect of adversity on a specific subtest is meaningfully different from zero. We are also interested in null effects. Specifically, we use equivalence testing to determine if a given effect is practically equivalent to a Range of Practical Significance (ROPE). We chose a ROPE falling between</w:t>
       </w:r>
       <w:r>
         <w:t xml:space="preserve"> </w:t>
@@ -13451,7 +13451,7 @@
         <w:pStyle w:val="BodyText"/>
       </w:pPr>
       <w:r>
-        <w:t xml:space="preserve">To guide interpretation, we apply a set of inferential criteria for categorizing data patterns. We are interested in three data patterns: 1) enhanced performance, 2) reduced performance, and 3) inact performance. We infer</w:t>
+        <w:t xml:space="preserve">To guide interpretation, we apply a set of inferential criteria for categorizing data patterns. We are interested in three data patterns: 1) enhanced performance, 2) reduced performance, and 3) intact performance. We infer</w:t>
       </w:r>
       <w:r>
         <w:t xml:space="preserve"> </w:t>
@@ -13540,7 +13540,7 @@
         <w:t xml:space="preserve">’</w:t>
       </w:r>
       <w:r>
-        <w:t xml:space="preserve">, an interaction term must be meaningfully negative (outside the ROPE) and significant. Interaction terms that are practically equivalent to zero reflect subest performance that closely resembles main effects on overall perforamnce. However, inferring</w:t>
+        <w:t xml:space="preserve">, an interaction term must be meaningfully negative (outside the ROPE) and significant. Interaction terms that are practically equivalent to zero reflect subtest performance that closely resembles main effects on overall performance. However, inferring</w:t>
       </w:r>
       <w:r>
         <w:t xml:space="preserve"> </w:t>
@@ -13606,7 +13606,7 @@
         <w:t xml:space="preserve"> </w:t>
       </w:r>
       <w:r>
-        <w:t xml:space="preserve">(e.g., meangingful and significant postive interactions), or</w:t>
+        <w:t xml:space="preserve">(e.g., meaningful and significant positive interactions), or</w:t>
       </w:r>
       <w:r>
         <w:t xml:space="preserve"> </w:t>
@@ -13642,7 +13642,7 @@
         <w:pStyle w:val="FirstParagraph"/>
       </w:pPr>
       <w:r>
-        <w:t xml:space="preserve">Our primary analyses examined how indicators of harshness and unpredictability were associated with WJ overall and subtest performance. We ran one mixed model per indicator for a total of five primary analyses (two for harshness and threee for unpredictability).</w:t>
+        <w:t xml:space="preserve">Our primary analyses examined how indicators of harshness and unpredictability were associated with WJ overall and subtest performance. We ran one mixed model per indicator for a total of five primary analyses (two for harshness and three for unpredictability).</w:t>
       </w:r>
     </w:p>
     <w:p>
@@ -13650,7 +13650,7 @@
         <w:pStyle w:val="BodyText"/>
       </w:pPr>
       <w:r>
-        <w:t xml:space="preserve">All analyses controlled for the main effects of maternal education, race/ethinicty, and sex assigned at birth. Across all models, there were main effects for both maternal education and race/ethnicity. Lower maternal education and having a non-White racial/ethnic background was associated with lower WJ overall performance. No model contained effects for sex assigned at birth. Below we describe the effects of our primary analysis predictors (see Supplement Table 1). Primary analysis code can be found on GitHub (see</w:t>
+        <w:t xml:space="preserve">All analyses controlled for the main effects of maternal education, race/ethnicity, and sex assigned at birth. Across all models, there were main effects for both maternal education and race/ethnicity. Lower maternal education and having a non-White racial/ethnic background was associated with lower WJ overall performance. No model contained effects for sex assigned at birth. Below we describe the effects of our primary analysis predictors (see Supplement Table 1). Primary analysis code can be found on GitHub (see</w:t>
       </w:r>
       <w:r>
         <w:t xml:space="preserve"> </w:t>
@@ -13696,7 +13696,7 @@
         <w:pStyle w:val="BodyText"/>
       </w:pPr>
       <w:r>
-        <w:t xml:space="preserve">Interaction effects between family poverty and subtests revealed a more nuanced landscape of associations. The association between family poverty and performance on Passage Completion, Calculations, Verbal Analogies, Letter-Word, Short-Term Memory, and Unfamiliar Words subtests did not differ from the overall main effect (see Figure 3). However, the association between family poverty and performance on the Picture Vocabulary subtest was significantly and meaningfully more negative than overall main effect (see Figure 3). Interestingly, the association between family poverty and performance on the Auditory Processing, Unfamiliar Words, and Auditory-Visual Associaitons subtests were significantly more postive than the overall main effect (see Figure 3). However, equivalence tests suggest that the family poverty and Unfamiliar Words performance association was inside the ROPE, and thus practically equivalent to the main effect.</w:t>
+        <w:t xml:space="preserve">Interaction effects between family poverty and subtests revealed a more nuanced landscape of associations. The association between family poverty and performance on Passage Completion, Calculations, Verbal Analogies, Letter-Word, Short-Term Memory, and Unfamiliar Words subtests did not differ from the overall main effect (see Figure 3). However, the association between family poverty and performance on the Picture Vocabulary subtest was significantly and meaningfully more negative than overall main effect (see Figure 3). Interestingly, the association between family poverty and performance on the Auditory Processing, Unfamiliar Words, and Auditory-Visual Associations subtests were significantly more positive than the overall main effect (see Figure 3). However, equivalence tests suggest that the family poverty and Unfamiliar Words performance association was inside the ROPE, and thus practically equivalent to the main effect.</w:t>
       </w:r>
     </w:p>
     <w:p>
@@ -13704,7 +13704,7 @@
         <w:pStyle w:val="BodyText"/>
       </w:pPr>
       <w:r>
-        <w:t xml:space="preserve">Our simple effects analysis tested whether the associations between family poverty and subtest performance was statistically different from zero and whether they were practically equivalent to the ROPE (see Figure 3). Analyses revlealed that the association between family poverty and each of the subtests where significantly and meaningfuylly negative, except for the Auditory Processing, Unfamiliar Words, and Auditory-Visual Associaitons subtests (see Figure 3). For these tests, the association between family poverty and test performance was not statistically different from zero and practically equivalent to the ROPE (see FIgure 3).</w:t>
+        <w:t xml:space="preserve">Our simple effects analysis tested whether the associations between family poverty and subtest performance was statistically different from zero and whether they were practically equivalent to the ROPE (see Figure 3). Analyses revealed that the association between family poverty and each of the subtests where significantly and meaningfully negative, except for the Auditory Processing, Unfamiliar Words, and Auditory-Visual Associations subtests (see Figure 3). For these tests, the association between family poverty and test performance was not statistically different from zero and practically equivalent to the ROPE (see Figure 3).</w:t>
       </w:r>
     </w:p>
     <w:p>
@@ -13712,7 +13712,7 @@
         <w:pStyle w:val="BodyText"/>
       </w:pPr>
       <w:r>
-        <w:t xml:space="preserve">Based on our inferential criteria, the main effect of family poverty suggests that higher family poverty was associated with reduced overall performance. For the Picture Vocabulary subtest, the family poverty-performance association was significantly and meaningfully more negative than the overall pattern, suggesting performance on this test was particularly reduced for high poverty families. However, three subtests showed relative enhancemet to the overall pattern of family poverty: Auditory Processing, Unfamiliar Words, and Auditory-Visual Associaitons subtests. Yet, only the associations between family poverty and the Auditory Processing and Auditory Visual Associations subtest performance were outside the ROPE. In addition, no family poverty-subtest performance association was consistent with pure enhancement. Instead, simple effects revealed that the family poverty-performance associations between the Auditory Processing, Unfamiliar Words, and Auditory-Visual Associaitons were inside the ROPE, suggesting higher family poverty was associated with intact performance on these tests.</w:t>
+        <w:t xml:space="preserve">Based on our inferential criteria, the main effect of family poverty suggests that higher family poverty was associated with reduced overall performance. For the Picture Vocabulary subtest, the family poverty-performance association was significantly and meaningfully more negative than the overall pattern, suggesting performance on this test was particularly reduced for high poverty families. However, three subtests showed relative enhancement to the overall pattern of family poverty: Auditory Processing, Unfamiliar Words, and Auditory-Visual Associations subtests. Yet, only the associations between family poverty and the Auditory Processing and Auditory Visual Associations subtest performance were outside the ROPE. In addition, no family poverty-subtest performance association was consistent with pure enhancement. Instead, simple effects revealed that the family poverty-performance associations between the Auditory Processing, Unfamiliar Words, and Auditory-Visual Associations were inside the ROPE, suggesting higher family poverty was associated with intact performance on these tests.</w:t>
       </w:r>
     </w:p>
     <w:p>
@@ -13735,7 +13735,7 @@
         <w:pStyle w:val="BodyText"/>
       </w:pPr>
       <w:r>
-        <w:t xml:space="preserve">Interaction effects between neighborhood poverty and subtest were varied. Associations between neighborhood poverty and subtest performance on Passage Completion, Calculations, Letter-Word, and Short-Term Memory did not statistically differ from the overall main effect (see Figure 3). However, neighborhood poverty and subtest performance associations for the Picture Vocabulary, Verbal Analogies, and Applied Problems subtests were significantly more negative than the main effect (see Figure 3). However, equivalence tests showed that only the assocation between neighbhorhood poverty and Verbal Analogies subtest performance was meaningfully more negative than the main effect. Similar to the family poverty analysis, neighborhood poverty was associated with significantly more positive performance for the Auditory Processing and Auditory-Visual Associaitons compared to the overall main effect. Equivalence tests revealed that both associations were also meaningfully more positive, suggesting that performance on these tests were relatively enhanced (compared to the main effect) for participants living in high poverty neighborhoods (see Figure 3).</w:t>
+        <w:t xml:space="preserve">Interaction effects between neighborhood poverty and subtest were varied. Associations between neighborhood poverty and subtest performance on Passage Completion, Calculations, Letter-Word, and Short-Term Memory did not statistically differ from the overall main effect (see Figure 3). However, neighborhood poverty and subtest performance associations for the Picture Vocabulary, Verbal Analogies, and Applied Problems subtests were significantly more negative than the main effect (see Figure 3). However, equivalence tests showed that only the association between neighborhood poverty and Verbal Analogies subtest performance was meaningfully more negative than the main effect. Similar to the family poverty analysis, neighborhood poverty was associated with significantly more positive performance for the Auditory Processing and Auditory-Visual Associations compared to the overall main effect. Equivalence tests revealed that both associations were also meaningfully more positive, suggesting that performance on these tests were relatively enhanced (compared to the main effect) for participants living in high poverty neighborhoods (see Figure 3).</w:t>
       </w:r>
     </w:p>
     <w:p>
@@ -13743,7 +13743,7 @@
         <w:pStyle w:val="BodyText"/>
       </w:pPr>
       <w:r>
-        <w:t xml:space="preserve">Simple effects revealed that higher neighborhood poverty was associated with statistically and meaningfully negative for all subtests except for the Auditory Processing and Auditory-Visual Associaitons subtests. Again, for these two subtests, performance among those living in high poverty neighborhoods was not statistically or meaningfully different from zero.</w:t>
+        <w:t xml:space="preserve">Simple effects revealed that higher neighborhood poverty was associated with statistically and meaningfully negative for all subtests except for the Auditory Processing and Auditory-Visual Associations subtests. Again, for these two subtests, performance among those living in high poverty neighborhoods was not statistically or meaningfully different from zero.</w:t>
       </w:r>
     </w:p>
     <w:p>
@@ -13751,7 +13751,7 @@
         <w:pStyle w:val="BodyText"/>
       </w:pPr>
       <w:r>
-        <w:t xml:space="preserve">According to our inferential criteria, results suggest that the main effect of neighbohood poverty is consistent with reduced overall patter of performance. For the Verbal Analogies subtest, high neighborhood poverty was associated with relatively reduced performance compared with the main effect. However, high neighborhood poverty and performance associations for the Auditory Processing and Auditory-Visual Associaitons subtests were consistent with relative enhancement. Similar to the family poverty results, no subtest showed pure enhancement. Instead, simple effects revealed mostly reduced performance. For the Auditory Processing and Auditory-Visual Associations subtests, simple effects suggest that higher neighborhood poverty was associated with an intact pattern of performance.</w:t>
+        <w:t xml:space="preserve">According to our inferential criteria, results suggest that the main effect of neighborhood poverty is consistent with reduced overall patter of performance. For the Verbal Analogies subtest, high neighborhood poverty was associated with relatively reduced performance compared with the main effect. However, high neighborhood poverty and performance associations for the Auditory Processing and Auditory-Visual Associations subtests were consistent with relative enhancement. Similar to the family poverty results, no subtest showed pure enhancement. Instead, simple effects revealed mostly reduced performance. For the Auditory Processing and Auditory-Visual Associations subtests, simple effects suggest that higher neighborhood poverty was associated with an intact pattern of performance.</w:t>
       </w:r>
     </w:p>
     <w:tbl>
@@ -13860,7 +13860,7 @@
         <w:pStyle w:val="BodyText"/>
       </w:pPr>
       <w:r>
-        <w:t xml:space="preserve">Three interaction terms were statistically significant: Calculations (more negative), Auditory Processing (more positive), and Audio-Visual Associations (more postive). However, only the association between family transitions and performance on the Calculations was meaningfully different from the main effect (see Figure 4).</w:t>
+        <w:t xml:space="preserve">Three interaction terms were statistically significant: Calculations (more negative), Auditory Processing (more positive), and Audio-Visual Associations (more positive). However, only the association between family transitions and performance on the Calculations was meaningfully different from the main effect (see Figure 4).</w:t>
       </w:r>
     </w:p>
     <w:p>
@@ -13868,7 +13868,7 @@
         <w:pStyle w:val="BodyText"/>
       </w:pPr>
       <w:r>
-        <w:t xml:space="preserve">Simple effects showed that exposure to family transitions was not associated subtest performance, except the Calculations and Applied Problems subtests. For Calculations, exposure to more family transitions was associated with significantly and meaningfully lower performance. For Applied Problems, more family transitions was associated with meaninfully lower performance, but this differrence was not statistically different from zero (i.e., the association was not significant but was outside the ROPE).</w:t>
+        <w:t xml:space="preserve">Simple effects showed that exposure to family transitions was not associated subtest performance, except the Calculations and Applied Problems subtests. For Calculations, exposure to more family transitions was associated with significantly and meaningfully lower performance. For Applied Problems, more family transitions was associated with meaningfully lower performance, but this difference was not statistically different from zero (i.e., the association was not significant but was outside the ROPE).</w:t>
       </w:r>
     </w:p>
     <w:p>
@@ -13876,7 +13876,7 @@
         <w:pStyle w:val="BodyText"/>
       </w:pPr>
       <w:r>
-        <w:t xml:space="preserve">Our inerential criteria suggest that exposure to family transitions was associated with intact overall WJ performance. Simple effects suggest that performance on most subtests was also mostly intact among those exposed to family transitions. However, for the Calculations subtet, more family transitions was related to reduced pattern of performance.</w:t>
+        <w:t xml:space="preserve">Our inferential criteria suggest that exposure to family transitions was associated with intact overall WJ performance. Simple effects suggest that performance on most subtests was also mostly intact among those exposed to family transitions. However, for the Calculations subtest, more family transitions was related to reduced pattern of performance.</w:t>
       </w:r>
     </w:p>
     <w:p>
@@ -13894,7 +13894,7 @@
         <w:t xml:space="preserve"> </w:t>
       </w:r>
       <w:r>
-        <w:t xml:space="preserve">Models unpacking the effect of family poverty variablity on WJ overall and subtest performance raised questions. Specifically, the direction of all effects were opposite to analyses using family poverty average scores. That is, performance on subtests that was reduced by high mean family poverty mean were enhanced by high variability in family poverty. We belieive such effects are driven by the fact that family poverty mean and variability scores are strongly related (see Table 2), which has been reported before elsewhere</w:t>
+        <w:t xml:space="preserve">Models unpacking the effect of family poverty variability on WJ overall and subtest performance raised questions. Specifically, the direction of all effects were opposite to analyses using family poverty average scores. That is, performance on subtests that was reduced by high mean family poverty mean were enhanced by high variability in family poverty. We believe such effects are driven by the fact that family poverty mean and variability scores are strongly related (see Table 2), which has been reported before elsewhere</w:t>
       </w:r>
       <w:r>
         <w:t xml:space="preserve"> </w:t>
@@ -13943,7 +13943,7 @@
         <w:t xml:space="preserve">Neighborhood Poverty Variability</w:t>
       </w:r>
       <w:r>
-        <w:t xml:space="preserve">. In contrast to family poverty variablity, more neighbhorhood poverty variability was related to higher average neighbhorhood poverty. That is, families living in poor neighborhoods (more harsh) were more likely to experience variablity in neighborhood poverty (unpredictability) from one to 54 months. Additionally, the association between average and variablity scores were moderate rather than strong (see Table 2).</w:t>
+        <w:t xml:space="preserve">. In contrast to family poverty variability, more neighborhood poverty variability was related to higher average neighborhood poverty. That is, families living in poor neighborhoods (more harsh) were more likely to experience variability in neighborhood poverty (unpredictability) from one to 54 months. Additionally, the association between average and variability scores were moderate rather than strong (see Table 2).</w:t>
       </w:r>
     </w:p>
     <w:p>
@@ -13951,7 +13951,7 @@
         <w:pStyle w:val="BodyText"/>
       </w:pPr>
       <w:r>
-        <w:t xml:space="preserve">There was no main effect of neighborhood poverty variablity on overall WJ scores (see FIgure 4). There was only one interaction with subtest performance. High neighborhood poverty variability was associated with higher Audio-Visual Associations performance compared to overall performance. However, this effect was inside the ROPE, suggesting it was not meaningfully different from the overall effect. In addition, simple effects showed that high neighborhood poverty variablity was not associated with performance on any subtest and all simple effects were inside the ROPE.</w:t>
+        <w:t xml:space="preserve">There was no main effect of neighborhood poverty variability on overall WJ scores (see Figure 4). There was only one interaction with subtest performance. High neighborhood poverty variability was associated with higher Audio-Visual Associations performance compared to overall performance. However, this effect was inside the ROPE, suggesting it was not meaningfully different from the overall effect. In addition, simple effects showed that high neighborhood poverty variability was not associated with performance on any subtest and all simple effects were inside the ROPE.</w:t>
       </w:r>
     </w:p>
     <w:p>

</xml_diff>